<commit_message>
[add] subgroup1 seq-for uc-4 variation 최종설계반영 여부 필드 추가
</commit_message>
<xml_diff>
--- a/subgroup1/4.system design document/sequence diagram/2021.05.07 [ sequence diagram for uc-4 ].docx
+++ b/subgroup1/4.system design document/sequence diagram/2021.05.07 [ sequence diagram for uc-4 ].docx
@@ -1135,7 +1135,6 @@
     <w:p>
       <w:pPr>
         <w:rPr>
-          <w:rFonts w:hint="eastAsia"/>
           <w:lang w:eastAsia="ko-KR"/>
         </w:rPr>
       </w:pPr>
@@ -1332,7 +1331,6 @@
             <w:pPr>
               <w:jc w:val="center"/>
               <w:rPr>
-                <w:rFonts w:hint="eastAsia"/>
                 <w:b/>
                 <w:bCs/>
                 <w:sz w:val="20"/>
@@ -1449,7 +1447,6 @@
     </w:tbl>
     <w:p>
       <w:pPr>
-        <w:jc w:val="center"/>
         <w:rPr>
           <w:b/>
           <w:bCs/>
@@ -1458,6 +1455,28 @@
           <w:lang w:eastAsia="ko-KR"/>
         </w:rPr>
       </w:pPr>
+      <w:r>
+        <w:rPr>
+          <w:rFonts w:hint="eastAsia"/>
+          <w:b/>
+          <w:bCs/>
+          <w:sz w:val="20"/>
+          <w:szCs w:val="20"/>
+          <w:lang w:eastAsia="ko-KR"/>
+        </w:rPr>
+        <w:t>고민</w:t>
+      </w:r>
+      <w:r>
+        <w:rPr>
+          <w:rFonts w:hint="eastAsia"/>
+          <w:b/>
+          <w:bCs/>
+          <w:sz w:val="20"/>
+          <w:szCs w:val="20"/>
+          <w:lang w:eastAsia="ko-KR"/>
+        </w:rPr>
+        <w:t>)</w:t>
+      </w:r>
     </w:p>
     <w:p>
       <w:pPr>
@@ -1487,7 +1506,6 @@
       <w:pPr>
         <w:jc w:val="center"/>
         <w:rPr>
-          <w:rFonts w:hint="eastAsia"/>
           <w:b/>
           <w:bCs/>
           <w:sz w:val="20"/>
@@ -1500,7 +1518,6 @@
       <w:pPr>
         <w:jc w:val="center"/>
         <w:rPr>
-          <w:rFonts w:hint="eastAsia"/>
           <w:b/>
           <w:bCs/>
           <w:sz w:val="20"/>
@@ -1590,6 +1607,223 @@
     </w:p>
     <w:p>
       <w:pPr>
+        <w:rPr>
+          <w:b/>
+          <w:bCs/>
+          <w:sz w:val="20"/>
+          <w:szCs w:val="20"/>
+          <w:lang w:eastAsia="ko-KR"/>
+        </w:rPr>
+      </w:pPr>
+      <w:r>
+        <w:rPr>
+          <w:rFonts w:hint="eastAsia"/>
+          <w:b/>
+          <w:bCs/>
+          <w:sz w:val="20"/>
+          <w:szCs w:val="20"/>
+          <w:lang w:eastAsia="ko-KR"/>
+        </w:rPr>
+        <w:t>수정내용</w:t>
+      </w:r>
+      <w:r>
+        <w:rPr>
+          <w:rFonts w:hint="eastAsia"/>
+          <w:b/>
+          <w:bCs/>
+          <w:sz w:val="20"/>
+          <w:szCs w:val="20"/>
+          <w:lang w:eastAsia="ko-KR"/>
+        </w:rPr>
+        <w:t>)</w:t>
+      </w:r>
+    </w:p>
+    <w:p>
+      <w:pPr>
+        <w:rPr>
+          <w:b/>
+          <w:bCs/>
+          <w:sz w:val="20"/>
+          <w:szCs w:val="20"/>
+          <w:lang w:eastAsia="ko-KR"/>
+        </w:rPr>
+      </w:pPr>
+    </w:p>
+    <w:p>
+      <w:pPr>
+        <w:rPr>
+          <w:b/>
+          <w:bCs/>
+          <w:sz w:val="20"/>
+          <w:szCs w:val="20"/>
+          <w:lang w:eastAsia="ko-KR"/>
+        </w:rPr>
+      </w:pPr>
+    </w:p>
+    <w:p>
+      <w:pPr>
+        <w:rPr>
+          <w:b/>
+          <w:bCs/>
+          <w:sz w:val="20"/>
+          <w:szCs w:val="20"/>
+          <w:lang w:eastAsia="ko-KR"/>
+        </w:rPr>
+      </w:pPr>
+    </w:p>
+    <w:p>
+      <w:pPr>
+        <w:rPr>
+          <w:b/>
+          <w:bCs/>
+          <w:sz w:val="20"/>
+          <w:szCs w:val="20"/>
+          <w:lang w:eastAsia="ko-KR"/>
+        </w:rPr>
+      </w:pPr>
+    </w:p>
+    <w:p>
+      <w:pPr>
+        <w:rPr>
+          <w:b/>
+          <w:bCs/>
+          <w:sz w:val="20"/>
+          <w:szCs w:val="20"/>
+          <w:lang w:eastAsia="ko-KR"/>
+        </w:rPr>
+      </w:pPr>
+    </w:p>
+    <w:p>
+      <w:pPr>
+        <w:rPr>
+          <w:rFonts w:hint="eastAsia"/>
+          <w:b/>
+          <w:bCs/>
+          <w:sz w:val="20"/>
+          <w:szCs w:val="20"/>
+          <w:lang w:eastAsia="ko-KR"/>
+        </w:rPr>
+      </w:pPr>
+    </w:p>
+    <w:p>
+      <w:pPr>
+        <w:jc w:val="center"/>
+        <w:rPr>
+          <w:rFonts w:hint="eastAsia"/>
+          <w:sz w:val="20"/>
+          <w:szCs w:val="20"/>
+          <w:lang w:eastAsia="ko-KR"/>
+        </w:rPr>
+      </w:pPr>
+      <w:proofErr w:type="gramStart"/>
+      <w:r>
+        <w:rPr>
+          <w:rFonts w:hint="eastAsia"/>
+          <w:sz w:val="20"/>
+          <w:szCs w:val="20"/>
+          <w:lang w:eastAsia="ko-KR"/>
+        </w:rPr>
+        <w:t>[</w:t>
+      </w:r>
+      <w:r>
+        <w:rPr>
+          <w:sz w:val="20"/>
+          <w:szCs w:val="20"/>
+          <w:lang w:eastAsia="ko-KR"/>
+        </w:rPr>
+        <w:t xml:space="preserve"> </w:t>
+      </w:r>
+      <w:r>
+        <w:rPr>
+          <w:rFonts w:hint="eastAsia"/>
+          <w:sz w:val="20"/>
+          <w:szCs w:val="20"/>
+          <w:lang w:eastAsia="ko-KR"/>
+        </w:rPr>
+        <w:t>해당</w:t>
+      </w:r>
+      <w:proofErr w:type="gramEnd"/>
+      <w:r>
+        <w:rPr>
+          <w:rFonts w:hint="eastAsia"/>
+          <w:sz w:val="20"/>
+          <w:szCs w:val="20"/>
+          <w:lang w:eastAsia="ko-KR"/>
+        </w:rPr>
+        <w:t xml:space="preserve"> </w:t>
+      </w:r>
+      <w:r>
+        <w:rPr>
+          <w:sz w:val="20"/>
+          <w:szCs w:val="20"/>
+          <w:lang w:eastAsia="ko-KR"/>
+        </w:rPr>
+        <w:t>variation</w:t>
+      </w:r>
+      <w:r>
+        <w:rPr>
+          <w:rFonts w:hint="eastAsia"/>
+          <w:sz w:val="20"/>
+          <w:szCs w:val="20"/>
+          <w:lang w:eastAsia="ko-KR"/>
+        </w:rPr>
+        <w:t>최종설계반영</w:t>
+      </w:r>
+      <w:r>
+        <w:rPr>
+          <w:rFonts w:hint="eastAsia"/>
+          <w:sz w:val="20"/>
+          <w:szCs w:val="20"/>
+          <w:lang w:eastAsia="ko-KR"/>
+        </w:rPr>
+        <w:t xml:space="preserve"> </w:t>
+      </w:r>
+      <w:r>
+        <w:rPr>
+          <w:rFonts w:hint="eastAsia"/>
+          <w:sz w:val="20"/>
+          <w:szCs w:val="20"/>
+          <w:lang w:eastAsia="ko-KR"/>
+        </w:rPr>
+        <w:t>여부</w:t>
+      </w:r>
+      <w:r>
+        <w:rPr>
+          <w:rFonts w:hint="eastAsia"/>
+          <w:sz w:val="20"/>
+          <w:szCs w:val="20"/>
+          <w:lang w:eastAsia="ko-KR"/>
+        </w:rPr>
+        <w:t xml:space="preserve"> :</w:t>
+      </w:r>
+      <w:r>
+        <w:rPr>
+          <w:sz w:val="20"/>
+          <w:szCs w:val="20"/>
+          <w:lang w:eastAsia="ko-KR"/>
+        </w:rPr>
+        <w:t xml:space="preserve"> </w:t>
+      </w:r>
+      <w:r>
+        <w:rPr>
+          <w:rFonts w:hint="eastAsia"/>
+          <w:sz w:val="20"/>
+          <w:szCs w:val="20"/>
+          <w:lang w:eastAsia="ko-KR"/>
+        </w:rPr>
+        <w:t>O</w:t>
+      </w:r>
+      <w:r>
+        <w:rPr>
+          <w:sz w:val="20"/>
+          <w:szCs w:val="20"/>
+          <w:lang w:eastAsia="ko-KR"/>
+        </w:rPr>
+        <w:t xml:space="preserve"> ]</w:t>
+      </w:r>
+    </w:p>
+    <w:p>
+      <w:pPr>
         <w:jc w:val="center"/>
         <w:rPr>
           <w:color w:val="FF0000"/>
@@ -1613,6 +1847,48 @@
     <w:p>
       <w:pPr>
         <w:jc w:val="center"/>
+        <w:rPr>
+          <w:color w:val="FF0000"/>
+          <w:sz w:val="40"/>
+          <w:szCs w:val="40"/>
+          <w:lang w:eastAsia="ko-KR"/>
+        </w:rPr>
+      </w:pPr>
+    </w:p>
+    <w:p>
+      <w:pPr>
+        <w:jc w:val="center"/>
+        <w:rPr>
+          <w:color w:val="FF0000"/>
+          <w:sz w:val="40"/>
+          <w:szCs w:val="40"/>
+          <w:lang w:eastAsia="ko-KR"/>
+        </w:rPr>
+      </w:pPr>
+    </w:p>
+    <w:p>
+      <w:pPr>
+        <w:jc w:val="center"/>
+        <w:rPr>
+          <w:color w:val="FF0000"/>
+          <w:sz w:val="40"/>
+          <w:szCs w:val="40"/>
+          <w:lang w:eastAsia="ko-KR"/>
+        </w:rPr>
+      </w:pPr>
+    </w:p>
+    <w:p>
+      <w:pPr>
+        <w:rPr>
+          <w:color w:val="FF0000"/>
+          <w:sz w:val="40"/>
+          <w:szCs w:val="40"/>
+          <w:lang w:eastAsia="ko-KR"/>
+        </w:rPr>
+      </w:pPr>
+    </w:p>
+    <w:p>
+      <w:pPr>
         <w:rPr>
           <w:rFonts w:hint="eastAsia"/>
           <w:color w:val="FF0000"/>
@@ -1666,7 +1942,6 @@
       <w:pPr>
         <w:jc w:val="center"/>
         <w:rPr>
-          <w:rFonts w:hint="eastAsia"/>
           <w:b/>
           <w:bCs/>
           <w:sz w:val="20"/>
@@ -1730,15 +2005,18 @@
     <w:p>
       <w:pPr>
         <w:jc w:val="center"/>
+        <w:rPr>
+          <w:rFonts w:hint="eastAsia"/>
+        </w:rPr>
       </w:pPr>
       <w:r>
         <w:rPr>
           <w:noProof/>
         </w:rPr>
         <w:drawing>
-          <wp:inline distT="0" distB="0" distL="0" distR="0" wp14:anchorId="78A35132" wp14:editId="6F4C42B9">
-            <wp:extent cx="3041073" cy="1686640"/>
-            <wp:effectExtent l="19050" t="19050" r="26035" b="27940"/>
+          <wp:inline distT="0" distB="0" distL="0" distR="0" wp14:anchorId="78A35132" wp14:editId="3C30E8AB">
+            <wp:extent cx="2590800" cy="1436909"/>
+            <wp:effectExtent l="19050" t="19050" r="19050" b="11430"/>
             <wp:docPr id="5" name="그림 5"/>
             <wp:cNvGraphicFramePr>
               <a:graphicFrameLocks xmlns:a="http://schemas.openxmlformats.org/drawingml/2006/main" noChangeAspect="1"/>
@@ -1758,7 +2036,7 @@
                   <pic:spPr bwMode="auto">
                     <a:xfrm>
                       <a:off x="0" y="0"/>
-                      <a:ext cx="3045963" cy="1689352"/>
+                      <a:ext cx="2603738" cy="1444085"/>
                     </a:xfrm>
                     <a:prstGeom prst="rect">
                       <a:avLst/>
@@ -1795,7 +2073,6 @@
     <w:p>
       <w:pPr>
         <w:rPr>
-          <w:rFonts w:hint="eastAsia"/>
           <w:sz w:val="18"/>
           <w:szCs w:val="18"/>
           <w:lang w:eastAsia="ko-KR"/>
@@ -1811,7 +2088,6 @@
           <w:szCs w:val="18"/>
           <w:lang w:eastAsia="ko-KR"/>
         </w:rPr>
-        <w:lastRenderedPageBreak/>
         <w:t>고민</w:t>
       </w:r>
       <w:r>
@@ -2798,9 +3074,9 @@
           <w:noProof/>
         </w:rPr>
         <w:drawing>
-          <wp:inline distT="0" distB="0" distL="0" distR="0" wp14:anchorId="63B02102" wp14:editId="344C927D">
-            <wp:extent cx="4893733" cy="2283079"/>
-            <wp:effectExtent l="0" t="0" r="2540" b="3175"/>
+          <wp:inline distT="0" distB="0" distL="0" distR="0" wp14:anchorId="63B02102" wp14:editId="352703FD">
+            <wp:extent cx="4893189" cy="2076450"/>
+            <wp:effectExtent l="0" t="0" r="3175" b="0"/>
             <wp:docPr id="3" name="그림 3"/>
             <wp:cNvGraphicFramePr>
               <a:graphicFrameLocks xmlns:a="http://schemas.openxmlformats.org/drawingml/2006/main" noChangeAspect="1"/>
@@ -2814,13 +3090,13 @@
                   </pic:nvPicPr>
                   <pic:blipFill rotWithShape="1">
                     <a:blip r:embed="rId9"/>
-                    <a:srcRect b="25352"/>
+                    <a:srcRect b="32100"/>
                     <a:stretch/>
                   </pic:blipFill>
                   <pic:spPr bwMode="auto">
                     <a:xfrm>
                       <a:off x="0" y="0"/>
-                      <a:ext cx="4901810" cy="2286847"/>
+                      <a:ext cx="4901810" cy="2080108"/>
                     </a:xfrm>
                     <a:prstGeom prst="rect">
                       <a:avLst/>
@@ -4297,7 +4573,6 @@
       <w:pPr>
         <w:ind w:firstLineChars="100" w:firstLine="180"/>
         <w:rPr>
-          <w:rFonts w:hint="eastAsia"/>
           <w:sz w:val="18"/>
           <w:szCs w:val="18"/>
           <w:lang w:eastAsia="ko-KR"/>
@@ -4897,8 +5172,8 @@
     </w:p>
     <w:p>
       <w:pPr>
-        <w:rPr>
-          <w:rFonts w:hint="eastAsia"/>
+        <w:jc w:val="center"/>
+        <w:rPr>
           <w:sz w:val="18"/>
           <w:szCs w:val="18"/>
           <w:lang w:eastAsia="ko-KR"/>
@@ -4907,93 +5182,124 @@
     </w:p>
     <w:p>
       <w:pPr>
-        <w:rPr>
-          <w:lang w:eastAsia="ko-KR"/>
-        </w:rPr>
-      </w:pPr>
+        <w:jc w:val="center"/>
+        <w:rPr>
+          <w:rFonts w:hint="eastAsia"/>
+          <w:sz w:val="18"/>
+          <w:szCs w:val="18"/>
+          <w:lang w:eastAsia="ko-KR"/>
+        </w:rPr>
+      </w:pPr>
+      <w:proofErr w:type="gramStart"/>
+      <w:r>
+        <w:rPr>
+          <w:rFonts w:hint="eastAsia"/>
+          <w:sz w:val="20"/>
+          <w:szCs w:val="20"/>
+          <w:lang w:eastAsia="ko-KR"/>
+        </w:rPr>
+        <w:t>[</w:t>
+      </w:r>
+      <w:r>
+        <w:rPr>
+          <w:sz w:val="20"/>
+          <w:szCs w:val="20"/>
+          <w:lang w:eastAsia="ko-KR"/>
+        </w:rPr>
+        <w:t xml:space="preserve"> </w:t>
+      </w:r>
+      <w:r>
+        <w:rPr>
+          <w:rFonts w:hint="eastAsia"/>
+          <w:sz w:val="20"/>
+          <w:szCs w:val="20"/>
+          <w:lang w:eastAsia="ko-KR"/>
+        </w:rPr>
+        <w:t>해당</w:t>
+      </w:r>
+      <w:proofErr w:type="gramEnd"/>
+      <w:r>
+        <w:rPr>
+          <w:rFonts w:hint="eastAsia"/>
+          <w:sz w:val="20"/>
+          <w:szCs w:val="20"/>
+          <w:lang w:eastAsia="ko-KR"/>
+        </w:rPr>
+        <w:t xml:space="preserve"> </w:t>
+      </w:r>
+      <w:r>
+        <w:rPr>
+          <w:sz w:val="20"/>
+          <w:szCs w:val="20"/>
+          <w:lang w:eastAsia="ko-KR"/>
+        </w:rPr>
+        <w:t>variation</w:t>
+      </w:r>
+      <w:r>
+        <w:rPr>
+          <w:rFonts w:hint="eastAsia"/>
+          <w:sz w:val="20"/>
+          <w:szCs w:val="20"/>
+          <w:lang w:eastAsia="ko-KR"/>
+        </w:rPr>
+        <w:t>최종설계반영</w:t>
+      </w:r>
+      <w:r>
+        <w:rPr>
+          <w:rFonts w:hint="eastAsia"/>
+          <w:sz w:val="20"/>
+          <w:szCs w:val="20"/>
+          <w:lang w:eastAsia="ko-KR"/>
+        </w:rPr>
+        <w:t xml:space="preserve"> </w:t>
+      </w:r>
+      <w:r>
+        <w:rPr>
+          <w:rFonts w:hint="eastAsia"/>
+          <w:sz w:val="20"/>
+          <w:szCs w:val="20"/>
+          <w:lang w:eastAsia="ko-KR"/>
+        </w:rPr>
+        <w:t>여부</w:t>
+      </w:r>
+      <w:r>
+        <w:rPr>
+          <w:rFonts w:hint="eastAsia"/>
+          <w:sz w:val="20"/>
+          <w:szCs w:val="20"/>
+          <w:lang w:eastAsia="ko-KR"/>
+        </w:rPr>
+        <w:t xml:space="preserve"> :</w:t>
+      </w:r>
+      <w:r>
+        <w:rPr>
+          <w:sz w:val="20"/>
+          <w:szCs w:val="20"/>
+          <w:lang w:eastAsia="ko-KR"/>
+        </w:rPr>
+        <w:t xml:space="preserve"> </w:t>
+      </w:r>
+      <w:r>
+        <w:rPr>
+          <w:rFonts w:hint="eastAsia"/>
+          <w:sz w:val="20"/>
+          <w:szCs w:val="20"/>
+          <w:lang w:eastAsia="ko-KR"/>
+        </w:rPr>
+        <w:t>O</w:t>
+      </w:r>
+      <w:r>
+        <w:rPr>
+          <w:sz w:val="20"/>
+          <w:szCs w:val="20"/>
+          <w:lang w:eastAsia="ko-KR"/>
+        </w:rPr>
+        <w:t xml:space="preserve"> ]</w:t>
+      </w:r>
     </w:p>
     <w:p>
       <w:pPr>
         <w:rPr>
-          <w:lang w:eastAsia="ko-KR"/>
-        </w:rPr>
-      </w:pPr>
-    </w:p>
-    <w:p>
-      <w:pPr>
-        <w:rPr>
-          <w:lang w:eastAsia="ko-KR"/>
-        </w:rPr>
-      </w:pPr>
-    </w:p>
-    <w:p>
-      <w:pPr>
-        <w:rPr>
-          <w:lang w:eastAsia="ko-KR"/>
-        </w:rPr>
-      </w:pPr>
-    </w:p>
-    <w:p>
-      <w:pPr>
-        <w:rPr>
-          <w:lang w:eastAsia="ko-KR"/>
-        </w:rPr>
-      </w:pPr>
-    </w:p>
-    <w:p>
-      <w:pPr>
-        <w:rPr>
-          <w:lang w:eastAsia="ko-KR"/>
-        </w:rPr>
-      </w:pPr>
-    </w:p>
-    <w:p>
-      <w:pPr>
-        <w:rPr>
-          <w:lang w:eastAsia="ko-KR"/>
-        </w:rPr>
-      </w:pPr>
-    </w:p>
-    <w:p>
-      <w:pPr>
-        <w:rPr>
-          <w:lang w:eastAsia="ko-KR"/>
-        </w:rPr>
-      </w:pPr>
-    </w:p>
-    <w:p>
-      <w:pPr>
-        <w:rPr>
-          <w:lang w:eastAsia="ko-KR"/>
-        </w:rPr>
-      </w:pPr>
-    </w:p>
-    <w:p>
-      <w:pPr>
-        <w:rPr>
-          <w:lang w:eastAsia="ko-KR"/>
-        </w:rPr>
-      </w:pPr>
-    </w:p>
-    <w:p>
-      <w:pPr>
-        <w:rPr>
-          <w:lang w:eastAsia="ko-KR"/>
-        </w:rPr>
-      </w:pPr>
-    </w:p>
-    <w:p>
-      <w:pPr>
-        <w:rPr>
-          <w:rFonts w:hint="eastAsia"/>
-          <w:lang w:eastAsia="ko-KR"/>
-        </w:rPr>
-      </w:pPr>
-    </w:p>
-    <w:p>
-      <w:pPr>
-        <w:rPr>
-          <w:rFonts w:hint="eastAsia"/>
           <w:lang w:eastAsia="ko-KR"/>
         </w:rPr>
       </w:pPr>

</xml_diff>

<commit_message>
[fix]: Add reason of variation of UC4
</commit_message>
<xml_diff>
--- a/subgroup1/4.system design document/sequence diagram/2021.05.07 [ sequence diagram for uc-4 ].docx
+++ b/subgroup1/4.system design document/sequence diagram/2021.05.07 [ sequence diagram for uc-4 ].docx
@@ -181,7 +181,6 @@
         </w:rPr>
         <w:t xml:space="preserve">Sub group1 </w:t>
       </w:r>
-      <w:proofErr w:type="gramStart"/>
       <w:r>
         <w:rPr>
           <w:rFonts w:hint="eastAsia"/>
@@ -199,49 +198,37 @@
           <w:u w:val="single"/>
           <w:lang w:eastAsia="ko-KR"/>
         </w:rPr>
-        <w:t xml:space="preserve"> :</w:t>
-      </w:r>
-      <w:proofErr w:type="gramEnd"/>
-      <w:r>
-        <w:rPr>
+        <w:t xml:space="preserve"> : </w:t>
+      </w:r>
+      <w:r>
+        <w:rPr>
+          <w:rFonts w:hint="eastAsia"/>
           <w:sz w:val="20"/>
           <w:szCs w:val="20"/>
           <w:u w:val="single"/>
           <w:lang w:eastAsia="ko-KR"/>
         </w:rPr>
-        <w:t xml:space="preserve"> </w:t>
-      </w:r>
-      <w:r>
-        <w:rPr>
-          <w:rFonts w:hint="eastAsia"/>
+        <w:t>고은서</w:t>
+      </w:r>
+      <w:r>
+        <w:rPr>
           <w:sz w:val="20"/>
           <w:szCs w:val="20"/>
           <w:u w:val="single"/>
           <w:lang w:eastAsia="ko-KR"/>
         </w:rPr>
-        <w:t>고은서</w:t>
-      </w:r>
-      <w:r>
-        <w:rPr>
+        <w:t xml:space="preserve">, </w:t>
+      </w:r>
+      <w:r>
+        <w:rPr>
+          <w:rFonts w:hint="eastAsia"/>
           <w:sz w:val="20"/>
           <w:szCs w:val="20"/>
           <w:u w:val="single"/>
           <w:lang w:eastAsia="ko-KR"/>
         </w:rPr>
-        <w:t xml:space="preserve">, </w:t>
-      </w:r>
-      <w:proofErr w:type="spellStart"/>
-      <w:r>
-        <w:rPr>
-          <w:rFonts w:hint="eastAsia"/>
-          <w:sz w:val="20"/>
-          <w:szCs w:val="20"/>
-          <w:u w:val="single"/>
-          <w:lang w:eastAsia="ko-KR"/>
-        </w:rPr>
         <w:t>오예원</w:t>
       </w:r>
-      <w:proofErr w:type="spellEnd"/>
       <w:r>
         <w:rPr>
           <w:sz w:val="20"/>
@@ -270,7 +257,6 @@
           <w:lang w:eastAsia="ko-KR"/>
         </w:rPr>
       </w:pPr>
-      <w:proofErr w:type="gramStart"/>
       <w:r>
         <w:rPr>
           <w:rFonts w:hint="eastAsia"/>
@@ -288,17 +274,7 @@
           <w:u w:val="single"/>
           <w:lang w:eastAsia="ko-KR"/>
         </w:rPr>
-        <w:t xml:space="preserve"> :</w:t>
-      </w:r>
-      <w:proofErr w:type="gramEnd"/>
-      <w:r>
-        <w:rPr>
-          <w:sz w:val="20"/>
-          <w:szCs w:val="20"/>
-          <w:u w:val="single"/>
-          <w:lang w:eastAsia="ko-KR"/>
-        </w:rPr>
-        <w:t xml:space="preserve"> </w:t>
+        <w:t xml:space="preserve"> : </w:t>
       </w:r>
       <w:r>
         <w:rPr>
@@ -434,7 +410,6 @@
           <w:lang w:eastAsia="ko-KR"/>
         </w:rPr>
       </w:pPr>
-      <w:proofErr w:type="gramStart"/>
       <w:r>
         <w:rPr>
           <w:rFonts w:hint="eastAsia"/>
@@ -452,17 +427,7 @@
           <w:u w:val="single"/>
           <w:lang w:eastAsia="ko-KR"/>
         </w:rPr>
-        <w:t xml:space="preserve"> :</w:t>
-      </w:r>
-      <w:proofErr w:type="gramEnd"/>
-      <w:r>
-        <w:rPr>
-          <w:sz w:val="20"/>
-          <w:szCs w:val="20"/>
-          <w:u w:val="single"/>
-          <w:lang w:eastAsia="ko-KR"/>
-        </w:rPr>
-        <w:t xml:space="preserve"> </w:t>
+        <w:t xml:space="preserve"> : </w:t>
       </w:r>
       <w:r>
         <w:rPr>
@@ -492,7 +457,6 @@
           <w:lang w:eastAsia="ko-KR"/>
         </w:rPr>
       </w:pPr>
-      <w:proofErr w:type="gramStart"/>
       <w:r>
         <w:rPr>
           <w:rFonts w:hint="eastAsia"/>
@@ -532,7 +496,6 @@
         </w:rPr>
         <w:t>시작</w:t>
       </w:r>
-      <w:proofErr w:type="gramEnd"/>
       <w:r>
         <w:rPr>
           <w:rFonts w:hint="eastAsia"/>
@@ -1480,6 +1443,950 @@
     </w:p>
     <w:p>
       <w:pPr>
+        <w:rPr>
+          <w:rFonts w:hint="eastAsia"/>
+          <w:sz w:val="20"/>
+          <w:szCs w:val="20"/>
+          <w:lang w:eastAsia="ko-KR"/>
+        </w:rPr>
+      </w:pPr>
+      <w:r>
+        <w:rPr>
+          <w:rFonts w:hint="eastAsia"/>
+          <w:sz w:val="20"/>
+          <w:szCs w:val="20"/>
+          <w:lang w:eastAsia="ko-KR"/>
+        </w:rPr>
+        <w:t>기존</w:t>
+      </w:r>
+      <w:r>
+        <w:rPr>
+          <w:rFonts w:hint="eastAsia"/>
+          <w:sz w:val="20"/>
+          <w:szCs w:val="20"/>
+          <w:lang w:eastAsia="ko-KR"/>
+        </w:rPr>
+        <w:t xml:space="preserve"> </w:t>
+      </w:r>
+      <w:r>
+        <w:rPr>
+          <w:sz w:val="20"/>
+          <w:szCs w:val="20"/>
+          <w:lang w:eastAsia="ko-KR"/>
+        </w:rPr>
+        <w:t>sequence diagram</w:t>
+      </w:r>
+      <w:r>
+        <w:rPr>
+          <w:rFonts w:hint="eastAsia"/>
+          <w:sz w:val="20"/>
+          <w:szCs w:val="20"/>
+          <w:lang w:eastAsia="ko-KR"/>
+        </w:rPr>
+        <w:t>에선</w:t>
+      </w:r>
+      <w:r>
+        <w:rPr>
+          <w:rFonts w:hint="eastAsia"/>
+          <w:sz w:val="20"/>
+          <w:szCs w:val="20"/>
+          <w:lang w:eastAsia="ko-KR"/>
+        </w:rPr>
+        <w:t xml:space="preserve"> </w:t>
+      </w:r>
+      <w:r>
+        <w:rPr>
+          <w:rFonts w:hint="eastAsia"/>
+          <w:sz w:val="20"/>
+          <w:szCs w:val="20"/>
+          <w:lang w:eastAsia="ko-KR"/>
+        </w:rPr>
+        <w:t>메뉴</w:t>
+      </w:r>
+      <w:r>
+        <w:rPr>
+          <w:rFonts w:hint="eastAsia"/>
+          <w:sz w:val="20"/>
+          <w:szCs w:val="20"/>
+          <w:lang w:eastAsia="ko-KR"/>
+        </w:rPr>
+        <w:t xml:space="preserve"> </w:t>
+      </w:r>
+      <w:r>
+        <w:rPr>
+          <w:rFonts w:hint="eastAsia"/>
+          <w:sz w:val="20"/>
+          <w:szCs w:val="20"/>
+          <w:lang w:eastAsia="ko-KR"/>
+        </w:rPr>
+        <w:t>담기</w:t>
+      </w:r>
+      <w:r>
+        <w:rPr>
+          <w:rFonts w:hint="eastAsia"/>
+          <w:sz w:val="20"/>
+          <w:szCs w:val="20"/>
+          <w:lang w:eastAsia="ko-KR"/>
+        </w:rPr>
+        <w:t xml:space="preserve"> </w:t>
+      </w:r>
+      <w:r>
+        <w:rPr>
+          <w:rFonts w:hint="eastAsia"/>
+          <w:sz w:val="20"/>
+          <w:szCs w:val="20"/>
+          <w:lang w:eastAsia="ko-KR"/>
+        </w:rPr>
+        <w:t>버튼을</w:t>
+      </w:r>
+      <w:r>
+        <w:rPr>
+          <w:rFonts w:hint="eastAsia"/>
+          <w:sz w:val="20"/>
+          <w:szCs w:val="20"/>
+          <w:lang w:eastAsia="ko-KR"/>
+        </w:rPr>
+        <w:t xml:space="preserve"> </w:t>
+      </w:r>
+      <w:r>
+        <w:rPr>
+          <w:rFonts w:hint="eastAsia"/>
+          <w:sz w:val="20"/>
+          <w:szCs w:val="20"/>
+          <w:lang w:eastAsia="ko-KR"/>
+        </w:rPr>
+        <w:t>클릭하면</w:t>
+      </w:r>
+      <w:r>
+        <w:rPr>
+          <w:rFonts w:hint="eastAsia"/>
+          <w:sz w:val="20"/>
+          <w:szCs w:val="20"/>
+          <w:lang w:eastAsia="ko-KR"/>
+        </w:rPr>
+        <w:t xml:space="preserve"> </w:t>
+      </w:r>
+      <w:r>
+        <w:rPr>
+          <w:rFonts w:hint="eastAsia"/>
+          <w:sz w:val="20"/>
+          <w:szCs w:val="20"/>
+          <w:lang w:eastAsia="ko-KR"/>
+        </w:rPr>
+        <w:t>컨트롤러가</w:t>
+      </w:r>
+      <w:r>
+        <w:rPr>
+          <w:rFonts w:hint="eastAsia"/>
+          <w:sz w:val="20"/>
+          <w:szCs w:val="20"/>
+          <w:lang w:eastAsia="ko-KR"/>
+        </w:rPr>
+        <w:t xml:space="preserve"> </w:t>
+      </w:r>
+      <w:r>
+        <w:rPr>
+          <w:rFonts w:hint="eastAsia"/>
+          <w:sz w:val="20"/>
+          <w:szCs w:val="20"/>
+          <w:lang w:eastAsia="ko-KR"/>
+        </w:rPr>
+        <w:t>메뉴</w:t>
+      </w:r>
+      <w:r>
+        <w:rPr>
+          <w:rFonts w:hint="eastAsia"/>
+          <w:sz w:val="20"/>
+          <w:szCs w:val="20"/>
+          <w:lang w:eastAsia="ko-KR"/>
+        </w:rPr>
+        <w:t xml:space="preserve"> </w:t>
+      </w:r>
+      <w:r>
+        <w:rPr>
+          <w:sz w:val="20"/>
+          <w:szCs w:val="20"/>
+          <w:lang w:eastAsia="ko-KR"/>
+        </w:rPr>
+        <w:t>DB</w:t>
+      </w:r>
+      <w:r>
+        <w:rPr>
+          <w:rFonts w:hint="eastAsia"/>
+          <w:sz w:val="20"/>
+          <w:szCs w:val="20"/>
+          <w:lang w:eastAsia="ko-KR"/>
+        </w:rPr>
+        <w:t>에</w:t>
+      </w:r>
+      <w:r>
+        <w:rPr>
+          <w:rFonts w:hint="eastAsia"/>
+          <w:sz w:val="20"/>
+          <w:szCs w:val="20"/>
+          <w:lang w:eastAsia="ko-KR"/>
+        </w:rPr>
+        <w:t xml:space="preserve"> </w:t>
+      </w:r>
+      <w:r>
+        <w:rPr>
+          <w:rFonts w:hint="eastAsia"/>
+          <w:sz w:val="20"/>
+          <w:szCs w:val="20"/>
+          <w:lang w:eastAsia="ko-KR"/>
+        </w:rPr>
+        <w:t>해당</w:t>
+      </w:r>
+      <w:r>
+        <w:rPr>
+          <w:rFonts w:hint="eastAsia"/>
+          <w:sz w:val="20"/>
+          <w:szCs w:val="20"/>
+          <w:lang w:eastAsia="ko-KR"/>
+        </w:rPr>
+        <w:t xml:space="preserve"> </w:t>
+      </w:r>
+      <w:r>
+        <w:rPr>
+          <w:rFonts w:hint="eastAsia"/>
+          <w:sz w:val="20"/>
+          <w:szCs w:val="20"/>
+          <w:lang w:eastAsia="ko-KR"/>
+        </w:rPr>
+        <w:t>메뉴의</w:t>
+      </w:r>
+      <w:r>
+        <w:rPr>
+          <w:rFonts w:hint="eastAsia"/>
+          <w:sz w:val="20"/>
+          <w:szCs w:val="20"/>
+          <w:lang w:eastAsia="ko-KR"/>
+        </w:rPr>
+        <w:t xml:space="preserve"> </w:t>
+      </w:r>
+      <w:r>
+        <w:rPr>
+          <w:rFonts w:hint="eastAsia"/>
+          <w:sz w:val="20"/>
+          <w:szCs w:val="20"/>
+          <w:lang w:eastAsia="ko-KR"/>
+        </w:rPr>
+        <w:t>재고가</w:t>
+      </w:r>
+      <w:r>
+        <w:rPr>
+          <w:rFonts w:hint="eastAsia"/>
+          <w:sz w:val="20"/>
+          <w:szCs w:val="20"/>
+          <w:lang w:eastAsia="ko-KR"/>
+        </w:rPr>
+        <w:t xml:space="preserve"> </w:t>
+      </w:r>
+      <w:r>
+        <w:rPr>
+          <w:rFonts w:hint="eastAsia"/>
+          <w:sz w:val="20"/>
+          <w:szCs w:val="20"/>
+          <w:lang w:eastAsia="ko-KR"/>
+        </w:rPr>
+        <w:t>있는지</w:t>
+      </w:r>
+      <w:r>
+        <w:rPr>
+          <w:rFonts w:hint="eastAsia"/>
+          <w:sz w:val="20"/>
+          <w:szCs w:val="20"/>
+          <w:lang w:eastAsia="ko-KR"/>
+        </w:rPr>
+        <w:t xml:space="preserve"> </w:t>
+      </w:r>
+      <w:r>
+        <w:rPr>
+          <w:rFonts w:hint="eastAsia"/>
+          <w:sz w:val="20"/>
+          <w:szCs w:val="20"/>
+          <w:lang w:eastAsia="ko-KR"/>
+        </w:rPr>
+        <w:t>확인하고</w:t>
+      </w:r>
+      <w:r>
+        <w:rPr>
+          <w:sz w:val="20"/>
+          <w:szCs w:val="20"/>
+          <w:lang w:eastAsia="ko-KR"/>
+        </w:rPr>
+        <w:t>,  DB</w:t>
+      </w:r>
+      <w:r>
+        <w:rPr>
+          <w:rFonts w:hint="eastAsia"/>
+          <w:sz w:val="20"/>
+          <w:szCs w:val="20"/>
+          <w:lang w:eastAsia="ko-KR"/>
+        </w:rPr>
+        <w:t>가</w:t>
+      </w:r>
+      <w:r>
+        <w:rPr>
+          <w:rFonts w:hint="eastAsia"/>
+          <w:sz w:val="20"/>
+          <w:szCs w:val="20"/>
+          <w:lang w:eastAsia="ko-KR"/>
+        </w:rPr>
+        <w:t xml:space="preserve"> </w:t>
+      </w:r>
+      <w:r>
+        <w:rPr>
+          <w:rFonts w:hint="eastAsia"/>
+          <w:sz w:val="20"/>
+          <w:szCs w:val="20"/>
+          <w:lang w:eastAsia="ko-KR"/>
+        </w:rPr>
+        <w:t>직접</w:t>
+      </w:r>
+      <w:r>
+        <w:rPr>
+          <w:rFonts w:hint="eastAsia"/>
+          <w:sz w:val="20"/>
+          <w:szCs w:val="20"/>
+          <w:lang w:eastAsia="ko-KR"/>
+        </w:rPr>
+        <w:t xml:space="preserve"> </w:t>
+      </w:r>
+      <w:r>
+        <w:rPr>
+          <w:rFonts w:hint="eastAsia"/>
+          <w:sz w:val="20"/>
+          <w:szCs w:val="20"/>
+          <w:lang w:eastAsia="ko-KR"/>
+        </w:rPr>
+        <w:t>장바구니</w:t>
+      </w:r>
+      <w:r>
+        <w:rPr>
+          <w:rFonts w:hint="eastAsia"/>
+          <w:sz w:val="20"/>
+          <w:szCs w:val="20"/>
+          <w:lang w:eastAsia="ko-KR"/>
+        </w:rPr>
+        <w:t xml:space="preserve"> </w:t>
+      </w:r>
+      <w:r>
+        <w:rPr>
+          <w:sz w:val="20"/>
+          <w:szCs w:val="20"/>
+          <w:lang w:eastAsia="ko-KR"/>
+        </w:rPr>
+        <w:t>storage</w:t>
+      </w:r>
+      <w:r>
+        <w:rPr>
+          <w:rFonts w:hint="eastAsia"/>
+          <w:sz w:val="20"/>
+          <w:szCs w:val="20"/>
+          <w:lang w:eastAsia="ko-KR"/>
+        </w:rPr>
+        <w:t>의</w:t>
+      </w:r>
+      <w:r>
+        <w:rPr>
+          <w:rFonts w:hint="eastAsia"/>
+          <w:sz w:val="20"/>
+          <w:szCs w:val="20"/>
+          <w:lang w:eastAsia="ko-KR"/>
+        </w:rPr>
+        <w:t xml:space="preserve"> </w:t>
+      </w:r>
+      <w:r>
+        <w:rPr>
+          <w:rFonts w:hint="eastAsia"/>
+          <w:sz w:val="20"/>
+          <w:szCs w:val="20"/>
+          <w:lang w:eastAsia="ko-KR"/>
+        </w:rPr>
+        <w:t>개수를</w:t>
+      </w:r>
+      <w:r>
+        <w:rPr>
+          <w:rFonts w:hint="eastAsia"/>
+          <w:sz w:val="20"/>
+          <w:szCs w:val="20"/>
+          <w:lang w:eastAsia="ko-KR"/>
+        </w:rPr>
+        <w:t xml:space="preserve"> </w:t>
+      </w:r>
+      <w:r>
+        <w:rPr>
+          <w:sz w:val="20"/>
+          <w:szCs w:val="20"/>
+          <w:lang w:eastAsia="ko-KR"/>
+        </w:rPr>
+        <w:t xml:space="preserve">1 </w:t>
+      </w:r>
+      <w:r>
+        <w:rPr>
+          <w:rFonts w:hint="eastAsia"/>
+          <w:sz w:val="20"/>
+          <w:szCs w:val="20"/>
+          <w:lang w:eastAsia="ko-KR"/>
+        </w:rPr>
+        <w:t>증가시키도록</w:t>
+      </w:r>
+      <w:r>
+        <w:rPr>
+          <w:rFonts w:hint="eastAsia"/>
+          <w:sz w:val="20"/>
+          <w:szCs w:val="20"/>
+          <w:lang w:eastAsia="ko-KR"/>
+        </w:rPr>
+        <w:t xml:space="preserve"> </w:t>
+      </w:r>
+      <w:r>
+        <w:rPr>
+          <w:rFonts w:hint="eastAsia"/>
+          <w:sz w:val="20"/>
+          <w:szCs w:val="20"/>
+          <w:lang w:eastAsia="ko-KR"/>
+        </w:rPr>
+        <w:t>하였다</w:t>
+      </w:r>
+      <w:r>
+        <w:rPr>
+          <w:rFonts w:hint="eastAsia"/>
+          <w:sz w:val="20"/>
+          <w:szCs w:val="20"/>
+          <w:lang w:eastAsia="ko-KR"/>
+        </w:rPr>
+        <w:t>.</w:t>
+      </w:r>
+      <w:r>
+        <w:rPr>
+          <w:sz w:val="20"/>
+          <w:szCs w:val="20"/>
+          <w:lang w:eastAsia="ko-KR"/>
+        </w:rPr>
+        <w:t xml:space="preserve"> </w:t>
+      </w:r>
+      <w:r>
+        <w:rPr>
+          <w:rFonts w:hint="eastAsia"/>
+          <w:sz w:val="20"/>
+          <w:szCs w:val="20"/>
+          <w:lang w:eastAsia="ko-KR"/>
+        </w:rPr>
+        <w:t>하지만</w:t>
+      </w:r>
+      <w:r>
+        <w:rPr>
+          <w:sz w:val="20"/>
+          <w:szCs w:val="20"/>
+          <w:lang w:eastAsia="ko-KR"/>
+        </w:rPr>
+        <w:t xml:space="preserve"> DB</w:t>
+      </w:r>
+      <w:r>
+        <w:rPr>
+          <w:rFonts w:hint="eastAsia"/>
+          <w:sz w:val="20"/>
+          <w:szCs w:val="20"/>
+          <w:lang w:eastAsia="ko-KR"/>
+        </w:rPr>
+        <w:t>의</w:t>
+      </w:r>
+      <w:r>
+        <w:rPr>
+          <w:rFonts w:hint="eastAsia"/>
+          <w:sz w:val="20"/>
+          <w:szCs w:val="20"/>
+          <w:lang w:eastAsia="ko-KR"/>
+        </w:rPr>
+        <w:t xml:space="preserve"> </w:t>
+      </w:r>
+      <w:r>
+        <w:rPr>
+          <w:rFonts w:hint="eastAsia"/>
+          <w:sz w:val="20"/>
+          <w:szCs w:val="20"/>
+          <w:lang w:eastAsia="ko-KR"/>
+        </w:rPr>
+        <w:t>역할은</w:t>
+      </w:r>
+      <w:r>
+        <w:rPr>
+          <w:rFonts w:hint="eastAsia"/>
+          <w:sz w:val="20"/>
+          <w:szCs w:val="20"/>
+          <w:lang w:eastAsia="ko-KR"/>
+        </w:rPr>
+        <w:t xml:space="preserve"> </w:t>
+      </w:r>
+      <w:r>
+        <w:rPr>
+          <w:rFonts w:hint="eastAsia"/>
+          <w:sz w:val="20"/>
+          <w:szCs w:val="20"/>
+          <w:lang w:eastAsia="ko-KR"/>
+        </w:rPr>
+        <w:t>데이터를</w:t>
+      </w:r>
+      <w:r>
+        <w:rPr>
+          <w:rFonts w:hint="eastAsia"/>
+          <w:sz w:val="20"/>
+          <w:szCs w:val="20"/>
+          <w:lang w:eastAsia="ko-KR"/>
+        </w:rPr>
+        <w:t xml:space="preserve"> </w:t>
+      </w:r>
+      <w:r>
+        <w:rPr>
+          <w:rFonts w:hint="eastAsia"/>
+          <w:sz w:val="20"/>
+          <w:szCs w:val="20"/>
+          <w:lang w:eastAsia="ko-KR"/>
+        </w:rPr>
+        <w:t>저장하고</w:t>
+      </w:r>
+      <w:r>
+        <w:rPr>
+          <w:rFonts w:hint="eastAsia"/>
+          <w:sz w:val="20"/>
+          <w:szCs w:val="20"/>
+          <w:lang w:eastAsia="ko-KR"/>
+        </w:rPr>
+        <w:t>,</w:t>
+      </w:r>
+      <w:r>
+        <w:rPr>
+          <w:sz w:val="20"/>
+          <w:szCs w:val="20"/>
+          <w:lang w:eastAsia="ko-KR"/>
+        </w:rPr>
+        <w:t xml:space="preserve"> </w:t>
+      </w:r>
+      <w:r>
+        <w:rPr>
+          <w:rFonts w:hint="eastAsia"/>
+          <w:sz w:val="20"/>
+          <w:szCs w:val="20"/>
+          <w:lang w:eastAsia="ko-KR"/>
+        </w:rPr>
+        <w:t>보이는</w:t>
+      </w:r>
+      <w:r>
+        <w:rPr>
+          <w:rFonts w:hint="eastAsia"/>
+          <w:sz w:val="20"/>
+          <w:szCs w:val="20"/>
+          <w:lang w:eastAsia="ko-KR"/>
+        </w:rPr>
+        <w:t xml:space="preserve"> </w:t>
+      </w:r>
+      <w:r>
+        <w:rPr>
+          <w:rFonts w:hint="eastAsia"/>
+          <w:sz w:val="20"/>
+          <w:szCs w:val="20"/>
+          <w:lang w:eastAsia="ko-KR"/>
+        </w:rPr>
+        <w:t>역할만을</w:t>
+      </w:r>
+      <w:r>
+        <w:rPr>
+          <w:rFonts w:hint="eastAsia"/>
+          <w:sz w:val="20"/>
+          <w:szCs w:val="20"/>
+          <w:lang w:eastAsia="ko-KR"/>
+        </w:rPr>
+        <w:t xml:space="preserve"> </w:t>
+      </w:r>
+      <w:r>
+        <w:rPr>
+          <w:rFonts w:hint="eastAsia"/>
+          <w:sz w:val="20"/>
+          <w:szCs w:val="20"/>
+          <w:lang w:eastAsia="ko-KR"/>
+        </w:rPr>
+        <w:t>가져야하지</w:t>
+      </w:r>
+      <w:r>
+        <w:rPr>
+          <w:rFonts w:hint="eastAsia"/>
+          <w:sz w:val="20"/>
+          <w:szCs w:val="20"/>
+          <w:lang w:eastAsia="ko-KR"/>
+        </w:rPr>
+        <w:t xml:space="preserve"> </w:t>
+      </w:r>
+      <w:r>
+        <w:rPr>
+          <w:rFonts w:hint="eastAsia"/>
+          <w:sz w:val="20"/>
+          <w:szCs w:val="20"/>
+          <w:lang w:eastAsia="ko-KR"/>
+        </w:rPr>
+        <w:t>다른</w:t>
+      </w:r>
+      <w:r>
+        <w:rPr>
+          <w:rFonts w:hint="eastAsia"/>
+          <w:sz w:val="20"/>
+          <w:szCs w:val="20"/>
+          <w:lang w:eastAsia="ko-KR"/>
+        </w:rPr>
+        <w:t xml:space="preserve"> </w:t>
+      </w:r>
+      <w:r>
+        <w:rPr>
+          <w:rFonts w:hint="eastAsia"/>
+          <w:sz w:val="20"/>
+          <w:szCs w:val="20"/>
+          <w:lang w:eastAsia="ko-KR"/>
+        </w:rPr>
+        <w:t>객체에</w:t>
+      </w:r>
+      <w:r>
+        <w:rPr>
+          <w:rFonts w:hint="eastAsia"/>
+          <w:sz w:val="20"/>
+          <w:szCs w:val="20"/>
+          <w:lang w:eastAsia="ko-KR"/>
+        </w:rPr>
+        <w:t xml:space="preserve"> </w:t>
+      </w:r>
+      <w:r>
+        <w:rPr>
+          <w:rFonts w:hint="eastAsia"/>
+          <w:sz w:val="20"/>
+          <w:szCs w:val="20"/>
+          <w:lang w:eastAsia="ko-KR"/>
+        </w:rPr>
+        <w:t>영향을</w:t>
+      </w:r>
+      <w:r>
+        <w:rPr>
+          <w:rFonts w:hint="eastAsia"/>
+          <w:sz w:val="20"/>
+          <w:szCs w:val="20"/>
+          <w:lang w:eastAsia="ko-KR"/>
+        </w:rPr>
+        <w:t xml:space="preserve"> </w:t>
+      </w:r>
+      <w:r>
+        <w:rPr>
+          <w:rFonts w:hint="eastAsia"/>
+          <w:sz w:val="20"/>
+          <w:szCs w:val="20"/>
+          <w:lang w:eastAsia="ko-KR"/>
+        </w:rPr>
+        <w:t>주는</w:t>
+      </w:r>
+      <w:r>
+        <w:rPr>
+          <w:rFonts w:hint="eastAsia"/>
+          <w:sz w:val="20"/>
+          <w:szCs w:val="20"/>
+          <w:lang w:eastAsia="ko-KR"/>
+        </w:rPr>
+        <w:t xml:space="preserve"> </w:t>
+      </w:r>
+      <w:r>
+        <w:rPr>
+          <w:rFonts w:hint="eastAsia"/>
+          <w:sz w:val="20"/>
+          <w:szCs w:val="20"/>
+          <w:lang w:eastAsia="ko-KR"/>
+        </w:rPr>
+        <w:t>어떠한</w:t>
+      </w:r>
+      <w:r>
+        <w:rPr>
+          <w:rFonts w:hint="eastAsia"/>
+          <w:sz w:val="20"/>
+          <w:szCs w:val="20"/>
+          <w:lang w:eastAsia="ko-KR"/>
+        </w:rPr>
+        <w:t xml:space="preserve"> </w:t>
+      </w:r>
+      <w:r>
+        <w:rPr>
+          <w:rFonts w:hint="eastAsia"/>
+          <w:sz w:val="20"/>
+          <w:szCs w:val="20"/>
+          <w:lang w:eastAsia="ko-KR"/>
+        </w:rPr>
+        <w:t>행위를</w:t>
+      </w:r>
+      <w:r>
+        <w:rPr>
+          <w:rFonts w:hint="eastAsia"/>
+          <w:sz w:val="20"/>
+          <w:szCs w:val="20"/>
+          <w:lang w:eastAsia="ko-KR"/>
+        </w:rPr>
+        <w:t xml:space="preserve"> </w:t>
+      </w:r>
+      <w:r>
+        <w:rPr>
+          <w:rFonts w:hint="eastAsia"/>
+          <w:sz w:val="20"/>
+          <w:szCs w:val="20"/>
+          <w:lang w:eastAsia="ko-KR"/>
+        </w:rPr>
+        <w:t>하는</w:t>
+      </w:r>
+      <w:r>
+        <w:rPr>
+          <w:rFonts w:hint="eastAsia"/>
+          <w:sz w:val="20"/>
+          <w:szCs w:val="20"/>
+          <w:lang w:eastAsia="ko-KR"/>
+        </w:rPr>
+        <w:t xml:space="preserve"> </w:t>
+      </w:r>
+      <w:r>
+        <w:rPr>
+          <w:rFonts w:hint="eastAsia"/>
+          <w:sz w:val="20"/>
+          <w:szCs w:val="20"/>
+          <w:lang w:eastAsia="ko-KR"/>
+        </w:rPr>
+        <w:t>역할</w:t>
+      </w:r>
+      <w:r>
+        <w:rPr>
+          <w:rFonts w:hint="eastAsia"/>
+          <w:sz w:val="20"/>
+          <w:szCs w:val="20"/>
+          <w:lang w:eastAsia="ko-KR"/>
+        </w:rPr>
+        <w:t>(</w:t>
+      </w:r>
+      <w:r>
+        <w:rPr>
+          <w:rFonts w:hint="eastAsia"/>
+          <w:sz w:val="20"/>
+          <w:szCs w:val="20"/>
+          <w:lang w:eastAsia="ko-KR"/>
+        </w:rPr>
+        <w:t>장바구니</w:t>
+      </w:r>
+      <w:r>
+        <w:rPr>
+          <w:rFonts w:hint="eastAsia"/>
+          <w:sz w:val="20"/>
+          <w:szCs w:val="20"/>
+          <w:lang w:eastAsia="ko-KR"/>
+        </w:rPr>
+        <w:t xml:space="preserve"> </w:t>
+      </w:r>
+      <w:r>
+        <w:rPr>
+          <w:sz w:val="20"/>
+          <w:szCs w:val="20"/>
+          <w:lang w:eastAsia="ko-KR"/>
+        </w:rPr>
+        <w:t>storage</w:t>
+      </w:r>
+      <w:r>
+        <w:rPr>
+          <w:rFonts w:hint="eastAsia"/>
+          <w:sz w:val="20"/>
+          <w:szCs w:val="20"/>
+          <w:lang w:eastAsia="ko-KR"/>
+        </w:rPr>
+        <w:t>에</w:t>
+      </w:r>
+      <w:r>
+        <w:rPr>
+          <w:rFonts w:hint="eastAsia"/>
+          <w:sz w:val="20"/>
+          <w:szCs w:val="20"/>
+          <w:lang w:eastAsia="ko-KR"/>
+        </w:rPr>
+        <w:t xml:space="preserve"> </w:t>
+      </w:r>
+      <w:r>
+        <w:rPr>
+          <w:rFonts w:hint="eastAsia"/>
+          <w:sz w:val="20"/>
+          <w:szCs w:val="20"/>
+          <w:lang w:eastAsia="ko-KR"/>
+        </w:rPr>
+        <w:t>저장</w:t>
+      </w:r>
+      <w:r>
+        <w:rPr>
+          <w:sz w:val="20"/>
+          <w:szCs w:val="20"/>
+          <w:lang w:eastAsia="ko-KR"/>
+        </w:rPr>
+        <w:t xml:space="preserve"> </w:t>
+      </w:r>
+      <w:r>
+        <w:rPr>
+          <w:rFonts w:hint="eastAsia"/>
+          <w:sz w:val="20"/>
+          <w:szCs w:val="20"/>
+          <w:lang w:eastAsia="ko-KR"/>
+        </w:rPr>
+        <w:t>메서드를</w:t>
+      </w:r>
+      <w:r>
+        <w:rPr>
+          <w:rFonts w:hint="eastAsia"/>
+          <w:sz w:val="20"/>
+          <w:szCs w:val="20"/>
+          <w:lang w:eastAsia="ko-KR"/>
+        </w:rPr>
+        <w:t xml:space="preserve"> </w:t>
+      </w:r>
+      <w:r>
+        <w:rPr>
+          <w:rFonts w:hint="eastAsia"/>
+          <w:sz w:val="20"/>
+          <w:szCs w:val="20"/>
+          <w:lang w:eastAsia="ko-KR"/>
+        </w:rPr>
+        <w:t>부르는</w:t>
+      </w:r>
+      <w:r>
+        <w:rPr>
+          <w:rFonts w:hint="eastAsia"/>
+          <w:sz w:val="20"/>
+          <w:szCs w:val="20"/>
+          <w:lang w:eastAsia="ko-KR"/>
+        </w:rPr>
+        <w:t xml:space="preserve"> </w:t>
+      </w:r>
+      <w:r>
+        <w:rPr>
+          <w:rFonts w:hint="eastAsia"/>
+          <w:sz w:val="20"/>
+          <w:szCs w:val="20"/>
+          <w:lang w:eastAsia="ko-KR"/>
+        </w:rPr>
+        <w:t>행위</w:t>
+      </w:r>
+      <w:r>
+        <w:rPr>
+          <w:rFonts w:hint="eastAsia"/>
+          <w:sz w:val="20"/>
+          <w:szCs w:val="20"/>
+          <w:lang w:eastAsia="ko-KR"/>
+        </w:rPr>
+        <w:t>)</w:t>
+      </w:r>
+      <w:r>
+        <w:rPr>
+          <w:rFonts w:hint="eastAsia"/>
+          <w:sz w:val="20"/>
+          <w:szCs w:val="20"/>
+          <w:lang w:eastAsia="ko-KR"/>
+        </w:rPr>
+        <w:t>은</w:t>
+      </w:r>
+      <w:r>
+        <w:rPr>
+          <w:rFonts w:hint="eastAsia"/>
+          <w:sz w:val="20"/>
+          <w:szCs w:val="20"/>
+          <w:lang w:eastAsia="ko-KR"/>
+        </w:rPr>
+        <w:t xml:space="preserve"> </w:t>
+      </w:r>
+      <w:r>
+        <w:rPr>
+          <w:rFonts w:hint="eastAsia"/>
+          <w:sz w:val="20"/>
+          <w:szCs w:val="20"/>
+          <w:lang w:eastAsia="ko-KR"/>
+        </w:rPr>
+        <w:t>맡지</w:t>
+      </w:r>
+      <w:r>
+        <w:rPr>
+          <w:rFonts w:hint="eastAsia"/>
+          <w:sz w:val="20"/>
+          <w:szCs w:val="20"/>
+          <w:lang w:eastAsia="ko-KR"/>
+        </w:rPr>
+        <w:t xml:space="preserve"> </w:t>
+      </w:r>
+      <w:r>
+        <w:rPr>
+          <w:rFonts w:hint="eastAsia"/>
+          <w:sz w:val="20"/>
+          <w:szCs w:val="20"/>
+          <w:lang w:eastAsia="ko-KR"/>
+        </w:rPr>
+        <w:t>않아야</w:t>
+      </w:r>
+      <w:r>
+        <w:rPr>
+          <w:rFonts w:hint="eastAsia"/>
+          <w:sz w:val="20"/>
+          <w:szCs w:val="20"/>
+          <w:lang w:eastAsia="ko-KR"/>
+        </w:rPr>
+        <w:t xml:space="preserve"> </w:t>
+      </w:r>
+      <w:r>
+        <w:rPr>
+          <w:rFonts w:hint="eastAsia"/>
+          <w:sz w:val="20"/>
+          <w:szCs w:val="20"/>
+          <w:lang w:eastAsia="ko-KR"/>
+        </w:rPr>
+        <w:t>한다고</w:t>
+      </w:r>
+      <w:r>
+        <w:rPr>
+          <w:rFonts w:hint="eastAsia"/>
+          <w:sz w:val="20"/>
+          <w:szCs w:val="20"/>
+          <w:lang w:eastAsia="ko-KR"/>
+        </w:rPr>
+        <w:t xml:space="preserve"> </w:t>
+      </w:r>
+      <w:r>
+        <w:rPr>
+          <w:rFonts w:hint="eastAsia"/>
+          <w:sz w:val="20"/>
+          <w:szCs w:val="20"/>
+          <w:lang w:eastAsia="ko-KR"/>
+        </w:rPr>
+        <w:t>생각했다</w:t>
+      </w:r>
+      <w:r>
+        <w:rPr>
+          <w:rFonts w:hint="eastAsia"/>
+          <w:sz w:val="20"/>
+          <w:szCs w:val="20"/>
+          <w:lang w:eastAsia="ko-KR"/>
+        </w:rPr>
+        <w:t>.</w:t>
+      </w:r>
+      <w:r>
+        <w:rPr>
+          <w:sz w:val="20"/>
+          <w:szCs w:val="20"/>
+          <w:lang w:eastAsia="ko-KR"/>
+        </w:rPr>
+        <w:t xml:space="preserve"> </w:t>
+      </w:r>
+      <w:r>
+        <w:rPr>
+          <w:rFonts w:hint="eastAsia"/>
+          <w:sz w:val="20"/>
+          <w:szCs w:val="20"/>
+          <w:lang w:eastAsia="ko-KR"/>
+        </w:rPr>
+        <w:t xml:space="preserve"> </w:t>
+      </w:r>
+    </w:p>
+    <w:p>
+      <w:pPr>
         <w:jc w:val="center"/>
         <w:rPr>
           <w:b/>
@@ -1608,13 +2515,25 @@
     <w:p>
       <w:pPr>
         <w:rPr>
+          <w:rFonts w:hint="eastAsia"/>
+          <w:sz w:val="20"/>
+          <w:szCs w:val="20"/>
+          <w:lang w:eastAsia="ko-KR"/>
+        </w:rPr>
+      </w:pPr>
+      <w:proofErr w:type="spellStart"/>
+      <w:r>
+        <w:rPr>
+          <w:rFonts w:hint="eastAsia"/>
           <w:b/>
           <w:bCs/>
           <w:sz w:val="20"/>
           <w:szCs w:val="20"/>
           <w:lang w:eastAsia="ko-KR"/>
         </w:rPr>
-      </w:pPr>
+        <w:t>수정내용</w:t>
+      </w:r>
+      <w:proofErr w:type="spellEnd"/>
       <w:r>
         <w:rPr>
           <w:rFonts w:hint="eastAsia"/>
@@ -1624,7 +2543,7 @@
           <w:szCs w:val="20"/>
           <w:lang w:eastAsia="ko-KR"/>
         </w:rPr>
-        <w:t>수정내용</w:t>
+        <w:t>)</w:t>
       </w:r>
       <w:r>
         <w:rPr>
@@ -1635,12 +2554,424 @@
           <w:szCs w:val="20"/>
           <w:lang w:eastAsia="ko-KR"/>
         </w:rPr>
-        <w:t>)</w:t>
+        <w:t xml:space="preserve"> </w:t>
+      </w:r>
+      <w:r>
+        <w:rPr>
+          <w:rFonts w:hint="eastAsia"/>
+          <w:sz w:val="20"/>
+          <w:szCs w:val="20"/>
+          <w:lang w:eastAsia="ko-KR"/>
+        </w:rPr>
+        <w:t>컨트롤러가</w:t>
+      </w:r>
+      <w:r>
+        <w:rPr>
+          <w:rFonts w:hint="eastAsia"/>
+          <w:sz w:val="20"/>
+          <w:szCs w:val="20"/>
+          <w:lang w:eastAsia="ko-KR"/>
+        </w:rPr>
+        <w:t xml:space="preserve"> </w:t>
+      </w:r>
+      <w:r>
+        <w:rPr>
+          <w:rFonts w:hint="eastAsia"/>
+          <w:sz w:val="20"/>
+          <w:szCs w:val="20"/>
+          <w:lang w:eastAsia="ko-KR"/>
+        </w:rPr>
+        <w:t>메뉴</w:t>
+      </w:r>
+      <w:r>
+        <w:rPr>
+          <w:rFonts w:hint="eastAsia"/>
+          <w:sz w:val="20"/>
+          <w:szCs w:val="20"/>
+          <w:lang w:eastAsia="ko-KR"/>
+        </w:rPr>
+        <w:t xml:space="preserve"> </w:t>
+      </w:r>
+      <w:r>
+        <w:rPr>
+          <w:sz w:val="20"/>
+          <w:szCs w:val="20"/>
+          <w:lang w:eastAsia="ko-KR"/>
+        </w:rPr>
+        <w:t>DB</w:t>
+      </w:r>
+      <w:r>
+        <w:rPr>
+          <w:rFonts w:hint="eastAsia"/>
+          <w:sz w:val="20"/>
+          <w:szCs w:val="20"/>
+          <w:lang w:eastAsia="ko-KR"/>
+        </w:rPr>
+        <w:t>에</w:t>
+      </w:r>
+      <w:r>
+        <w:rPr>
+          <w:rFonts w:hint="eastAsia"/>
+          <w:sz w:val="20"/>
+          <w:szCs w:val="20"/>
+          <w:lang w:eastAsia="ko-KR"/>
+        </w:rPr>
+        <w:t xml:space="preserve"> </w:t>
+      </w:r>
+      <w:r>
+        <w:rPr>
+          <w:rFonts w:hint="eastAsia"/>
+          <w:sz w:val="20"/>
+          <w:szCs w:val="20"/>
+          <w:lang w:eastAsia="ko-KR"/>
+        </w:rPr>
+        <w:t>연결하여</w:t>
+      </w:r>
+      <w:r>
+        <w:rPr>
+          <w:rFonts w:hint="eastAsia"/>
+          <w:sz w:val="20"/>
+          <w:szCs w:val="20"/>
+          <w:lang w:eastAsia="ko-KR"/>
+        </w:rPr>
+        <w:t xml:space="preserve"> </w:t>
+      </w:r>
+      <w:r>
+        <w:rPr>
+          <w:rFonts w:hint="eastAsia"/>
+          <w:sz w:val="20"/>
+          <w:szCs w:val="20"/>
+          <w:lang w:eastAsia="ko-KR"/>
+        </w:rPr>
+        <w:t>재고가</w:t>
+      </w:r>
+      <w:r>
+        <w:rPr>
+          <w:rFonts w:hint="eastAsia"/>
+          <w:sz w:val="20"/>
+          <w:szCs w:val="20"/>
+          <w:lang w:eastAsia="ko-KR"/>
+        </w:rPr>
+        <w:t xml:space="preserve"> </w:t>
+      </w:r>
+      <w:r>
+        <w:rPr>
+          <w:rFonts w:hint="eastAsia"/>
+          <w:sz w:val="20"/>
+          <w:szCs w:val="20"/>
+          <w:lang w:eastAsia="ko-KR"/>
+        </w:rPr>
+        <w:t>있는지</w:t>
+      </w:r>
+      <w:r>
+        <w:rPr>
+          <w:rFonts w:hint="eastAsia"/>
+          <w:sz w:val="20"/>
+          <w:szCs w:val="20"/>
+          <w:lang w:eastAsia="ko-KR"/>
+        </w:rPr>
+        <w:t xml:space="preserve"> </w:t>
+      </w:r>
+      <w:r>
+        <w:rPr>
+          <w:rFonts w:hint="eastAsia"/>
+          <w:sz w:val="20"/>
+          <w:szCs w:val="20"/>
+          <w:lang w:eastAsia="ko-KR"/>
+        </w:rPr>
+        <w:t>확인하는</w:t>
+      </w:r>
+      <w:r>
+        <w:rPr>
+          <w:rFonts w:hint="eastAsia"/>
+          <w:sz w:val="20"/>
+          <w:szCs w:val="20"/>
+          <w:lang w:eastAsia="ko-KR"/>
+        </w:rPr>
+        <w:t xml:space="preserve"> </w:t>
+      </w:r>
+      <w:r>
+        <w:rPr>
+          <w:sz w:val="20"/>
+          <w:szCs w:val="20"/>
+          <w:lang w:eastAsia="ko-KR"/>
+        </w:rPr>
+        <w:t>exist</w:t>
+      </w:r>
+      <w:r>
+        <w:rPr>
+          <w:rFonts w:hint="eastAsia"/>
+          <w:sz w:val="20"/>
+          <w:szCs w:val="20"/>
+          <w:lang w:eastAsia="ko-KR"/>
+        </w:rPr>
+        <w:t xml:space="preserve"> </w:t>
+      </w:r>
+      <w:r>
+        <w:rPr>
+          <w:rFonts w:hint="eastAsia"/>
+          <w:sz w:val="20"/>
+          <w:szCs w:val="20"/>
+          <w:lang w:eastAsia="ko-KR"/>
+        </w:rPr>
+        <w:t>변수에</w:t>
+      </w:r>
+      <w:r>
+        <w:rPr>
+          <w:rFonts w:hint="eastAsia"/>
+          <w:sz w:val="20"/>
+          <w:szCs w:val="20"/>
+          <w:lang w:eastAsia="ko-KR"/>
+        </w:rPr>
+        <w:t xml:space="preserve"> </w:t>
+      </w:r>
+      <w:r>
+        <w:rPr>
+          <w:rFonts w:hint="eastAsia"/>
+          <w:sz w:val="20"/>
+          <w:szCs w:val="20"/>
+          <w:lang w:eastAsia="ko-KR"/>
+        </w:rPr>
+        <w:t>값을</w:t>
+      </w:r>
+      <w:r>
+        <w:rPr>
+          <w:rFonts w:hint="eastAsia"/>
+          <w:sz w:val="20"/>
+          <w:szCs w:val="20"/>
+          <w:lang w:eastAsia="ko-KR"/>
+        </w:rPr>
+        <w:t xml:space="preserve"> </w:t>
+      </w:r>
+      <w:r>
+        <w:rPr>
+          <w:rFonts w:hint="eastAsia"/>
+          <w:sz w:val="20"/>
+          <w:szCs w:val="20"/>
+          <w:lang w:eastAsia="ko-KR"/>
+        </w:rPr>
+        <w:t>넣는다</w:t>
+      </w:r>
+      <w:r>
+        <w:rPr>
+          <w:rFonts w:hint="eastAsia"/>
+          <w:sz w:val="20"/>
+          <w:szCs w:val="20"/>
+          <w:lang w:eastAsia="ko-KR"/>
+        </w:rPr>
+        <w:t>.</w:t>
+      </w:r>
+      <w:r>
+        <w:rPr>
+          <w:sz w:val="20"/>
+          <w:szCs w:val="20"/>
+          <w:lang w:eastAsia="ko-KR"/>
+        </w:rPr>
+        <w:t xml:space="preserve">  </w:t>
+      </w:r>
+      <w:r>
+        <w:rPr>
+          <w:rFonts w:hint="eastAsia"/>
+          <w:sz w:val="20"/>
+          <w:szCs w:val="20"/>
+          <w:lang w:eastAsia="ko-KR"/>
+        </w:rPr>
+        <w:t>이후</w:t>
+      </w:r>
+      <w:r>
+        <w:rPr>
+          <w:rFonts w:hint="eastAsia"/>
+          <w:sz w:val="20"/>
+          <w:szCs w:val="20"/>
+          <w:lang w:eastAsia="ko-KR"/>
+        </w:rPr>
+        <w:t xml:space="preserve"> </w:t>
+      </w:r>
+      <w:r>
+        <w:rPr>
+          <w:rFonts w:hint="eastAsia"/>
+          <w:sz w:val="20"/>
+          <w:szCs w:val="20"/>
+          <w:lang w:eastAsia="ko-KR"/>
+        </w:rPr>
+        <w:t>컨트롤러가</w:t>
+      </w:r>
+      <w:r>
+        <w:rPr>
+          <w:rFonts w:hint="eastAsia"/>
+          <w:sz w:val="20"/>
+          <w:szCs w:val="20"/>
+          <w:lang w:eastAsia="ko-KR"/>
+        </w:rPr>
+        <w:t xml:space="preserve"> </w:t>
+      </w:r>
+      <w:r>
+        <w:rPr>
+          <w:rFonts w:hint="eastAsia"/>
+          <w:sz w:val="20"/>
+          <w:szCs w:val="20"/>
+          <w:lang w:eastAsia="ko-KR"/>
+        </w:rPr>
+        <w:t>해당</w:t>
+      </w:r>
+      <w:r>
+        <w:rPr>
+          <w:rFonts w:hint="eastAsia"/>
+          <w:sz w:val="20"/>
+          <w:szCs w:val="20"/>
+          <w:lang w:eastAsia="ko-KR"/>
+        </w:rPr>
+        <w:t xml:space="preserve"> </w:t>
+      </w:r>
+      <w:r>
+        <w:rPr>
+          <w:sz w:val="20"/>
+          <w:szCs w:val="20"/>
+          <w:lang w:eastAsia="ko-KR"/>
+        </w:rPr>
+        <w:t xml:space="preserve">exist </w:t>
+      </w:r>
+      <w:r>
+        <w:rPr>
+          <w:rFonts w:hint="eastAsia"/>
+          <w:sz w:val="20"/>
+          <w:szCs w:val="20"/>
+          <w:lang w:eastAsia="ko-KR"/>
+        </w:rPr>
+        <w:t>변수를</w:t>
+      </w:r>
+      <w:r>
+        <w:rPr>
+          <w:rFonts w:hint="eastAsia"/>
+          <w:sz w:val="20"/>
+          <w:szCs w:val="20"/>
+          <w:lang w:eastAsia="ko-KR"/>
+        </w:rPr>
+        <w:t xml:space="preserve"> </w:t>
+      </w:r>
+      <w:r>
+        <w:rPr>
+          <w:rFonts w:hint="eastAsia"/>
+          <w:sz w:val="20"/>
+          <w:szCs w:val="20"/>
+          <w:lang w:eastAsia="ko-KR"/>
+        </w:rPr>
+        <w:t>활용하여</w:t>
+      </w:r>
+      <w:r>
+        <w:rPr>
+          <w:rFonts w:hint="eastAsia"/>
+          <w:sz w:val="20"/>
+          <w:szCs w:val="20"/>
+          <w:lang w:eastAsia="ko-KR"/>
+        </w:rPr>
+        <w:t xml:space="preserve"> </w:t>
+      </w:r>
+      <w:r>
+        <w:rPr>
+          <w:rFonts w:hint="eastAsia"/>
+          <w:sz w:val="20"/>
+          <w:szCs w:val="20"/>
+          <w:lang w:eastAsia="ko-KR"/>
+        </w:rPr>
+        <w:t>장바구니</w:t>
+      </w:r>
+      <w:r>
+        <w:rPr>
+          <w:rFonts w:hint="eastAsia"/>
+          <w:sz w:val="20"/>
+          <w:szCs w:val="20"/>
+          <w:lang w:eastAsia="ko-KR"/>
+        </w:rPr>
+        <w:t xml:space="preserve"> </w:t>
+      </w:r>
+      <w:r>
+        <w:rPr>
+          <w:sz w:val="20"/>
+          <w:szCs w:val="20"/>
+          <w:lang w:eastAsia="ko-KR"/>
+        </w:rPr>
+        <w:t>storage</w:t>
+      </w:r>
+      <w:r>
+        <w:rPr>
+          <w:rFonts w:hint="eastAsia"/>
+          <w:sz w:val="20"/>
+          <w:szCs w:val="20"/>
+          <w:lang w:eastAsia="ko-KR"/>
+        </w:rPr>
+        <w:t>에</w:t>
+      </w:r>
+      <w:r>
+        <w:rPr>
+          <w:rFonts w:hint="eastAsia"/>
+          <w:sz w:val="20"/>
+          <w:szCs w:val="20"/>
+          <w:lang w:eastAsia="ko-KR"/>
+        </w:rPr>
+        <w:t xml:space="preserve"> </w:t>
+      </w:r>
+      <w:r>
+        <w:rPr>
+          <w:rFonts w:hint="eastAsia"/>
+          <w:sz w:val="20"/>
+          <w:szCs w:val="20"/>
+          <w:lang w:eastAsia="ko-KR"/>
+        </w:rPr>
+        <w:t>저장하는</w:t>
+      </w:r>
+      <w:r>
+        <w:rPr>
+          <w:rFonts w:hint="eastAsia"/>
+          <w:sz w:val="20"/>
+          <w:szCs w:val="20"/>
+          <w:lang w:eastAsia="ko-KR"/>
+        </w:rPr>
+        <w:t xml:space="preserve"> </w:t>
+      </w:r>
+      <w:r>
+        <w:rPr>
+          <w:rFonts w:hint="eastAsia"/>
+          <w:sz w:val="20"/>
+          <w:szCs w:val="20"/>
+          <w:lang w:eastAsia="ko-KR"/>
+        </w:rPr>
+        <w:t>함수를</w:t>
+      </w:r>
+      <w:r>
+        <w:rPr>
+          <w:rFonts w:hint="eastAsia"/>
+          <w:sz w:val="20"/>
+          <w:szCs w:val="20"/>
+          <w:lang w:eastAsia="ko-KR"/>
+        </w:rPr>
+        <w:t xml:space="preserve"> </w:t>
+      </w:r>
+      <w:proofErr w:type="spellStart"/>
+      <w:r>
+        <w:rPr>
+          <w:rFonts w:hint="eastAsia"/>
+          <w:sz w:val="20"/>
+          <w:szCs w:val="20"/>
+          <w:lang w:eastAsia="ko-KR"/>
+        </w:rPr>
+        <w:t>콜한다</w:t>
+      </w:r>
+      <w:proofErr w:type="spellEnd"/>
+      <w:r>
+        <w:rPr>
+          <w:rFonts w:hint="eastAsia"/>
+          <w:sz w:val="20"/>
+          <w:szCs w:val="20"/>
+          <w:lang w:eastAsia="ko-KR"/>
+        </w:rPr>
+        <w:t>.</w:t>
       </w:r>
     </w:p>
     <w:p>
       <w:pPr>
         <w:rPr>
+          <w:rFonts w:hint="eastAsia"/>
           <w:b/>
           <w:bCs/>
           <w:sz w:val="20"/>
@@ -1684,38 +3015,13 @@
     </w:p>
     <w:p>
       <w:pPr>
-        <w:rPr>
-          <w:b/>
-          <w:bCs/>
-          <w:sz w:val="20"/>
-          <w:szCs w:val="20"/>
-          <w:lang w:eastAsia="ko-KR"/>
-        </w:rPr>
-      </w:pPr>
-    </w:p>
-    <w:p>
-      <w:pPr>
-        <w:rPr>
-          <w:rFonts w:hint="eastAsia"/>
-          <w:b/>
-          <w:bCs/>
-          <w:sz w:val="20"/>
-          <w:szCs w:val="20"/>
-          <w:lang w:eastAsia="ko-KR"/>
-        </w:rPr>
-      </w:pPr>
-    </w:p>
-    <w:p>
-      <w:pPr>
         <w:jc w:val="center"/>
         <w:rPr>
-          <w:rFonts w:hint="eastAsia"/>
-          <w:sz w:val="20"/>
-          <w:szCs w:val="20"/>
-          <w:lang w:eastAsia="ko-KR"/>
-        </w:rPr>
-      </w:pPr>
-      <w:proofErr w:type="gramStart"/>
+          <w:sz w:val="20"/>
+          <w:szCs w:val="20"/>
+          <w:lang w:eastAsia="ko-KR"/>
+        </w:rPr>
+      </w:pPr>
       <w:r>
         <w:rPr>
           <w:rFonts w:hint="eastAsia"/>
@@ -1742,7 +3048,6 @@
         </w:rPr>
         <w:t>해당</w:t>
       </w:r>
-      <w:proofErr w:type="gramEnd"/>
       <w:r>
         <w:rPr>
           <w:rFonts w:hint="eastAsia"/>
@@ -1836,49 +3141,6 @@
     <w:p>
       <w:pPr>
         <w:jc w:val="center"/>
-        <w:rPr>
-          <w:color w:val="FF0000"/>
-          <w:sz w:val="40"/>
-          <w:szCs w:val="40"/>
-          <w:lang w:eastAsia="ko-KR"/>
-        </w:rPr>
-      </w:pPr>
-    </w:p>
-    <w:p>
-      <w:pPr>
-        <w:jc w:val="center"/>
-        <w:rPr>
-          <w:color w:val="FF0000"/>
-          <w:sz w:val="40"/>
-          <w:szCs w:val="40"/>
-          <w:lang w:eastAsia="ko-KR"/>
-        </w:rPr>
-      </w:pPr>
-    </w:p>
-    <w:p>
-      <w:pPr>
-        <w:jc w:val="center"/>
-        <w:rPr>
-          <w:color w:val="FF0000"/>
-          <w:sz w:val="40"/>
-          <w:szCs w:val="40"/>
-          <w:lang w:eastAsia="ko-KR"/>
-        </w:rPr>
-      </w:pPr>
-    </w:p>
-    <w:p>
-      <w:pPr>
-        <w:jc w:val="center"/>
-        <w:rPr>
-          <w:color w:val="FF0000"/>
-          <w:sz w:val="40"/>
-          <w:szCs w:val="40"/>
-          <w:lang w:eastAsia="ko-KR"/>
-        </w:rPr>
-      </w:pPr>
-    </w:p>
-    <w:p>
-      <w:pPr>
         <w:rPr>
           <w:color w:val="FF0000"/>
           <w:sz w:val="40"/>
@@ -1916,6 +3178,7 @@
           </mc:AlternateContent>
           <w:lang w:eastAsia="ko-KR"/>
         </w:rPr>
+        <w:lastRenderedPageBreak/>
         <mc:AlternateContent>
           <mc:Choice Requires="w16se">
             <w16se:symEx w16se:font="Segoe UI Emoji" w16se:char="1F4D8"/>
@@ -2005,9 +3268,6 @@
     <w:p>
       <w:pPr>
         <w:jc w:val="center"/>
-        <w:rPr>
-          <w:rFonts w:hint="eastAsia"/>
-        </w:rPr>
       </w:pPr>
       <w:r>
         <w:rPr>
@@ -2078,7 +3338,6 @@
           <w:lang w:eastAsia="ko-KR"/>
         </w:rPr>
       </w:pPr>
-      <w:proofErr w:type="gramStart"/>
       <w:r>
         <w:rPr>
           <w:rFonts w:hint="eastAsia"/>
@@ -2105,16 +3364,7 @@
           <w:szCs w:val="18"/>
           <w:lang w:eastAsia="ko-KR"/>
         </w:rPr>
-        <w:t>)</w:t>
-      </w:r>
-      <w:proofErr w:type="gramEnd"/>
-      <w:r>
-        <w:rPr>
-          <w:sz w:val="18"/>
-          <w:szCs w:val="18"/>
-          <w:lang w:eastAsia="ko-KR"/>
-        </w:rPr>
-        <w:t xml:space="preserve"> </w:t>
+        <w:t xml:space="preserve">) </w:t>
       </w:r>
       <w:r>
         <w:rPr>
@@ -2435,6 +3685,7 @@
         </w:rPr>
         <w:t xml:space="preserve"> </w:t>
       </w:r>
+      <w:proofErr w:type="spellStart"/>
       <w:r>
         <w:rPr>
           <w:rFonts w:hint="eastAsia"/>
@@ -2444,6 +3695,7 @@
         </w:rPr>
         <w:t>정보적인</w:t>
       </w:r>
+      <w:proofErr w:type="spellEnd"/>
       <w:r>
         <w:rPr>
           <w:rFonts w:hint="eastAsia"/>
@@ -3147,7 +4399,6 @@
         </w:rPr>
         <w:t xml:space="preserve"> </w:t>
       </w:r>
-      <w:proofErr w:type="gramStart"/>
       <w:r>
         <w:rPr>
           <w:rFonts w:hint="eastAsia"/>
@@ -3174,16 +4425,7 @@
           <w:szCs w:val="18"/>
           <w:lang w:eastAsia="ko-KR"/>
         </w:rPr>
-        <w:t>)</w:t>
-      </w:r>
-      <w:proofErr w:type="gramEnd"/>
-      <w:r>
-        <w:rPr>
-          <w:sz w:val="18"/>
-          <w:szCs w:val="18"/>
-          <w:lang w:eastAsia="ko-KR"/>
-        </w:rPr>
-        <w:t xml:space="preserve"> </w:t>
+        <w:t xml:space="preserve">) </w:t>
       </w:r>
       <w:r>
         <w:rPr>
@@ -3961,6 +5203,24 @@
         </w:rPr>
         <w:t xml:space="preserve"> data filter(</w:t>
       </w:r>
+      <w:r>
+        <w:rPr>
+          <w:rFonts w:hint="eastAsia"/>
+          <w:sz w:val="18"/>
+          <w:szCs w:val="18"/>
+          <w:lang w:eastAsia="ko-KR"/>
+        </w:rPr>
+        <w:t>데이터필터기</w:t>
+      </w:r>
+      <w:r>
+        <w:rPr>
+          <w:rFonts w:hint="eastAsia"/>
+          <w:sz w:val="18"/>
+          <w:szCs w:val="18"/>
+          <w:lang w:eastAsia="ko-KR"/>
+        </w:rPr>
+        <w:t>)</w:t>
+      </w:r>
       <w:proofErr w:type="spellStart"/>
       <w:r>
         <w:rPr>
@@ -3969,27 +5229,9 @@
           <w:szCs w:val="18"/>
           <w:lang w:eastAsia="ko-KR"/>
         </w:rPr>
-        <w:t>데이터필터기</w:t>
+        <w:t>를</w:t>
       </w:r>
       <w:proofErr w:type="spellEnd"/>
-      <w:r>
-        <w:rPr>
-          <w:rFonts w:hint="eastAsia"/>
-          <w:sz w:val="18"/>
-          <w:szCs w:val="18"/>
-          <w:lang w:eastAsia="ko-KR"/>
-        </w:rPr>
-        <w:t>)</w:t>
-      </w:r>
-      <w:r>
-        <w:rPr>
-          <w:rFonts w:hint="eastAsia"/>
-          <w:sz w:val="18"/>
-          <w:szCs w:val="18"/>
-          <w:lang w:eastAsia="ko-KR"/>
-        </w:rPr>
-        <w:t>를</w:t>
-      </w:r>
       <w:r>
         <w:rPr>
           <w:rFonts w:hint="eastAsia"/>
@@ -4648,7 +5890,6 @@
         </w:rPr>
         <w:t xml:space="preserve"> </w:t>
       </w:r>
-      <w:proofErr w:type="gramStart"/>
       <w:r>
         <w:rPr>
           <w:rFonts w:hint="eastAsia"/>
@@ -4676,7 +5917,6 @@
         </w:rPr>
         <w:t>뿐만</w:t>
       </w:r>
-      <w:proofErr w:type="gramEnd"/>
       <w:r>
         <w:rPr>
           <w:rFonts w:hint="eastAsia"/>
@@ -5149,7 +6389,6 @@
         </w:rPr>
         <w:t xml:space="preserve"> </w:t>
       </w:r>
-      <w:proofErr w:type="spellStart"/>
       <w:r>
         <w:rPr>
           <w:rFonts w:hint="eastAsia"/>
@@ -5159,7 +6398,6 @@
         </w:rPr>
         <w:t>나타내었다</w:t>
       </w:r>
-      <w:proofErr w:type="spellEnd"/>
       <w:r>
         <w:rPr>
           <w:rFonts w:hint="eastAsia"/>
@@ -5184,13 +6422,11 @@
       <w:pPr>
         <w:jc w:val="center"/>
         <w:rPr>
-          <w:rFonts w:hint="eastAsia"/>
-          <w:sz w:val="18"/>
-          <w:szCs w:val="18"/>
-          <w:lang w:eastAsia="ko-KR"/>
-        </w:rPr>
-      </w:pPr>
-      <w:proofErr w:type="gramStart"/>
+          <w:sz w:val="20"/>
+          <w:szCs w:val="20"/>
+          <w:lang w:eastAsia="ko-KR"/>
+        </w:rPr>
+      </w:pPr>
       <w:r>
         <w:rPr>
           <w:rFonts w:hint="eastAsia"/>
@@ -5217,7 +6453,6 @@
         </w:rPr>
         <w:t>해당</w:t>
       </w:r>
-      <w:proofErr w:type="gramEnd"/>
       <w:r>
         <w:rPr>
           <w:rFonts w:hint="eastAsia"/>
@@ -5296,6 +6531,16 @@
         </w:rPr>
         <w:t xml:space="preserve"> ]</w:t>
       </w:r>
+    </w:p>
+    <w:p>
+      <w:pPr>
+        <w:jc w:val="center"/>
+        <w:rPr>
+          <w:sz w:val="18"/>
+          <w:szCs w:val="18"/>
+          <w:lang w:eastAsia="ko-KR"/>
+        </w:rPr>
+      </w:pPr>
     </w:p>
     <w:p>
       <w:pPr>

</xml_diff>

<commit_message>
[fix] subgroup1 seq-diag for UC4 object명 변경 및 그림 수정
</commit_message>
<xml_diff>
--- a/subgroup1/4.system design document/sequence diagram/2021.05.07 [ sequence diagram for uc-4 ].docx
+++ b/subgroup1/4.system design document/sequence diagram/2021.05.07 [ sequence diagram for uc-4 ].docx
@@ -1031,6 +1031,7 @@
     <w:p>
       <w:pPr>
         <w:rPr>
+          <w:rFonts w:hint="eastAsia"/>
           <w:lang w:eastAsia="ko-KR"/>
         </w:rPr>
       </w:pPr>
@@ -1091,20 +1092,6 @@
     <w:p>
       <w:pPr>
         <w:rPr>
-          <w:lang w:eastAsia="ko-KR"/>
-        </w:rPr>
-      </w:pPr>
-    </w:p>
-    <w:p>
-      <w:pPr>
-        <w:rPr>
-          <w:lang w:eastAsia="ko-KR"/>
-        </w:rPr>
-      </w:pPr>
-    </w:p>
-    <w:p>
-      <w:pPr>
-        <w:rPr>
           <w:color w:val="FF0000"/>
           <w:lang w:eastAsia="ko-KR"/>
         </w:rPr>
@@ -1114,7 +1101,7 @@
           <w:noProof/>
         </w:rPr>
         <w:drawing>
-          <wp:inline distT="0" distB="0" distL="0" distR="0" wp14:anchorId="5B97C06D" wp14:editId="0BE1B4A1">
+          <wp:inline distT="0" distB="0" distL="0" distR="0" wp14:anchorId="0FD7F704" wp14:editId="5E8391DE">
             <wp:extent cx="5731510" cy="3582035"/>
             <wp:effectExtent l="0" t="0" r="2540" b="0"/>
             <wp:docPr id="1" name="그림 1"/>
@@ -1161,9 +1148,651 @@
     <w:p>
       <w:pPr>
         <w:rPr>
-          <w:lang w:eastAsia="ko-KR"/>
-        </w:rPr>
-      </w:pPr>
+          <w:color w:val="4472C4" w:themeColor="accent1"/>
+          <w:sz w:val="18"/>
+          <w:szCs w:val="18"/>
+          <w:lang w:eastAsia="ko-KR"/>
+        </w:rPr>
+      </w:pPr>
+      <w:r>
+        <w:rPr>
+          <w:rFonts w:hint="eastAsia"/>
+          <w:color w:val="4472C4" w:themeColor="accent1"/>
+          <w:sz w:val="18"/>
+          <w:szCs w:val="18"/>
+          <w:lang w:eastAsia="ko-KR"/>
+        </w:rPr>
+        <w:t>*</w:t>
+      </w:r>
+      <w:r>
+        <w:rPr>
+          <w:color w:val="4472C4" w:themeColor="accent1"/>
+          <w:sz w:val="18"/>
+          <w:szCs w:val="18"/>
+          <w:lang w:eastAsia="ko-KR"/>
+        </w:rPr>
+        <w:t xml:space="preserve"> Domain-model</w:t>
+      </w:r>
+      <w:r>
+        <w:rPr>
+          <w:rFonts w:hint="eastAsia"/>
+          <w:color w:val="4472C4" w:themeColor="accent1"/>
+          <w:sz w:val="18"/>
+          <w:szCs w:val="18"/>
+          <w:lang w:eastAsia="ko-KR"/>
+        </w:rPr>
+        <w:t>의</w:t>
+      </w:r>
+      <w:r>
+        <w:rPr>
+          <w:rFonts w:hint="eastAsia"/>
+          <w:color w:val="4472C4" w:themeColor="accent1"/>
+          <w:sz w:val="18"/>
+          <w:szCs w:val="18"/>
+          <w:lang w:eastAsia="ko-KR"/>
+        </w:rPr>
+        <w:t xml:space="preserve"> c</w:t>
+      </w:r>
+      <w:r>
+        <w:rPr>
+          <w:color w:val="4472C4" w:themeColor="accent1"/>
+          <w:sz w:val="18"/>
+          <w:szCs w:val="18"/>
+          <w:lang w:eastAsia="ko-KR"/>
+        </w:rPr>
+        <w:t>oncept</w:t>
+      </w:r>
+      <w:r>
+        <w:rPr>
+          <w:rFonts w:hint="eastAsia"/>
+          <w:color w:val="4472C4" w:themeColor="accent1"/>
+          <w:sz w:val="18"/>
+          <w:szCs w:val="18"/>
+          <w:lang w:eastAsia="ko-KR"/>
+        </w:rPr>
+        <w:t>이었던</w:t>
+      </w:r>
+      <w:r>
+        <w:rPr>
+          <w:rFonts w:hint="eastAsia"/>
+          <w:color w:val="4472C4" w:themeColor="accent1"/>
+          <w:sz w:val="18"/>
+          <w:szCs w:val="18"/>
+          <w:lang w:eastAsia="ko-KR"/>
+        </w:rPr>
+        <w:t xml:space="preserve"> </w:t>
+      </w:r>
+      <w:r>
+        <w:rPr>
+          <w:rFonts w:hint="eastAsia"/>
+          <w:color w:val="4472C4" w:themeColor="accent1"/>
+          <w:sz w:val="18"/>
+          <w:szCs w:val="18"/>
+          <w:lang w:eastAsia="ko-KR"/>
+        </w:rPr>
+        <w:t>예외페이지생성</w:t>
+      </w:r>
+      <w:r>
+        <w:rPr>
+          <w:rFonts w:hint="eastAsia"/>
+          <w:color w:val="4472C4" w:themeColor="accent1"/>
+          <w:sz w:val="18"/>
+          <w:szCs w:val="18"/>
+          <w:lang w:eastAsia="ko-KR"/>
+        </w:rPr>
+        <w:t>,</w:t>
+      </w:r>
+      <w:r>
+        <w:rPr>
+          <w:color w:val="4472C4" w:themeColor="accent1"/>
+          <w:sz w:val="18"/>
+          <w:szCs w:val="18"/>
+          <w:lang w:eastAsia="ko-KR"/>
+        </w:rPr>
+        <w:t xml:space="preserve"> </w:t>
+      </w:r>
+      <w:r>
+        <w:rPr>
+          <w:rFonts w:hint="eastAsia"/>
+          <w:color w:val="4472C4" w:themeColor="accent1"/>
+          <w:sz w:val="18"/>
+          <w:szCs w:val="18"/>
+          <w:lang w:eastAsia="ko-KR"/>
+        </w:rPr>
+        <w:t>예외페이지를</w:t>
+      </w:r>
+      <w:r>
+        <w:rPr>
+          <w:rFonts w:hint="eastAsia"/>
+          <w:color w:val="4472C4" w:themeColor="accent1"/>
+          <w:sz w:val="18"/>
+          <w:szCs w:val="18"/>
+          <w:lang w:eastAsia="ko-KR"/>
+        </w:rPr>
+        <w:t xml:space="preserve"> </w:t>
+      </w:r>
+      <w:proofErr w:type="spellStart"/>
+      <w:r>
+        <w:rPr>
+          <w:color w:val="4472C4" w:themeColor="accent1"/>
+          <w:sz w:val="18"/>
+          <w:szCs w:val="18"/>
+          <w:lang w:eastAsia="ko-KR"/>
+        </w:rPr>
+        <w:t>ssd</w:t>
+      </w:r>
+      <w:proofErr w:type="spellEnd"/>
+      <w:r>
+        <w:rPr>
+          <w:rFonts w:hint="eastAsia"/>
+          <w:color w:val="4472C4" w:themeColor="accent1"/>
+          <w:sz w:val="18"/>
+          <w:szCs w:val="18"/>
+          <w:lang w:eastAsia="ko-KR"/>
+        </w:rPr>
+        <w:t>의</w:t>
+      </w:r>
+      <w:r>
+        <w:rPr>
+          <w:rFonts w:hint="eastAsia"/>
+          <w:color w:val="4472C4" w:themeColor="accent1"/>
+          <w:sz w:val="18"/>
+          <w:szCs w:val="18"/>
+          <w:lang w:eastAsia="ko-KR"/>
+        </w:rPr>
+        <w:t xml:space="preserve"> </w:t>
+      </w:r>
+      <w:r>
+        <w:rPr>
+          <w:color w:val="4472C4" w:themeColor="accent1"/>
+          <w:sz w:val="18"/>
+          <w:szCs w:val="18"/>
+          <w:lang w:eastAsia="ko-KR"/>
+        </w:rPr>
+        <w:t xml:space="preserve">object </w:t>
+      </w:r>
+      <w:r>
+        <w:rPr>
+          <w:rFonts w:hint="eastAsia"/>
+          <w:color w:val="4472C4" w:themeColor="accent1"/>
+          <w:sz w:val="18"/>
+          <w:szCs w:val="18"/>
+          <w:lang w:eastAsia="ko-KR"/>
+        </w:rPr>
+        <w:t>와</w:t>
+      </w:r>
+      <w:r>
+        <w:rPr>
+          <w:rFonts w:hint="eastAsia"/>
+          <w:color w:val="4472C4" w:themeColor="accent1"/>
+          <w:sz w:val="18"/>
+          <w:szCs w:val="18"/>
+          <w:lang w:eastAsia="ko-KR"/>
+        </w:rPr>
+        <w:t xml:space="preserve"> </w:t>
+      </w:r>
+      <w:r>
+        <w:rPr>
+          <w:rFonts w:hint="eastAsia"/>
+          <w:color w:val="4472C4" w:themeColor="accent1"/>
+          <w:sz w:val="18"/>
+          <w:szCs w:val="18"/>
+          <w:lang w:eastAsia="ko-KR"/>
+        </w:rPr>
+        <w:t>대응시킬</w:t>
+      </w:r>
+      <w:r>
+        <w:rPr>
+          <w:rFonts w:hint="eastAsia"/>
+          <w:color w:val="4472C4" w:themeColor="accent1"/>
+          <w:sz w:val="18"/>
+          <w:szCs w:val="18"/>
+          <w:lang w:eastAsia="ko-KR"/>
+        </w:rPr>
+        <w:t xml:space="preserve"> </w:t>
+      </w:r>
+      <w:proofErr w:type="gramStart"/>
+      <w:r>
+        <w:rPr>
+          <w:rFonts w:hint="eastAsia"/>
+          <w:color w:val="4472C4" w:themeColor="accent1"/>
+          <w:sz w:val="18"/>
+          <w:szCs w:val="18"/>
+          <w:lang w:eastAsia="ko-KR"/>
+        </w:rPr>
+        <w:t>때</w:t>
+      </w:r>
+      <w:r>
+        <w:rPr>
+          <w:rFonts w:hint="eastAsia"/>
+          <w:color w:val="4472C4" w:themeColor="accent1"/>
+          <w:sz w:val="18"/>
+          <w:szCs w:val="18"/>
+          <w:lang w:eastAsia="ko-KR"/>
+        </w:rPr>
+        <w:t xml:space="preserve">  </w:t>
+      </w:r>
+      <w:r>
+        <w:rPr>
+          <w:rFonts w:hint="eastAsia"/>
+          <w:color w:val="4472C4" w:themeColor="accent1"/>
+          <w:sz w:val="18"/>
+          <w:szCs w:val="18"/>
+          <w:lang w:eastAsia="ko-KR"/>
+        </w:rPr>
+        <w:t>팝업생성</w:t>
+      </w:r>
+      <w:proofErr w:type="gramEnd"/>
+      <w:r>
+        <w:rPr>
+          <w:rFonts w:hint="eastAsia"/>
+          <w:color w:val="4472C4" w:themeColor="accent1"/>
+          <w:sz w:val="18"/>
+          <w:szCs w:val="18"/>
+          <w:lang w:eastAsia="ko-KR"/>
+        </w:rPr>
+        <w:t>,</w:t>
+      </w:r>
+      <w:r>
+        <w:rPr>
+          <w:color w:val="4472C4" w:themeColor="accent1"/>
+          <w:sz w:val="18"/>
+          <w:szCs w:val="18"/>
+          <w:lang w:eastAsia="ko-KR"/>
+        </w:rPr>
+        <w:t xml:space="preserve"> </w:t>
+      </w:r>
+      <w:r>
+        <w:rPr>
+          <w:rFonts w:hint="eastAsia"/>
+          <w:color w:val="4472C4" w:themeColor="accent1"/>
+          <w:sz w:val="18"/>
+          <w:szCs w:val="18"/>
+          <w:lang w:eastAsia="ko-KR"/>
+        </w:rPr>
+        <w:t>팝업으로</w:t>
+      </w:r>
+      <w:r>
+        <w:rPr>
+          <w:rFonts w:hint="eastAsia"/>
+          <w:color w:val="4472C4" w:themeColor="accent1"/>
+          <w:sz w:val="18"/>
+          <w:szCs w:val="18"/>
+          <w:lang w:eastAsia="ko-KR"/>
+        </w:rPr>
+        <w:t xml:space="preserve"> </w:t>
+      </w:r>
+      <w:r>
+        <w:rPr>
+          <w:color w:val="4472C4" w:themeColor="accent1"/>
+          <w:sz w:val="18"/>
+          <w:szCs w:val="18"/>
+          <w:lang w:eastAsia="ko-KR"/>
+        </w:rPr>
+        <w:t>object</w:t>
+      </w:r>
+      <w:r>
+        <w:rPr>
+          <w:rFonts w:hint="eastAsia"/>
+          <w:color w:val="4472C4" w:themeColor="accent1"/>
+          <w:sz w:val="18"/>
+          <w:szCs w:val="18"/>
+          <w:lang w:eastAsia="ko-KR"/>
+        </w:rPr>
+        <w:t>명을</w:t>
+      </w:r>
+      <w:r>
+        <w:rPr>
+          <w:rFonts w:hint="eastAsia"/>
+          <w:color w:val="4472C4" w:themeColor="accent1"/>
+          <w:sz w:val="18"/>
+          <w:szCs w:val="18"/>
+          <w:lang w:eastAsia="ko-KR"/>
+        </w:rPr>
+        <w:t xml:space="preserve"> </w:t>
+      </w:r>
+      <w:r>
+        <w:rPr>
+          <w:rFonts w:hint="eastAsia"/>
+          <w:color w:val="4472C4" w:themeColor="accent1"/>
+          <w:sz w:val="18"/>
+          <w:szCs w:val="18"/>
+          <w:lang w:eastAsia="ko-KR"/>
+        </w:rPr>
+        <w:t>변경하였습니다</w:t>
+      </w:r>
+      <w:r>
+        <w:rPr>
+          <w:rFonts w:hint="eastAsia"/>
+          <w:color w:val="4472C4" w:themeColor="accent1"/>
+          <w:sz w:val="18"/>
+          <w:szCs w:val="18"/>
+          <w:lang w:eastAsia="ko-KR"/>
+        </w:rPr>
+        <w:t>.</w:t>
+      </w:r>
+      <w:r>
+        <w:rPr>
+          <w:color w:val="4472C4" w:themeColor="accent1"/>
+          <w:sz w:val="18"/>
+          <w:szCs w:val="18"/>
+          <w:lang w:eastAsia="ko-KR"/>
+        </w:rPr>
+        <w:t xml:space="preserve"> </w:t>
+      </w:r>
+      <w:r>
+        <w:rPr>
+          <w:rFonts w:hint="eastAsia"/>
+          <w:color w:val="4472C4" w:themeColor="accent1"/>
+          <w:sz w:val="18"/>
+          <w:szCs w:val="18"/>
+          <w:lang w:eastAsia="ko-KR"/>
+        </w:rPr>
+        <w:t>예외상황에</w:t>
+      </w:r>
+      <w:r>
+        <w:rPr>
+          <w:rFonts w:hint="eastAsia"/>
+          <w:color w:val="4472C4" w:themeColor="accent1"/>
+          <w:sz w:val="18"/>
+          <w:szCs w:val="18"/>
+          <w:lang w:eastAsia="ko-KR"/>
+        </w:rPr>
+        <w:t xml:space="preserve"> </w:t>
+      </w:r>
+      <w:r>
+        <w:rPr>
+          <w:rFonts w:hint="eastAsia"/>
+          <w:color w:val="4472C4" w:themeColor="accent1"/>
+          <w:sz w:val="18"/>
+          <w:szCs w:val="18"/>
+          <w:lang w:eastAsia="ko-KR"/>
+        </w:rPr>
+        <w:t>대하여</w:t>
+      </w:r>
+      <w:r>
+        <w:rPr>
+          <w:rFonts w:hint="eastAsia"/>
+          <w:color w:val="4472C4" w:themeColor="accent1"/>
+          <w:sz w:val="18"/>
+          <w:szCs w:val="18"/>
+          <w:lang w:eastAsia="ko-KR"/>
+        </w:rPr>
+        <w:t xml:space="preserve"> </w:t>
+      </w:r>
+      <w:r>
+        <w:rPr>
+          <w:rFonts w:hint="eastAsia"/>
+          <w:color w:val="4472C4" w:themeColor="accent1"/>
+          <w:sz w:val="18"/>
+          <w:szCs w:val="18"/>
+          <w:lang w:eastAsia="ko-KR"/>
+        </w:rPr>
+        <w:t>새로운</w:t>
+      </w:r>
+      <w:r>
+        <w:rPr>
+          <w:rFonts w:hint="eastAsia"/>
+          <w:color w:val="4472C4" w:themeColor="accent1"/>
+          <w:sz w:val="18"/>
+          <w:szCs w:val="18"/>
+          <w:lang w:eastAsia="ko-KR"/>
+        </w:rPr>
+        <w:t xml:space="preserve"> </w:t>
+      </w:r>
+      <w:r>
+        <w:rPr>
+          <w:color w:val="4472C4" w:themeColor="accent1"/>
+          <w:sz w:val="18"/>
+          <w:szCs w:val="18"/>
+          <w:lang w:eastAsia="ko-KR"/>
+        </w:rPr>
+        <w:t>html</w:t>
+      </w:r>
+      <w:r>
+        <w:rPr>
+          <w:rFonts w:hint="eastAsia"/>
+          <w:color w:val="4472C4" w:themeColor="accent1"/>
+          <w:sz w:val="18"/>
+          <w:szCs w:val="18"/>
+          <w:lang w:eastAsia="ko-KR"/>
+        </w:rPr>
+        <w:t>을</w:t>
+      </w:r>
+      <w:r>
+        <w:rPr>
+          <w:rFonts w:hint="eastAsia"/>
+          <w:color w:val="4472C4" w:themeColor="accent1"/>
+          <w:sz w:val="18"/>
+          <w:szCs w:val="18"/>
+          <w:lang w:eastAsia="ko-KR"/>
+        </w:rPr>
+        <w:t xml:space="preserve"> </w:t>
+      </w:r>
+      <w:proofErr w:type="spellStart"/>
+      <w:r>
+        <w:rPr>
+          <w:rFonts w:hint="eastAsia"/>
+          <w:color w:val="4472C4" w:themeColor="accent1"/>
+          <w:sz w:val="18"/>
+          <w:szCs w:val="18"/>
+          <w:lang w:eastAsia="ko-KR"/>
+        </w:rPr>
+        <w:t>렌더링하는것보다</w:t>
+      </w:r>
+      <w:proofErr w:type="spellEnd"/>
+      <w:r>
+        <w:rPr>
+          <w:rFonts w:hint="eastAsia"/>
+          <w:color w:val="4472C4" w:themeColor="accent1"/>
+          <w:sz w:val="18"/>
+          <w:szCs w:val="18"/>
+          <w:lang w:eastAsia="ko-KR"/>
+        </w:rPr>
+        <w:t xml:space="preserve"> </w:t>
+      </w:r>
+      <w:r>
+        <w:rPr>
+          <w:rFonts w:hint="eastAsia"/>
+          <w:color w:val="4472C4" w:themeColor="accent1"/>
+          <w:sz w:val="18"/>
+          <w:szCs w:val="18"/>
+          <w:lang w:eastAsia="ko-KR"/>
+        </w:rPr>
+        <w:t>단순</w:t>
+      </w:r>
+      <w:r>
+        <w:rPr>
+          <w:rFonts w:hint="eastAsia"/>
+          <w:color w:val="4472C4" w:themeColor="accent1"/>
+          <w:sz w:val="18"/>
+          <w:szCs w:val="18"/>
+          <w:lang w:eastAsia="ko-KR"/>
+        </w:rPr>
+        <w:t xml:space="preserve"> </w:t>
+      </w:r>
+      <w:r>
+        <w:rPr>
+          <w:rFonts w:hint="eastAsia"/>
+          <w:color w:val="4472C4" w:themeColor="accent1"/>
+          <w:sz w:val="18"/>
+          <w:szCs w:val="18"/>
+          <w:lang w:eastAsia="ko-KR"/>
+        </w:rPr>
+        <w:t>팝업생성으로</w:t>
+      </w:r>
+      <w:r>
+        <w:rPr>
+          <w:rFonts w:hint="eastAsia"/>
+          <w:color w:val="4472C4" w:themeColor="accent1"/>
+          <w:sz w:val="18"/>
+          <w:szCs w:val="18"/>
+          <w:lang w:eastAsia="ko-KR"/>
+        </w:rPr>
+        <w:t xml:space="preserve"> </w:t>
+      </w:r>
+      <w:r>
+        <w:rPr>
+          <w:rFonts w:hint="eastAsia"/>
+          <w:color w:val="4472C4" w:themeColor="accent1"/>
+          <w:sz w:val="18"/>
+          <w:szCs w:val="18"/>
+          <w:lang w:eastAsia="ko-KR"/>
+        </w:rPr>
+        <w:t>사용자에게</w:t>
+      </w:r>
+      <w:r>
+        <w:rPr>
+          <w:rFonts w:hint="eastAsia"/>
+          <w:color w:val="4472C4" w:themeColor="accent1"/>
+          <w:sz w:val="18"/>
+          <w:szCs w:val="18"/>
+          <w:lang w:eastAsia="ko-KR"/>
+        </w:rPr>
+        <w:t xml:space="preserve"> </w:t>
+      </w:r>
+      <w:r>
+        <w:rPr>
+          <w:rFonts w:hint="eastAsia"/>
+          <w:color w:val="4472C4" w:themeColor="accent1"/>
+          <w:sz w:val="18"/>
+          <w:szCs w:val="18"/>
+          <w:lang w:eastAsia="ko-KR"/>
+        </w:rPr>
+        <w:t>비춰주는</w:t>
+      </w:r>
+      <w:r>
+        <w:rPr>
+          <w:rFonts w:hint="eastAsia"/>
+          <w:color w:val="4472C4" w:themeColor="accent1"/>
+          <w:sz w:val="18"/>
+          <w:szCs w:val="18"/>
+          <w:lang w:eastAsia="ko-KR"/>
+        </w:rPr>
+        <w:t xml:space="preserve"> </w:t>
+      </w:r>
+      <w:r>
+        <w:rPr>
+          <w:rFonts w:hint="eastAsia"/>
+          <w:color w:val="4472C4" w:themeColor="accent1"/>
+          <w:sz w:val="18"/>
+          <w:szCs w:val="18"/>
+          <w:lang w:eastAsia="ko-KR"/>
+        </w:rPr>
+        <w:t>것이</w:t>
+      </w:r>
+      <w:r>
+        <w:rPr>
+          <w:rFonts w:hint="eastAsia"/>
+          <w:color w:val="4472C4" w:themeColor="accent1"/>
+          <w:sz w:val="18"/>
+          <w:szCs w:val="18"/>
+          <w:lang w:eastAsia="ko-KR"/>
+        </w:rPr>
+        <w:t xml:space="preserve"> </w:t>
+      </w:r>
+      <w:r>
+        <w:rPr>
+          <w:rFonts w:hint="eastAsia"/>
+          <w:color w:val="4472C4" w:themeColor="accent1"/>
+          <w:sz w:val="18"/>
+          <w:szCs w:val="18"/>
+          <w:lang w:eastAsia="ko-KR"/>
+        </w:rPr>
+        <w:t>더</w:t>
+      </w:r>
+      <w:r>
+        <w:rPr>
+          <w:rFonts w:hint="eastAsia"/>
+          <w:color w:val="4472C4" w:themeColor="accent1"/>
+          <w:sz w:val="18"/>
+          <w:szCs w:val="18"/>
+          <w:lang w:eastAsia="ko-KR"/>
+        </w:rPr>
+        <w:t xml:space="preserve"> </w:t>
+      </w:r>
+      <w:r>
+        <w:rPr>
+          <w:rFonts w:hint="eastAsia"/>
+          <w:color w:val="4472C4" w:themeColor="accent1"/>
+          <w:sz w:val="18"/>
+          <w:szCs w:val="18"/>
+          <w:lang w:eastAsia="ko-KR"/>
+        </w:rPr>
+        <w:t>유용할</w:t>
+      </w:r>
+      <w:r>
+        <w:rPr>
+          <w:rFonts w:hint="eastAsia"/>
+          <w:color w:val="4472C4" w:themeColor="accent1"/>
+          <w:sz w:val="18"/>
+          <w:szCs w:val="18"/>
+          <w:lang w:eastAsia="ko-KR"/>
+        </w:rPr>
+        <w:t xml:space="preserve"> </w:t>
+      </w:r>
+      <w:r>
+        <w:rPr>
+          <w:rFonts w:hint="eastAsia"/>
+          <w:color w:val="4472C4" w:themeColor="accent1"/>
+          <w:sz w:val="18"/>
+          <w:szCs w:val="18"/>
+          <w:lang w:eastAsia="ko-KR"/>
+        </w:rPr>
+        <w:t>것</w:t>
+      </w:r>
+      <w:r>
+        <w:rPr>
+          <w:rFonts w:hint="eastAsia"/>
+          <w:color w:val="4472C4" w:themeColor="accent1"/>
+          <w:sz w:val="18"/>
+          <w:szCs w:val="18"/>
+          <w:lang w:eastAsia="ko-KR"/>
+        </w:rPr>
+        <w:t xml:space="preserve"> </w:t>
+      </w:r>
+      <w:r>
+        <w:rPr>
+          <w:rFonts w:hint="eastAsia"/>
+          <w:color w:val="4472C4" w:themeColor="accent1"/>
+          <w:sz w:val="18"/>
+          <w:szCs w:val="18"/>
+          <w:lang w:eastAsia="ko-KR"/>
+        </w:rPr>
+        <w:t>같다고</w:t>
+      </w:r>
+      <w:r>
+        <w:rPr>
+          <w:rFonts w:hint="eastAsia"/>
+          <w:color w:val="4472C4" w:themeColor="accent1"/>
+          <w:sz w:val="18"/>
+          <w:szCs w:val="18"/>
+          <w:lang w:eastAsia="ko-KR"/>
+        </w:rPr>
+        <w:t xml:space="preserve"> </w:t>
+      </w:r>
+      <w:proofErr w:type="spellStart"/>
+      <w:r>
+        <w:rPr>
+          <w:rFonts w:hint="eastAsia"/>
+          <w:color w:val="4472C4" w:themeColor="accent1"/>
+          <w:sz w:val="18"/>
+          <w:szCs w:val="18"/>
+          <w:lang w:eastAsia="ko-KR"/>
+        </w:rPr>
+        <w:t>판단하였기때문입니다</w:t>
+      </w:r>
+      <w:proofErr w:type="spellEnd"/>
+      <w:r>
+        <w:rPr>
+          <w:rFonts w:hint="eastAsia"/>
+          <w:color w:val="4472C4" w:themeColor="accent1"/>
+          <w:sz w:val="18"/>
+          <w:szCs w:val="18"/>
+          <w:lang w:eastAsia="ko-KR"/>
+        </w:rPr>
+        <w:t>.</w:t>
+      </w:r>
     </w:p>
     <w:p>
       <w:pPr>
@@ -1320,7 +1949,7 @@
                           <pic:cNvPicPr/>
                         </pic:nvPicPr>
                         <pic:blipFill rotWithShape="1">
-                          <a:blip r:embed="rId7"/>
+                          <a:blip r:embed="rId8"/>
                           <a:srcRect l="16864" t="3908" r="5864" b="90484"/>
                           <a:stretch/>
                         </pic:blipFill>
@@ -1372,7 +2001,7 @@
                           <pic:cNvPicPr/>
                         </pic:nvPicPr>
                         <pic:blipFill rotWithShape="1">
-                          <a:blip r:embed="rId7"/>
+                          <a:blip r:embed="rId8"/>
                           <a:srcRect l="19492" t="55073" r="11958" b="29325"/>
                           <a:stretch/>
                         </pic:blipFill>
@@ -1444,7 +2073,6 @@
     <w:p>
       <w:pPr>
         <w:rPr>
-          <w:rFonts w:hint="eastAsia"/>
           <w:sz w:val="20"/>
           <w:szCs w:val="20"/>
           <w:lang w:eastAsia="ko-KR"/>
@@ -2484,7 +3112,7 @@
                     <pic:cNvPicPr/>
                   </pic:nvPicPr>
                   <pic:blipFill rotWithShape="1">
-                    <a:blip r:embed="rId8"/>
+                    <a:blip r:embed="rId9"/>
                     <a:srcRect r="42107" b="49912"/>
                     <a:stretch/>
                   </pic:blipFill>
@@ -2515,13 +3143,11 @@
     <w:p>
       <w:pPr>
         <w:rPr>
-          <w:rFonts w:hint="eastAsia"/>
-          <w:sz w:val="20"/>
-          <w:szCs w:val="20"/>
-          <w:lang w:eastAsia="ko-KR"/>
-        </w:rPr>
-      </w:pPr>
-      <w:proofErr w:type="spellStart"/>
+          <w:sz w:val="20"/>
+          <w:szCs w:val="20"/>
+          <w:lang w:eastAsia="ko-KR"/>
+        </w:rPr>
+      </w:pPr>
       <w:r>
         <w:rPr>
           <w:rFonts w:hint="eastAsia"/>
@@ -2533,7 +3159,6 @@
         </w:rPr>
         <w:t>수정내용</w:t>
       </w:r>
-      <w:proofErr w:type="spellEnd"/>
       <w:r>
         <w:rPr>
           <w:rFonts w:hint="eastAsia"/>
@@ -2971,7 +3596,6 @@
     <w:p>
       <w:pPr>
         <w:rPr>
-          <w:rFonts w:hint="eastAsia"/>
           <w:b/>
           <w:bCs/>
           <w:sz w:val="20"/>
@@ -3152,7 +3776,6 @@
     <w:p>
       <w:pPr>
         <w:rPr>
-          <w:rFonts w:hint="eastAsia"/>
           <w:color w:val="FF0000"/>
           <w:sz w:val="40"/>
           <w:szCs w:val="40"/>
@@ -3289,7 +3912,7 @@
                     <pic:cNvPicPr/>
                   </pic:nvPicPr>
                   <pic:blipFill rotWithShape="1">
-                    <a:blip r:embed="rId7"/>
+                    <a:blip r:embed="rId8"/>
                     <a:srcRect l="16446" t="4642" r="28193" b="46227"/>
                     <a:stretch/>
                   </pic:blipFill>
@@ -3685,7 +4308,6 @@
         </w:rPr>
         <w:t xml:space="preserve"> </w:t>
       </w:r>
-      <w:proofErr w:type="spellStart"/>
       <w:r>
         <w:rPr>
           <w:rFonts w:hint="eastAsia"/>
@@ -3695,7 +4317,6 @@
         </w:rPr>
         <w:t>정보적인</w:t>
       </w:r>
-      <w:proofErr w:type="spellEnd"/>
       <w:r>
         <w:rPr>
           <w:rFonts w:hint="eastAsia"/>
@@ -4326,10 +4947,10 @@
           <w:noProof/>
         </w:rPr>
         <w:drawing>
-          <wp:inline distT="0" distB="0" distL="0" distR="0" wp14:anchorId="63B02102" wp14:editId="352703FD">
-            <wp:extent cx="4893189" cy="2076450"/>
-            <wp:effectExtent l="0" t="0" r="3175" b="0"/>
-            <wp:docPr id="3" name="그림 3"/>
+          <wp:inline distT="0" distB="0" distL="0" distR="0" wp14:anchorId="6BACE900" wp14:editId="6BAA876B">
+            <wp:extent cx="5514975" cy="2337113"/>
+            <wp:effectExtent l="0" t="0" r="0" b="6350"/>
+            <wp:docPr id="6" name="그림 6"/>
             <wp:cNvGraphicFramePr>
               <a:graphicFrameLocks xmlns:a="http://schemas.openxmlformats.org/drawingml/2006/main" noChangeAspect="1"/>
             </wp:cNvGraphicFramePr>
@@ -4341,14 +4962,14 @@
                     <pic:cNvPicPr/>
                   </pic:nvPicPr>
                   <pic:blipFill rotWithShape="1">
-                    <a:blip r:embed="rId9"/>
-                    <a:srcRect b="32100"/>
+                    <a:blip r:embed="rId10"/>
+                    <a:srcRect b="32193"/>
                     <a:stretch/>
                   </pic:blipFill>
                   <pic:spPr bwMode="auto">
                     <a:xfrm>
                       <a:off x="0" y="0"/>
-                      <a:ext cx="4901810" cy="2080108"/>
+                      <a:ext cx="5521914" cy="2340053"/>
                     </a:xfrm>
                     <a:prstGeom prst="rect">
                       <a:avLst/>
@@ -4399,6 +5020,7 @@
         </w:rPr>
         <w:t xml:space="preserve"> </w:t>
       </w:r>
+      <w:proofErr w:type="gramStart"/>
       <w:r>
         <w:rPr>
           <w:rFonts w:hint="eastAsia"/>
@@ -4425,7 +5047,16 @@
           <w:szCs w:val="18"/>
           <w:lang w:eastAsia="ko-KR"/>
         </w:rPr>
-        <w:t xml:space="preserve">) </w:t>
+        <w:t>)</w:t>
+      </w:r>
+      <w:proofErr w:type="gramEnd"/>
+      <w:r>
+        <w:rPr>
+          <w:sz w:val="18"/>
+          <w:szCs w:val="18"/>
+          <w:lang w:eastAsia="ko-KR"/>
+        </w:rPr>
+        <w:t xml:space="preserve"> </w:t>
       </w:r>
       <w:r>
         <w:rPr>
@@ -5203,6 +5834,7 @@
         </w:rPr>
         <w:t xml:space="preserve"> data filter(</w:t>
       </w:r>
+      <w:proofErr w:type="spellStart"/>
       <w:r>
         <w:rPr>
           <w:rFonts w:hint="eastAsia"/>
@@ -5212,6 +5844,7 @@
         </w:rPr>
         <w:t>데이터필터기</w:t>
       </w:r>
+      <w:proofErr w:type="spellEnd"/>
       <w:r>
         <w:rPr>
           <w:rFonts w:hint="eastAsia"/>
@@ -5221,7 +5854,6 @@
         </w:rPr>
         <w:t>)</w:t>
       </w:r>
-      <w:proofErr w:type="spellStart"/>
       <w:r>
         <w:rPr>
           <w:rFonts w:hint="eastAsia"/>
@@ -5231,7 +5863,6 @@
         </w:rPr>
         <w:t>를</w:t>
       </w:r>
-      <w:proofErr w:type="spellEnd"/>
       <w:r>
         <w:rPr>
           <w:rFonts w:hint="eastAsia"/>
@@ -6560,7 +7191,6 @@
           </mc:AlternateContent>
           <w:lang w:eastAsia="ko-KR"/>
         </w:rPr>
-        <w:lastRenderedPageBreak/>
         <mc:AlternateContent>
           <mc:Choice Requires="w16se">
             <w16se:symEx w16se:font="Segoe UI Emoji" w16se:char="1F4D8"/>
@@ -6627,10 +7257,10 @@
           <w:noProof/>
         </w:rPr>
         <w:drawing>
-          <wp:inline distT="0" distB="0" distL="0" distR="0" wp14:anchorId="493AA7A7" wp14:editId="50DED8FF">
+          <wp:inline distT="0" distB="0" distL="0" distR="0" wp14:anchorId="19D44C94" wp14:editId="029618C4">
             <wp:extent cx="5731510" cy="3582035"/>
             <wp:effectExtent l="0" t="0" r="2540" b="0"/>
-            <wp:docPr id="4" name="그림 4"/>
+            <wp:docPr id="7" name="그림 7"/>
             <wp:cNvGraphicFramePr>
               <a:graphicFrameLocks xmlns:a="http://schemas.openxmlformats.org/drawingml/2006/main" noChangeAspect="1"/>
             </wp:cNvGraphicFramePr>
@@ -6642,7 +7272,7 @@
                     <pic:cNvPicPr/>
                   </pic:nvPicPr>
                   <pic:blipFill>
-                    <a:blip r:embed="rId10"/>
+                    <a:blip r:embed="rId11"/>
                     <a:stretch>
                       <a:fillRect/>
                     </a:stretch>
@@ -7337,6 +7967,118 @@
     </w:lvl>
   </w:abstractNum>
   <w:abstractNum w:abstractNumId="5" w15:restartNumberingAfterBreak="0">
+    <w:nsid w:val="4AF0162E"/>
+    <w:multiLevelType w:val="hybridMultilevel"/>
+    <w:tmpl w:val="ABF20ACA"/>
+    <w:lvl w:ilvl="0" w:tplc="F64C7602">
+      <w:numFmt w:val="bullet"/>
+      <w:lvlText w:val=""/>
+      <w:lvlJc w:val="left"/>
+      <w:pPr>
+        <w:ind w:left="760" w:hanging="360"/>
+      </w:pPr>
+      <w:rPr>
+        <w:rFonts w:ascii="Wingdings" w:eastAsiaTheme="minorEastAsia" w:hAnsi="Wingdings" w:cs="Times New Roman" w:hint="default"/>
+      </w:rPr>
+    </w:lvl>
+    <w:lvl w:ilvl="1" w:tplc="04090003" w:tentative="1">
+      <w:start w:val="1"/>
+      <w:numFmt w:val="bullet"/>
+      <w:lvlText w:val=""/>
+      <w:lvlJc w:val="left"/>
+      <w:pPr>
+        <w:ind w:left="1200" w:hanging="400"/>
+      </w:pPr>
+      <w:rPr>
+        <w:rFonts w:ascii="Wingdings" w:hAnsi="Wingdings" w:hint="default"/>
+      </w:rPr>
+    </w:lvl>
+    <w:lvl w:ilvl="2" w:tplc="04090005" w:tentative="1">
+      <w:start w:val="1"/>
+      <w:numFmt w:val="bullet"/>
+      <w:lvlText w:val=""/>
+      <w:lvlJc w:val="left"/>
+      <w:pPr>
+        <w:ind w:left="1600" w:hanging="400"/>
+      </w:pPr>
+      <w:rPr>
+        <w:rFonts w:ascii="Wingdings" w:hAnsi="Wingdings" w:hint="default"/>
+      </w:rPr>
+    </w:lvl>
+    <w:lvl w:ilvl="3" w:tplc="04090001" w:tentative="1">
+      <w:start w:val="1"/>
+      <w:numFmt w:val="bullet"/>
+      <w:lvlText w:val=""/>
+      <w:lvlJc w:val="left"/>
+      <w:pPr>
+        <w:ind w:left="2000" w:hanging="400"/>
+      </w:pPr>
+      <w:rPr>
+        <w:rFonts w:ascii="Wingdings" w:hAnsi="Wingdings" w:hint="default"/>
+      </w:rPr>
+    </w:lvl>
+    <w:lvl w:ilvl="4" w:tplc="04090003" w:tentative="1">
+      <w:start w:val="1"/>
+      <w:numFmt w:val="bullet"/>
+      <w:lvlText w:val=""/>
+      <w:lvlJc w:val="left"/>
+      <w:pPr>
+        <w:ind w:left="2400" w:hanging="400"/>
+      </w:pPr>
+      <w:rPr>
+        <w:rFonts w:ascii="Wingdings" w:hAnsi="Wingdings" w:hint="default"/>
+      </w:rPr>
+    </w:lvl>
+    <w:lvl w:ilvl="5" w:tplc="04090005" w:tentative="1">
+      <w:start w:val="1"/>
+      <w:numFmt w:val="bullet"/>
+      <w:lvlText w:val=""/>
+      <w:lvlJc w:val="left"/>
+      <w:pPr>
+        <w:ind w:left="2800" w:hanging="400"/>
+      </w:pPr>
+      <w:rPr>
+        <w:rFonts w:ascii="Wingdings" w:hAnsi="Wingdings" w:hint="default"/>
+      </w:rPr>
+    </w:lvl>
+    <w:lvl w:ilvl="6" w:tplc="04090001" w:tentative="1">
+      <w:start w:val="1"/>
+      <w:numFmt w:val="bullet"/>
+      <w:lvlText w:val=""/>
+      <w:lvlJc w:val="left"/>
+      <w:pPr>
+        <w:ind w:left="3200" w:hanging="400"/>
+      </w:pPr>
+      <w:rPr>
+        <w:rFonts w:ascii="Wingdings" w:hAnsi="Wingdings" w:hint="default"/>
+      </w:rPr>
+    </w:lvl>
+    <w:lvl w:ilvl="7" w:tplc="04090003" w:tentative="1">
+      <w:start w:val="1"/>
+      <w:numFmt w:val="bullet"/>
+      <w:lvlText w:val=""/>
+      <w:lvlJc w:val="left"/>
+      <w:pPr>
+        <w:ind w:left="3600" w:hanging="400"/>
+      </w:pPr>
+      <w:rPr>
+        <w:rFonts w:ascii="Wingdings" w:hAnsi="Wingdings" w:hint="default"/>
+      </w:rPr>
+    </w:lvl>
+    <w:lvl w:ilvl="8" w:tplc="04090005" w:tentative="1">
+      <w:start w:val="1"/>
+      <w:numFmt w:val="bullet"/>
+      <w:lvlText w:val=""/>
+      <w:lvlJc w:val="left"/>
+      <w:pPr>
+        <w:ind w:left="4000" w:hanging="400"/>
+      </w:pPr>
+      <w:rPr>
+        <w:rFonts w:ascii="Wingdings" w:hAnsi="Wingdings" w:hint="default"/>
+      </w:rPr>
+    </w:lvl>
+  </w:abstractNum>
+  <w:abstractNum w:abstractNumId="6" w15:restartNumberingAfterBreak="0">
     <w:nsid w:val="78425D56"/>
     <w:multiLevelType w:val="multilevel"/>
     <w:tmpl w:val="5A38ADCC"/>
@@ -7512,7 +8254,7 @@
     </w:lvlOverride>
   </w:num>
   <w:num w:numId="2">
-    <w:abstractNumId w:val="5"/>
+    <w:abstractNumId w:val="6"/>
   </w:num>
   <w:num w:numId="3">
     <w:abstractNumId w:val="0"/>
@@ -7525,6 +8267,9 @@
   </w:num>
   <w:num w:numId="6">
     <w:abstractNumId w:val="3"/>
+  </w:num>
+  <w:num w:numId="7">
+    <w:abstractNumId w:val="5"/>
   </w:num>
 </w:numbering>
 </file>

</xml_diff>

<commit_message>
[docs]: subgroup1 seq-diag for UC4 전체적인 흐름 순서 변경
</commit_message>
<xml_diff>
--- a/subgroup1/4.system design document/sequence diagram/2021.05.07 [ sequence diagram for uc-4 ].docx
+++ b/subgroup1/4.system design document/sequence diagram/2021.05.07 [ sequence diagram for uc-4 ].docx
@@ -602,6 +602,8 @@
     <w:p>
       <w:pPr>
         <w:rPr>
+          <w:sz w:val="18"/>
+          <w:szCs w:val="18"/>
           <w:lang w:eastAsia="ko-KR"/>
         </w:rPr>
       </w:pPr>
@@ -609,8 +611,8 @@
     <w:p>
       <w:pPr>
         <w:rPr>
-          <w:sz w:val="22"/>
-          <w:szCs w:val="22"/>
+          <w:sz w:val="18"/>
+          <w:szCs w:val="18"/>
           <w:lang w:eastAsia="ko-KR"/>
         </w:rPr>
       </w:pPr>
@@ -622,8 +624,8 @@
               <w:rFonts w:ascii="Segoe UI Emoji" w:eastAsia="Segoe UI Emoji" w:hAnsi="Segoe UI Emoji" w:cs="Segoe UI Emoji"/>
             </mc:Fallback>
           </mc:AlternateContent>
-          <w:sz w:val="22"/>
-          <w:szCs w:val="22"/>
+          <w:sz w:val="18"/>
+          <w:szCs w:val="18"/>
           <w:lang w:eastAsia="ko-KR"/>
         </w:rPr>
         <mc:AlternateContent>
@@ -637,17 +639,17 @@
       </w:r>
       <w:r>
         <w:rPr>
-          <w:sz w:val="22"/>
-          <w:szCs w:val="22"/>
-          <w:lang w:eastAsia="ko-KR"/>
-        </w:rPr>
-        <w:t xml:space="preserve"> </w:t>
-      </w:r>
-      <w:r>
-        <w:rPr>
-          <w:rFonts w:hint="eastAsia"/>
-          <w:sz w:val="22"/>
-          <w:szCs w:val="22"/>
+          <w:sz w:val="18"/>
+          <w:szCs w:val="18"/>
+          <w:lang w:eastAsia="ko-KR"/>
+        </w:rPr>
+        <w:t xml:space="preserve"> </w:t>
+      </w:r>
+      <w:r>
+        <w:rPr>
+          <w:rFonts w:hint="eastAsia"/>
+          <w:sz w:val="18"/>
+          <w:szCs w:val="18"/>
           <w:lang w:eastAsia="ko-KR"/>
         </w:rPr>
         <w:t>회의</w:t>
@@ -655,25 +657,25 @@
       <w:r>
         <w:rPr>
           <w:rFonts w:hint="eastAsia"/>
-          <w:sz w:val="22"/>
-          <w:szCs w:val="22"/>
-          <w:lang w:eastAsia="ko-KR"/>
-        </w:rPr>
-        <w:t xml:space="preserve"> </w:t>
-      </w:r>
-      <w:r>
-        <w:rPr>
-          <w:rFonts w:hint="eastAsia"/>
-          <w:sz w:val="22"/>
-          <w:szCs w:val="22"/>
+          <w:sz w:val="18"/>
+          <w:szCs w:val="18"/>
+          <w:lang w:eastAsia="ko-KR"/>
+        </w:rPr>
+        <w:t xml:space="preserve"> </w:t>
+      </w:r>
+      <w:r>
+        <w:rPr>
+          <w:rFonts w:hint="eastAsia"/>
+          <w:sz w:val="18"/>
+          <w:szCs w:val="18"/>
           <w:lang w:eastAsia="ko-KR"/>
         </w:rPr>
         <w:t>내용</w:t>
       </w:r>
       <w:r>
         <w:rPr>
-          <w:sz w:val="22"/>
-          <w:szCs w:val="22"/>
+          <w:sz w:val="18"/>
+          <w:szCs w:val="18"/>
           <w:lang w:eastAsia="ko-KR"/>
         </w:rPr>
         <w:t xml:space="preserve"> </w:t>
@@ -686,8 +688,8 @@
               <w:rFonts w:ascii="Segoe UI Emoji" w:eastAsia="Segoe UI Emoji" w:hAnsi="Segoe UI Emoji" w:cs="Segoe UI Emoji"/>
             </mc:Fallback>
           </mc:AlternateContent>
-          <w:sz w:val="22"/>
-          <w:szCs w:val="22"/>
+          <w:sz w:val="18"/>
+          <w:szCs w:val="18"/>
           <w:lang w:eastAsia="ko-KR"/>
         </w:rPr>
         <mc:AlternateContent>
@@ -709,11 +711,15 @@
         </w:numPr>
         <w:ind w:leftChars="0"/>
         <w:rPr>
-          <w:lang w:eastAsia="ko-KR"/>
-        </w:rPr>
-      </w:pPr>
-      <w:r>
-        <w:rPr>
+          <w:sz w:val="18"/>
+          <w:szCs w:val="18"/>
+          <w:lang w:eastAsia="ko-KR"/>
+        </w:rPr>
+      </w:pPr>
+      <w:r>
+        <w:rPr>
+          <w:sz w:val="18"/>
+          <w:szCs w:val="18"/>
           <w:lang w:eastAsia="ko-KR"/>
         </w:rPr>
         <w:t>Domain model for uc-4</w:t>
@@ -721,6 +727,8 @@
       <w:r>
         <w:rPr>
           <w:rFonts w:hint="eastAsia"/>
+          <w:sz w:val="18"/>
+          <w:szCs w:val="18"/>
           <w:lang w:eastAsia="ko-KR"/>
         </w:rPr>
         <w:t>에</w:t>
@@ -728,13 +736,17 @@
       <w:r>
         <w:rPr>
           <w:rFonts w:hint="eastAsia"/>
-          <w:lang w:eastAsia="ko-KR"/>
-        </w:rPr>
-        <w:t xml:space="preserve"> </w:t>
-      </w:r>
-      <w:r>
-        <w:rPr>
-          <w:rFonts w:hint="eastAsia"/>
+          <w:sz w:val="18"/>
+          <w:szCs w:val="18"/>
+          <w:lang w:eastAsia="ko-KR"/>
+        </w:rPr>
+        <w:t xml:space="preserve"> </w:t>
+      </w:r>
+      <w:r>
+        <w:rPr>
+          <w:rFonts w:hint="eastAsia"/>
+          <w:sz w:val="18"/>
+          <w:szCs w:val="18"/>
           <w:lang w:eastAsia="ko-KR"/>
         </w:rPr>
         <w:t>대한</w:t>
@@ -742,13 +754,17 @@
       <w:r>
         <w:rPr>
           <w:rFonts w:hint="eastAsia"/>
-          <w:lang w:eastAsia="ko-KR"/>
-        </w:rPr>
-        <w:t xml:space="preserve"> </w:t>
-      </w:r>
-      <w:r>
-        <w:rPr>
-          <w:rFonts w:hint="eastAsia"/>
+          <w:sz w:val="18"/>
+          <w:szCs w:val="18"/>
+          <w:lang w:eastAsia="ko-KR"/>
+        </w:rPr>
+        <w:t xml:space="preserve"> </w:t>
+      </w:r>
+      <w:r>
+        <w:rPr>
+          <w:rFonts w:hint="eastAsia"/>
+          <w:sz w:val="18"/>
+          <w:szCs w:val="18"/>
           <w:lang w:eastAsia="ko-KR"/>
         </w:rPr>
         <w:t>전체적인</w:t>
@@ -756,12 +772,16 @@
       <w:r>
         <w:rPr>
           <w:rFonts w:hint="eastAsia"/>
-          <w:lang w:eastAsia="ko-KR"/>
-        </w:rPr>
-        <w:t xml:space="preserve"> </w:t>
-      </w:r>
-      <w:r>
-        <w:rPr>
+          <w:sz w:val="18"/>
+          <w:szCs w:val="18"/>
+          <w:lang w:eastAsia="ko-KR"/>
+        </w:rPr>
+        <w:t xml:space="preserve"> </w:t>
+      </w:r>
+      <w:r>
+        <w:rPr>
+          <w:sz w:val="18"/>
+          <w:szCs w:val="18"/>
           <w:lang w:eastAsia="ko-KR"/>
         </w:rPr>
         <w:t xml:space="preserve">sequence design </w:t>
@@ -769,6 +789,8 @@
       <w:r>
         <w:rPr>
           <w:rFonts w:hint="eastAsia"/>
+          <w:sz w:val="18"/>
+          <w:szCs w:val="18"/>
           <w:lang w:eastAsia="ko-KR"/>
         </w:rPr>
         <w:t>그리기</w:t>
@@ -783,12 +805,16 @@
         </w:numPr>
         <w:ind w:leftChars="0"/>
         <w:rPr>
-          <w:lang w:eastAsia="ko-KR"/>
-        </w:rPr>
-      </w:pPr>
-      <w:r>
-        <w:rPr>
-          <w:rFonts w:hint="eastAsia"/>
+          <w:sz w:val="18"/>
+          <w:szCs w:val="18"/>
+          <w:lang w:eastAsia="ko-KR"/>
+        </w:rPr>
+      </w:pPr>
+      <w:r>
+        <w:rPr>
+          <w:rFonts w:hint="eastAsia"/>
+          <w:sz w:val="18"/>
+          <w:szCs w:val="18"/>
           <w:lang w:eastAsia="ko-KR"/>
         </w:rPr>
         <w:t>각자</w:t>
@@ -796,13 +822,17 @@
       <w:r>
         <w:rPr>
           <w:rFonts w:hint="eastAsia"/>
-          <w:lang w:eastAsia="ko-KR"/>
-        </w:rPr>
-        <w:t xml:space="preserve"> </w:t>
-      </w:r>
-      <w:r>
-        <w:rPr>
-          <w:rFonts w:hint="eastAsia"/>
+          <w:sz w:val="18"/>
+          <w:szCs w:val="18"/>
+          <w:lang w:eastAsia="ko-KR"/>
+        </w:rPr>
+        <w:t xml:space="preserve"> </w:t>
+      </w:r>
+      <w:r>
+        <w:rPr>
+          <w:rFonts w:hint="eastAsia"/>
+          <w:sz w:val="18"/>
+          <w:szCs w:val="18"/>
           <w:lang w:eastAsia="ko-KR"/>
         </w:rPr>
         <w:t>더</w:t>
@@ -810,13 +840,17 @@
       <w:r>
         <w:rPr>
           <w:rFonts w:hint="eastAsia"/>
-          <w:lang w:eastAsia="ko-KR"/>
-        </w:rPr>
-        <w:t xml:space="preserve"> </w:t>
-      </w:r>
-      <w:r>
-        <w:rPr>
-          <w:rFonts w:hint="eastAsia"/>
+          <w:sz w:val="18"/>
+          <w:szCs w:val="18"/>
+          <w:lang w:eastAsia="ko-KR"/>
+        </w:rPr>
+        <w:t xml:space="preserve"> </w:t>
+      </w:r>
+      <w:r>
+        <w:rPr>
+          <w:rFonts w:hint="eastAsia"/>
+          <w:sz w:val="18"/>
+          <w:szCs w:val="18"/>
           <w:lang w:eastAsia="ko-KR"/>
         </w:rPr>
         <w:t>나은</w:t>
@@ -824,13 +858,17 @@
       <w:r>
         <w:rPr>
           <w:rFonts w:hint="eastAsia"/>
-          <w:lang w:eastAsia="ko-KR"/>
-        </w:rPr>
-        <w:t xml:space="preserve"> </w:t>
-      </w:r>
-      <w:r>
-        <w:rPr>
-          <w:rFonts w:hint="eastAsia"/>
+          <w:sz w:val="18"/>
+          <w:szCs w:val="18"/>
+          <w:lang w:eastAsia="ko-KR"/>
+        </w:rPr>
+        <w:t xml:space="preserve"> </w:t>
+      </w:r>
+      <w:r>
+        <w:rPr>
+          <w:rFonts w:hint="eastAsia"/>
+          <w:sz w:val="18"/>
+          <w:szCs w:val="18"/>
           <w:lang w:eastAsia="ko-KR"/>
         </w:rPr>
         <w:t>설계를</w:t>
@@ -838,13 +876,17 @@
       <w:r>
         <w:rPr>
           <w:rFonts w:hint="eastAsia"/>
-          <w:lang w:eastAsia="ko-KR"/>
-        </w:rPr>
-        <w:t xml:space="preserve"> </w:t>
-      </w:r>
-      <w:r>
-        <w:rPr>
-          <w:rFonts w:hint="eastAsia"/>
+          <w:sz w:val="18"/>
+          <w:szCs w:val="18"/>
+          <w:lang w:eastAsia="ko-KR"/>
+        </w:rPr>
+        <w:t xml:space="preserve"> </w:t>
+      </w:r>
+      <w:r>
+        <w:rPr>
+          <w:rFonts w:hint="eastAsia"/>
+          <w:sz w:val="18"/>
+          <w:szCs w:val="18"/>
           <w:lang w:eastAsia="ko-KR"/>
         </w:rPr>
         <w:t>위한</w:t>
@@ -852,12 +894,16 @@
       <w:r>
         <w:rPr>
           <w:rFonts w:hint="eastAsia"/>
-          <w:lang w:eastAsia="ko-KR"/>
-        </w:rPr>
-        <w:t xml:space="preserve"> </w:t>
-      </w:r>
-      <w:r>
-        <w:rPr>
+          <w:sz w:val="18"/>
+          <w:szCs w:val="18"/>
+          <w:lang w:eastAsia="ko-KR"/>
+        </w:rPr>
+        <w:t xml:space="preserve"> </w:t>
+      </w:r>
+      <w:r>
+        <w:rPr>
+          <w:sz w:val="18"/>
+          <w:szCs w:val="18"/>
           <w:lang w:eastAsia="ko-KR"/>
         </w:rPr>
         <w:t xml:space="preserve">variation </w:t>
@@ -865,6 +911,8 @@
       <w:r>
         <w:rPr>
           <w:rFonts w:hint="eastAsia"/>
+          <w:sz w:val="18"/>
+          <w:szCs w:val="18"/>
           <w:lang w:eastAsia="ko-KR"/>
         </w:rPr>
         <w:t>구상해오기</w:t>
@@ -879,11 +927,15 @@
         </w:numPr>
         <w:ind w:leftChars="0"/>
         <w:rPr>
-          <w:lang w:eastAsia="ko-KR"/>
-        </w:rPr>
-      </w:pPr>
-      <w:r>
-        <w:rPr>
+          <w:sz w:val="18"/>
+          <w:szCs w:val="18"/>
+          <w:lang w:eastAsia="ko-KR"/>
+        </w:rPr>
+      </w:pPr>
+      <w:r>
+        <w:rPr>
+          <w:sz w:val="18"/>
+          <w:szCs w:val="18"/>
           <w:lang w:eastAsia="ko-KR"/>
         </w:rPr>
         <w:t>Variation</w:t>
@@ -891,6 +943,8 @@
       <w:r>
         <w:rPr>
           <w:rFonts w:hint="eastAsia"/>
+          <w:sz w:val="18"/>
+          <w:szCs w:val="18"/>
           <w:lang w:eastAsia="ko-KR"/>
         </w:rPr>
         <w:t>들</w:t>
@@ -898,13 +952,17 @@
       <w:r>
         <w:rPr>
           <w:rFonts w:hint="eastAsia"/>
-          <w:lang w:eastAsia="ko-KR"/>
-        </w:rPr>
-        <w:t xml:space="preserve"> </w:t>
-      </w:r>
-      <w:r>
-        <w:rPr>
-          <w:rFonts w:hint="eastAsia"/>
+          <w:sz w:val="18"/>
+          <w:szCs w:val="18"/>
+          <w:lang w:eastAsia="ko-KR"/>
+        </w:rPr>
+        <w:t xml:space="preserve"> </w:t>
+      </w:r>
+      <w:r>
+        <w:rPr>
+          <w:rFonts w:hint="eastAsia"/>
+          <w:sz w:val="18"/>
+          <w:szCs w:val="18"/>
           <w:lang w:eastAsia="ko-KR"/>
         </w:rPr>
         <w:t>문서화하여</w:t>
@@ -912,13 +970,17 @@
       <w:r>
         <w:rPr>
           <w:rFonts w:hint="eastAsia"/>
-          <w:lang w:eastAsia="ko-KR"/>
-        </w:rPr>
-        <w:t xml:space="preserve"> </w:t>
-      </w:r>
-      <w:r>
-        <w:rPr>
-          <w:rFonts w:hint="eastAsia"/>
+          <w:sz w:val="18"/>
+          <w:szCs w:val="18"/>
+          <w:lang w:eastAsia="ko-KR"/>
+        </w:rPr>
+        <w:t xml:space="preserve"> </w:t>
+      </w:r>
+      <w:r>
+        <w:rPr>
+          <w:rFonts w:hint="eastAsia"/>
+          <w:sz w:val="18"/>
+          <w:szCs w:val="18"/>
           <w:lang w:eastAsia="ko-KR"/>
         </w:rPr>
         <w:t>기록해두기</w:t>
@@ -933,11 +995,15 @@
         </w:numPr>
         <w:ind w:leftChars="0"/>
         <w:rPr>
-          <w:lang w:eastAsia="ko-KR"/>
-        </w:rPr>
-      </w:pPr>
-      <w:r>
-        <w:rPr>
+          <w:sz w:val="18"/>
+          <w:szCs w:val="18"/>
+          <w:lang w:eastAsia="ko-KR"/>
+        </w:rPr>
+      </w:pPr>
+      <w:r>
+        <w:rPr>
+          <w:sz w:val="18"/>
+          <w:szCs w:val="18"/>
           <w:lang w:eastAsia="ko-KR"/>
         </w:rPr>
         <w:t xml:space="preserve">Class diagram </w:t>
@@ -945,6 +1011,8 @@
       <w:r>
         <w:rPr>
           <w:rFonts w:hint="eastAsia"/>
+          <w:sz w:val="18"/>
+          <w:szCs w:val="18"/>
           <w:lang w:eastAsia="ko-KR"/>
         </w:rPr>
         <w:t>설계를</w:t>
@@ -952,13 +1020,17 @@
       <w:r>
         <w:rPr>
           <w:rFonts w:hint="eastAsia"/>
-          <w:lang w:eastAsia="ko-KR"/>
-        </w:rPr>
-        <w:t xml:space="preserve"> </w:t>
-      </w:r>
-      <w:r>
-        <w:rPr>
-          <w:rFonts w:hint="eastAsia"/>
+          <w:sz w:val="18"/>
+          <w:szCs w:val="18"/>
+          <w:lang w:eastAsia="ko-KR"/>
+        </w:rPr>
+        <w:t xml:space="preserve"> </w:t>
+      </w:r>
+      <w:r>
+        <w:rPr>
+          <w:rFonts w:hint="eastAsia"/>
+          <w:sz w:val="18"/>
+          <w:szCs w:val="18"/>
           <w:lang w:eastAsia="ko-KR"/>
         </w:rPr>
         <w:t>위해</w:t>
@@ -966,13 +1038,17 @@
       <w:r>
         <w:rPr>
           <w:rFonts w:hint="eastAsia"/>
-          <w:lang w:eastAsia="ko-KR"/>
-        </w:rPr>
-        <w:t xml:space="preserve"> </w:t>
-      </w:r>
-      <w:r>
-        <w:rPr>
-          <w:rFonts w:hint="eastAsia"/>
+          <w:sz w:val="18"/>
+          <w:szCs w:val="18"/>
+          <w:lang w:eastAsia="ko-KR"/>
+        </w:rPr>
+        <w:t xml:space="preserve"> </w:t>
+      </w:r>
+      <w:r>
+        <w:rPr>
+          <w:rFonts w:hint="eastAsia"/>
+          <w:sz w:val="18"/>
+          <w:szCs w:val="18"/>
           <w:lang w:eastAsia="ko-KR"/>
         </w:rPr>
         <w:t>가장</w:t>
@@ -980,13 +1056,17 @@
       <w:r>
         <w:rPr>
           <w:rFonts w:hint="eastAsia"/>
-          <w:lang w:eastAsia="ko-KR"/>
-        </w:rPr>
-        <w:t xml:space="preserve"> </w:t>
-      </w:r>
-      <w:r>
-        <w:rPr>
-          <w:rFonts w:hint="eastAsia"/>
+          <w:sz w:val="18"/>
+          <w:szCs w:val="18"/>
+          <w:lang w:eastAsia="ko-KR"/>
+        </w:rPr>
+        <w:t xml:space="preserve"> </w:t>
+      </w:r>
+      <w:r>
+        <w:rPr>
+          <w:rFonts w:hint="eastAsia"/>
+          <w:sz w:val="18"/>
+          <w:szCs w:val="18"/>
           <w:lang w:eastAsia="ko-KR"/>
         </w:rPr>
         <w:t>좋은</w:t>
@@ -994,13 +1074,17 @@
       <w:r>
         <w:rPr>
           <w:rFonts w:hint="eastAsia"/>
-          <w:lang w:eastAsia="ko-KR"/>
-        </w:rPr>
-        <w:t xml:space="preserve"> </w:t>
-      </w:r>
-      <w:r>
-        <w:rPr>
-          <w:rFonts w:hint="eastAsia"/>
+          <w:sz w:val="18"/>
+          <w:szCs w:val="18"/>
+          <w:lang w:eastAsia="ko-KR"/>
+        </w:rPr>
+        <w:t xml:space="preserve"> </w:t>
+      </w:r>
+      <w:r>
+        <w:rPr>
+          <w:rFonts w:hint="eastAsia"/>
+          <w:sz w:val="18"/>
+          <w:szCs w:val="18"/>
           <w:lang w:eastAsia="ko-KR"/>
         </w:rPr>
         <w:t>설계</w:t>
@@ -1008,13 +1092,17 @@
       <w:r>
         <w:rPr>
           <w:rFonts w:hint="eastAsia"/>
-          <w:lang w:eastAsia="ko-KR"/>
-        </w:rPr>
-        <w:t xml:space="preserve"> </w:t>
-      </w:r>
-      <w:r>
-        <w:rPr>
-          <w:rFonts w:hint="eastAsia"/>
+          <w:sz w:val="18"/>
+          <w:szCs w:val="18"/>
+          <w:lang w:eastAsia="ko-KR"/>
+        </w:rPr>
+        <w:t xml:space="preserve"> </w:t>
+      </w:r>
+      <w:r>
+        <w:rPr>
+          <w:rFonts w:hint="eastAsia"/>
+          <w:sz w:val="18"/>
+          <w:szCs w:val="18"/>
           <w:lang w:eastAsia="ko-KR"/>
         </w:rPr>
         <w:t>선택하기</w:t>
@@ -1031,7 +1119,6 @@
     <w:p>
       <w:pPr>
         <w:rPr>
-          <w:rFonts w:hint="eastAsia"/>
           <w:lang w:eastAsia="ko-KR"/>
         </w:rPr>
       </w:pPr>
@@ -1092,6 +1179,7 @@
     <w:p>
       <w:pPr>
         <w:rPr>
+          <w:rFonts w:hint="eastAsia"/>
           <w:color w:val="FF0000"/>
           <w:lang w:eastAsia="ko-KR"/>
         </w:rPr>
@@ -1101,7 +1189,7 @@
           <w:noProof/>
         </w:rPr>
         <w:drawing>
-          <wp:inline distT="0" distB="0" distL="0" distR="0" wp14:anchorId="0FD7F704" wp14:editId="5E8391DE">
+          <wp:inline distT="0" distB="0" distL="0" distR="0" wp14:anchorId="1BB99AD8" wp14:editId="49EE1959">
             <wp:extent cx="5731510" cy="3582035"/>
             <wp:effectExtent l="0" t="0" r="2540" b="0"/>
             <wp:docPr id="1" name="그림 1"/>
@@ -1140,104 +1228,837 @@
     <w:p>
       <w:pPr>
         <w:rPr>
-          <w:color w:val="FF0000"/>
-          <w:lang w:eastAsia="ko-KR"/>
-        </w:rPr>
-      </w:pPr>
+          <w:color w:val="4472C4" w:themeColor="accent1"/>
+          <w:sz w:val="16"/>
+          <w:szCs w:val="16"/>
+          <w:lang w:eastAsia="ko-KR"/>
+        </w:rPr>
+      </w:pPr>
+      <w:r>
+        <w:rPr>
+          <w:rFonts w:hint="eastAsia"/>
+          <w:color w:val="4472C4" w:themeColor="accent1"/>
+          <w:sz w:val="16"/>
+          <w:szCs w:val="16"/>
+          <w:lang w:eastAsia="ko-KR"/>
+        </w:rPr>
+        <w:t>*</w:t>
+      </w:r>
+      <w:r>
+        <w:rPr>
+          <w:color w:val="4472C4" w:themeColor="accent1"/>
+          <w:sz w:val="16"/>
+          <w:szCs w:val="16"/>
+          <w:lang w:eastAsia="ko-KR"/>
+        </w:rPr>
+        <w:t xml:space="preserve"> Domain-model</w:t>
+      </w:r>
+      <w:r>
+        <w:rPr>
+          <w:rFonts w:hint="eastAsia"/>
+          <w:color w:val="4472C4" w:themeColor="accent1"/>
+          <w:sz w:val="16"/>
+          <w:szCs w:val="16"/>
+          <w:lang w:eastAsia="ko-KR"/>
+        </w:rPr>
+        <w:t>의</w:t>
+      </w:r>
+      <w:r>
+        <w:rPr>
+          <w:rFonts w:hint="eastAsia"/>
+          <w:color w:val="4472C4" w:themeColor="accent1"/>
+          <w:sz w:val="16"/>
+          <w:szCs w:val="16"/>
+          <w:lang w:eastAsia="ko-KR"/>
+        </w:rPr>
+        <w:t xml:space="preserve"> c</w:t>
+      </w:r>
+      <w:r>
+        <w:rPr>
+          <w:color w:val="4472C4" w:themeColor="accent1"/>
+          <w:sz w:val="16"/>
+          <w:szCs w:val="16"/>
+          <w:lang w:eastAsia="ko-KR"/>
+        </w:rPr>
+        <w:t>oncept</w:t>
+      </w:r>
+      <w:r>
+        <w:rPr>
+          <w:rFonts w:hint="eastAsia"/>
+          <w:color w:val="4472C4" w:themeColor="accent1"/>
+          <w:sz w:val="16"/>
+          <w:szCs w:val="16"/>
+          <w:lang w:eastAsia="ko-KR"/>
+        </w:rPr>
+        <w:t>이었던</w:t>
+      </w:r>
+      <w:r>
+        <w:rPr>
+          <w:rFonts w:hint="eastAsia"/>
+          <w:color w:val="4472C4" w:themeColor="accent1"/>
+          <w:sz w:val="16"/>
+          <w:szCs w:val="16"/>
+          <w:lang w:eastAsia="ko-KR"/>
+        </w:rPr>
+        <w:t xml:space="preserve"> </w:t>
+      </w:r>
+      <w:r>
+        <w:rPr>
+          <w:rFonts w:hint="eastAsia"/>
+          <w:color w:val="4472C4" w:themeColor="accent1"/>
+          <w:sz w:val="16"/>
+          <w:szCs w:val="16"/>
+          <w:lang w:eastAsia="ko-KR"/>
+        </w:rPr>
+        <w:t>예외페이지생성</w:t>
+      </w:r>
+      <w:r>
+        <w:rPr>
+          <w:rFonts w:hint="eastAsia"/>
+          <w:color w:val="4472C4" w:themeColor="accent1"/>
+          <w:sz w:val="16"/>
+          <w:szCs w:val="16"/>
+          <w:lang w:eastAsia="ko-KR"/>
+        </w:rPr>
+        <w:t>,</w:t>
+      </w:r>
+      <w:r>
+        <w:rPr>
+          <w:color w:val="4472C4" w:themeColor="accent1"/>
+          <w:sz w:val="16"/>
+          <w:szCs w:val="16"/>
+          <w:lang w:eastAsia="ko-KR"/>
+        </w:rPr>
+        <w:t xml:space="preserve"> </w:t>
+      </w:r>
+      <w:r>
+        <w:rPr>
+          <w:rFonts w:hint="eastAsia"/>
+          <w:color w:val="4472C4" w:themeColor="accent1"/>
+          <w:sz w:val="16"/>
+          <w:szCs w:val="16"/>
+          <w:lang w:eastAsia="ko-KR"/>
+        </w:rPr>
+        <w:t>예외페이지를</w:t>
+      </w:r>
+      <w:r>
+        <w:rPr>
+          <w:rFonts w:hint="eastAsia"/>
+          <w:color w:val="4472C4" w:themeColor="accent1"/>
+          <w:sz w:val="16"/>
+          <w:szCs w:val="16"/>
+          <w:lang w:eastAsia="ko-KR"/>
+        </w:rPr>
+        <w:t xml:space="preserve"> </w:t>
+      </w:r>
+      <w:proofErr w:type="spellStart"/>
+      <w:r>
+        <w:rPr>
+          <w:color w:val="4472C4" w:themeColor="accent1"/>
+          <w:sz w:val="16"/>
+          <w:szCs w:val="16"/>
+          <w:lang w:eastAsia="ko-KR"/>
+        </w:rPr>
+        <w:t>ssd</w:t>
+      </w:r>
+      <w:proofErr w:type="spellEnd"/>
+      <w:r>
+        <w:rPr>
+          <w:rFonts w:hint="eastAsia"/>
+          <w:color w:val="4472C4" w:themeColor="accent1"/>
+          <w:sz w:val="16"/>
+          <w:szCs w:val="16"/>
+          <w:lang w:eastAsia="ko-KR"/>
+        </w:rPr>
+        <w:t>의</w:t>
+      </w:r>
+      <w:r>
+        <w:rPr>
+          <w:rFonts w:hint="eastAsia"/>
+          <w:color w:val="4472C4" w:themeColor="accent1"/>
+          <w:sz w:val="16"/>
+          <w:szCs w:val="16"/>
+          <w:lang w:eastAsia="ko-KR"/>
+        </w:rPr>
+        <w:t xml:space="preserve"> </w:t>
+      </w:r>
+      <w:r>
+        <w:rPr>
+          <w:color w:val="4472C4" w:themeColor="accent1"/>
+          <w:sz w:val="16"/>
+          <w:szCs w:val="16"/>
+          <w:lang w:eastAsia="ko-KR"/>
+        </w:rPr>
+        <w:t xml:space="preserve">object </w:t>
+      </w:r>
+      <w:r>
+        <w:rPr>
+          <w:rFonts w:hint="eastAsia"/>
+          <w:color w:val="4472C4" w:themeColor="accent1"/>
+          <w:sz w:val="16"/>
+          <w:szCs w:val="16"/>
+          <w:lang w:eastAsia="ko-KR"/>
+        </w:rPr>
+        <w:t>와</w:t>
+      </w:r>
+      <w:r>
+        <w:rPr>
+          <w:rFonts w:hint="eastAsia"/>
+          <w:color w:val="4472C4" w:themeColor="accent1"/>
+          <w:sz w:val="16"/>
+          <w:szCs w:val="16"/>
+          <w:lang w:eastAsia="ko-KR"/>
+        </w:rPr>
+        <w:t xml:space="preserve"> </w:t>
+      </w:r>
+      <w:r>
+        <w:rPr>
+          <w:rFonts w:hint="eastAsia"/>
+          <w:color w:val="4472C4" w:themeColor="accent1"/>
+          <w:sz w:val="16"/>
+          <w:szCs w:val="16"/>
+          <w:lang w:eastAsia="ko-KR"/>
+        </w:rPr>
+        <w:t>대응시킬</w:t>
+      </w:r>
+      <w:r>
+        <w:rPr>
+          <w:rFonts w:hint="eastAsia"/>
+          <w:color w:val="4472C4" w:themeColor="accent1"/>
+          <w:sz w:val="16"/>
+          <w:szCs w:val="16"/>
+          <w:lang w:eastAsia="ko-KR"/>
+        </w:rPr>
+        <w:t xml:space="preserve"> </w:t>
+      </w:r>
+      <w:proofErr w:type="gramStart"/>
+      <w:r>
+        <w:rPr>
+          <w:rFonts w:hint="eastAsia"/>
+          <w:color w:val="4472C4" w:themeColor="accent1"/>
+          <w:sz w:val="16"/>
+          <w:szCs w:val="16"/>
+          <w:lang w:eastAsia="ko-KR"/>
+        </w:rPr>
+        <w:t>때</w:t>
+      </w:r>
+      <w:r>
+        <w:rPr>
+          <w:rFonts w:hint="eastAsia"/>
+          <w:color w:val="4472C4" w:themeColor="accent1"/>
+          <w:sz w:val="16"/>
+          <w:szCs w:val="16"/>
+          <w:lang w:eastAsia="ko-KR"/>
+        </w:rPr>
+        <w:t xml:space="preserve">  </w:t>
+      </w:r>
+      <w:r>
+        <w:rPr>
+          <w:rFonts w:hint="eastAsia"/>
+          <w:color w:val="4472C4" w:themeColor="accent1"/>
+          <w:sz w:val="16"/>
+          <w:szCs w:val="16"/>
+          <w:lang w:eastAsia="ko-KR"/>
+        </w:rPr>
+        <w:t>팝업생성</w:t>
+      </w:r>
+      <w:proofErr w:type="gramEnd"/>
+      <w:r>
+        <w:rPr>
+          <w:rFonts w:hint="eastAsia"/>
+          <w:color w:val="4472C4" w:themeColor="accent1"/>
+          <w:sz w:val="16"/>
+          <w:szCs w:val="16"/>
+          <w:lang w:eastAsia="ko-KR"/>
+        </w:rPr>
+        <w:t>,</w:t>
+      </w:r>
+      <w:r>
+        <w:rPr>
+          <w:color w:val="4472C4" w:themeColor="accent1"/>
+          <w:sz w:val="16"/>
+          <w:szCs w:val="16"/>
+          <w:lang w:eastAsia="ko-KR"/>
+        </w:rPr>
+        <w:t xml:space="preserve"> </w:t>
+      </w:r>
+      <w:r>
+        <w:rPr>
+          <w:rFonts w:hint="eastAsia"/>
+          <w:color w:val="4472C4" w:themeColor="accent1"/>
+          <w:sz w:val="16"/>
+          <w:szCs w:val="16"/>
+          <w:lang w:eastAsia="ko-KR"/>
+        </w:rPr>
+        <w:t>팝업으로</w:t>
+      </w:r>
+      <w:r>
+        <w:rPr>
+          <w:rFonts w:hint="eastAsia"/>
+          <w:color w:val="4472C4" w:themeColor="accent1"/>
+          <w:sz w:val="16"/>
+          <w:szCs w:val="16"/>
+          <w:lang w:eastAsia="ko-KR"/>
+        </w:rPr>
+        <w:t xml:space="preserve"> </w:t>
+      </w:r>
+      <w:r>
+        <w:rPr>
+          <w:color w:val="4472C4" w:themeColor="accent1"/>
+          <w:sz w:val="16"/>
+          <w:szCs w:val="16"/>
+          <w:lang w:eastAsia="ko-KR"/>
+        </w:rPr>
+        <w:t>object</w:t>
+      </w:r>
+      <w:r>
+        <w:rPr>
+          <w:rFonts w:hint="eastAsia"/>
+          <w:color w:val="4472C4" w:themeColor="accent1"/>
+          <w:sz w:val="16"/>
+          <w:szCs w:val="16"/>
+          <w:lang w:eastAsia="ko-KR"/>
+        </w:rPr>
+        <w:t>명을</w:t>
+      </w:r>
+      <w:r>
+        <w:rPr>
+          <w:rFonts w:hint="eastAsia"/>
+          <w:color w:val="4472C4" w:themeColor="accent1"/>
+          <w:sz w:val="16"/>
+          <w:szCs w:val="16"/>
+          <w:lang w:eastAsia="ko-KR"/>
+        </w:rPr>
+        <w:t xml:space="preserve"> </w:t>
+      </w:r>
+      <w:r>
+        <w:rPr>
+          <w:rFonts w:hint="eastAsia"/>
+          <w:color w:val="4472C4" w:themeColor="accent1"/>
+          <w:sz w:val="16"/>
+          <w:szCs w:val="16"/>
+          <w:lang w:eastAsia="ko-KR"/>
+        </w:rPr>
+        <w:t>변경하였습니다</w:t>
+      </w:r>
+      <w:r>
+        <w:rPr>
+          <w:rFonts w:hint="eastAsia"/>
+          <w:color w:val="4472C4" w:themeColor="accent1"/>
+          <w:sz w:val="16"/>
+          <w:szCs w:val="16"/>
+          <w:lang w:eastAsia="ko-KR"/>
+        </w:rPr>
+        <w:t>.</w:t>
+      </w:r>
+      <w:r>
+        <w:rPr>
+          <w:color w:val="4472C4" w:themeColor="accent1"/>
+          <w:sz w:val="16"/>
+          <w:szCs w:val="16"/>
+          <w:lang w:eastAsia="ko-KR"/>
+        </w:rPr>
+        <w:t xml:space="preserve"> </w:t>
+      </w:r>
+      <w:r>
+        <w:rPr>
+          <w:rFonts w:hint="eastAsia"/>
+          <w:color w:val="4472C4" w:themeColor="accent1"/>
+          <w:sz w:val="16"/>
+          <w:szCs w:val="16"/>
+          <w:lang w:eastAsia="ko-KR"/>
+        </w:rPr>
+        <w:t>예외상황에</w:t>
+      </w:r>
+      <w:r>
+        <w:rPr>
+          <w:rFonts w:hint="eastAsia"/>
+          <w:color w:val="4472C4" w:themeColor="accent1"/>
+          <w:sz w:val="16"/>
+          <w:szCs w:val="16"/>
+          <w:lang w:eastAsia="ko-KR"/>
+        </w:rPr>
+        <w:t xml:space="preserve"> </w:t>
+      </w:r>
+      <w:r>
+        <w:rPr>
+          <w:rFonts w:hint="eastAsia"/>
+          <w:color w:val="4472C4" w:themeColor="accent1"/>
+          <w:sz w:val="16"/>
+          <w:szCs w:val="16"/>
+          <w:lang w:eastAsia="ko-KR"/>
+        </w:rPr>
+        <w:t>대하여</w:t>
+      </w:r>
+      <w:r>
+        <w:rPr>
+          <w:rFonts w:hint="eastAsia"/>
+          <w:color w:val="4472C4" w:themeColor="accent1"/>
+          <w:sz w:val="16"/>
+          <w:szCs w:val="16"/>
+          <w:lang w:eastAsia="ko-KR"/>
+        </w:rPr>
+        <w:t xml:space="preserve"> </w:t>
+      </w:r>
+      <w:r>
+        <w:rPr>
+          <w:rFonts w:hint="eastAsia"/>
+          <w:color w:val="4472C4" w:themeColor="accent1"/>
+          <w:sz w:val="16"/>
+          <w:szCs w:val="16"/>
+          <w:lang w:eastAsia="ko-KR"/>
+        </w:rPr>
+        <w:t>새로운</w:t>
+      </w:r>
+      <w:r>
+        <w:rPr>
+          <w:rFonts w:hint="eastAsia"/>
+          <w:color w:val="4472C4" w:themeColor="accent1"/>
+          <w:sz w:val="16"/>
+          <w:szCs w:val="16"/>
+          <w:lang w:eastAsia="ko-KR"/>
+        </w:rPr>
+        <w:t xml:space="preserve"> </w:t>
+      </w:r>
+      <w:r>
+        <w:rPr>
+          <w:color w:val="4472C4" w:themeColor="accent1"/>
+          <w:sz w:val="16"/>
+          <w:szCs w:val="16"/>
+          <w:lang w:eastAsia="ko-KR"/>
+        </w:rPr>
+        <w:t>html</w:t>
+      </w:r>
+      <w:r>
+        <w:rPr>
+          <w:rFonts w:hint="eastAsia"/>
+          <w:color w:val="4472C4" w:themeColor="accent1"/>
+          <w:sz w:val="16"/>
+          <w:szCs w:val="16"/>
+          <w:lang w:eastAsia="ko-KR"/>
+        </w:rPr>
+        <w:t>을</w:t>
+      </w:r>
+      <w:r>
+        <w:rPr>
+          <w:rFonts w:hint="eastAsia"/>
+          <w:color w:val="4472C4" w:themeColor="accent1"/>
+          <w:sz w:val="16"/>
+          <w:szCs w:val="16"/>
+          <w:lang w:eastAsia="ko-KR"/>
+        </w:rPr>
+        <w:t xml:space="preserve"> </w:t>
+      </w:r>
+      <w:proofErr w:type="spellStart"/>
+      <w:r>
+        <w:rPr>
+          <w:rFonts w:hint="eastAsia"/>
+          <w:color w:val="4472C4" w:themeColor="accent1"/>
+          <w:sz w:val="16"/>
+          <w:szCs w:val="16"/>
+          <w:lang w:eastAsia="ko-KR"/>
+        </w:rPr>
+        <w:t>렌더링하는것보다</w:t>
+      </w:r>
+      <w:proofErr w:type="spellEnd"/>
+      <w:r>
+        <w:rPr>
+          <w:rFonts w:hint="eastAsia"/>
+          <w:color w:val="4472C4" w:themeColor="accent1"/>
+          <w:sz w:val="16"/>
+          <w:szCs w:val="16"/>
+          <w:lang w:eastAsia="ko-KR"/>
+        </w:rPr>
+        <w:t xml:space="preserve"> </w:t>
+      </w:r>
+      <w:r>
+        <w:rPr>
+          <w:rFonts w:hint="eastAsia"/>
+          <w:color w:val="4472C4" w:themeColor="accent1"/>
+          <w:sz w:val="16"/>
+          <w:szCs w:val="16"/>
+          <w:lang w:eastAsia="ko-KR"/>
+        </w:rPr>
+        <w:t>단순</w:t>
+      </w:r>
+      <w:r>
+        <w:rPr>
+          <w:rFonts w:hint="eastAsia"/>
+          <w:color w:val="4472C4" w:themeColor="accent1"/>
+          <w:sz w:val="16"/>
+          <w:szCs w:val="16"/>
+          <w:lang w:eastAsia="ko-KR"/>
+        </w:rPr>
+        <w:t xml:space="preserve"> </w:t>
+      </w:r>
+      <w:r>
+        <w:rPr>
+          <w:rFonts w:hint="eastAsia"/>
+          <w:color w:val="4472C4" w:themeColor="accent1"/>
+          <w:sz w:val="16"/>
+          <w:szCs w:val="16"/>
+          <w:lang w:eastAsia="ko-KR"/>
+        </w:rPr>
+        <w:t>팝업생성으로</w:t>
+      </w:r>
+      <w:r>
+        <w:rPr>
+          <w:rFonts w:hint="eastAsia"/>
+          <w:color w:val="4472C4" w:themeColor="accent1"/>
+          <w:sz w:val="16"/>
+          <w:szCs w:val="16"/>
+          <w:lang w:eastAsia="ko-KR"/>
+        </w:rPr>
+        <w:t xml:space="preserve"> </w:t>
+      </w:r>
+      <w:r>
+        <w:rPr>
+          <w:rFonts w:hint="eastAsia"/>
+          <w:color w:val="4472C4" w:themeColor="accent1"/>
+          <w:sz w:val="16"/>
+          <w:szCs w:val="16"/>
+          <w:lang w:eastAsia="ko-KR"/>
+        </w:rPr>
+        <w:t>사용자에게</w:t>
+      </w:r>
+      <w:r>
+        <w:rPr>
+          <w:rFonts w:hint="eastAsia"/>
+          <w:color w:val="4472C4" w:themeColor="accent1"/>
+          <w:sz w:val="16"/>
+          <w:szCs w:val="16"/>
+          <w:lang w:eastAsia="ko-KR"/>
+        </w:rPr>
+        <w:t xml:space="preserve"> </w:t>
+      </w:r>
+      <w:r>
+        <w:rPr>
+          <w:rFonts w:hint="eastAsia"/>
+          <w:color w:val="4472C4" w:themeColor="accent1"/>
+          <w:sz w:val="16"/>
+          <w:szCs w:val="16"/>
+          <w:lang w:eastAsia="ko-KR"/>
+        </w:rPr>
+        <w:t>비춰주는</w:t>
+      </w:r>
+      <w:r>
+        <w:rPr>
+          <w:rFonts w:hint="eastAsia"/>
+          <w:color w:val="4472C4" w:themeColor="accent1"/>
+          <w:sz w:val="16"/>
+          <w:szCs w:val="16"/>
+          <w:lang w:eastAsia="ko-KR"/>
+        </w:rPr>
+        <w:t xml:space="preserve"> </w:t>
+      </w:r>
+      <w:r>
+        <w:rPr>
+          <w:rFonts w:hint="eastAsia"/>
+          <w:color w:val="4472C4" w:themeColor="accent1"/>
+          <w:sz w:val="16"/>
+          <w:szCs w:val="16"/>
+          <w:lang w:eastAsia="ko-KR"/>
+        </w:rPr>
+        <w:t>것이</w:t>
+      </w:r>
+      <w:r>
+        <w:rPr>
+          <w:rFonts w:hint="eastAsia"/>
+          <w:color w:val="4472C4" w:themeColor="accent1"/>
+          <w:sz w:val="16"/>
+          <w:szCs w:val="16"/>
+          <w:lang w:eastAsia="ko-KR"/>
+        </w:rPr>
+        <w:t xml:space="preserve"> </w:t>
+      </w:r>
+      <w:r>
+        <w:rPr>
+          <w:rFonts w:hint="eastAsia"/>
+          <w:color w:val="4472C4" w:themeColor="accent1"/>
+          <w:sz w:val="16"/>
+          <w:szCs w:val="16"/>
+          <w:lang w:eastAsia="ko-KR"/>
+        </w:rPr>
+        <w:t>더</w:t>
+      </w:r>
+      <w:r>
+        <w:rPr>
+          <w:rFonts w:hint="eastAsia"/>
+          <w:color w:val="4472C4" w:themeColor="accent1"/>
+          <w:sz w:val="16"/>
+          <w:szCs w:val="16"/>
+          <w:lang w:eastAsia="ko-KR"/>
+        </w:rPr>
+        <w:t xml:space="preserve"> </w:t>
+      </w:r>
+      <w:r>
+        <w:rPr>
+          <w:rFonts w:hint="eastAsia"/>
+          <w:color w:val="4472C4" w:themeColor="accent1"/>
+          <w:sz w:val="16"/>
+          <w:szCs w:val="16"/>
+          <w:lang w:eastAsia="ko-KR"/>
+        </w:rPr>
+        <w:t>유용할</w:t>
+      </w:r>
+      <w:r>
+        <w:rPr>
+          <w:rFonts w:hint="eastAsia"/>
+          <w:color w:val="4472C4" w:themeColor="accent1"/>
+          <w:sz w:val="16"/>
+          <w:szCs w:val="16"/>
+          <w:lang w:eastAsia="ko-KR"/>
+        </w:rPr>
+        <w:t xml:space="preserve"> </w:t>
+      </w:r>
+      <w:r>
+        <w:rPr>
+          <w:rFonts w:hint="eastAsia"/>
+          <w:color w:val="4472C4" w:themeColor="accent1"/>
+          <w:sz w:val="16"/>
+          <w:szCs w:val="16"/>
+          <w:lang w:eastAsia="ko-KR"/>
+        </w:rPr>
+        <w:t>것</w:t>
+      </w:r>
+      <w:r>
+        <w:rPr>
+          <w:rFonts w:hint="eastAsia"/>
+          <w:color w:val="4472C4" w:themeColor="accent1"/>
+          <w:sz w:val="16"/>
+          <w:szCs w:val="16"/>
+          <w:lang w:eastAsia="ko-KR"/>
+        </w:rPr>
+        <w:t xml:space="preserve"> </w:t>
+      </w:r>
+      <w:r>
+        <w:rPr>
+          <w:rFonts w:hint="eastAsia"/>
+          <w:color w:val="4472C4" w:themeColor="accent1"/>
+          <w:sz w:val="16"/>
+          <w:szCs w:val="16"/>
+          <w:lang w:eastAsia="ko-KR"/>
+        </w:rPr>
+        <w:t>같다고</w:t>
+      </w:r>
+      <w:r>
+        <w:rPr>
+          <w:rFonts w:hint="eastAsia"/>
+          <w:color w:val="4472C4" w:themeColor="accent1"/>
+          <w:sz w:val="16"/>
+          <w:szCs w:val="16"/>
+          <w:lang w:eastAsia="ko-KR"/>
+        </w:rPr>
+        <w:t xml:space="preserve"> </w:t>
+      </w:r>
+      <w:proofErr w:type="spellStart"/>
+      <w:r>
+        <w:rPr>
+          <w:rFonts w:hint="eastAsia"/>
+          <w:color w:val="4472C4" w:themeColor="accent1"/>
+          <w:sz w:val="16"/>
+          <w:szCs w:val="16"/>
+          <w:lang w:eastAsia="ko-KR"/>
+        </w:rPr>
+        <w:t>판단하였기때문입니다</w:t>
+      </w:r>
+      <w:proofErr w:type="spellEnd"/>
+      <w:r>
+        <w:rPr>
+          <w:rFonts w:hint="eastAsia"/>
+          <w:color w:val="4472C4" w:themeColor="accent1"/>
+          <w:sz w:val="16"/>
+          <w:szCs w:val="16"/>
+          <w:lang w:eastAsia="ko-KR"/>
+        </w:rPr>
+        <w:t>.</w:t>
+      </w:r>
     </w:p>
     <w:p>
       <w:pPr>
         <w:rPr>
           <w:color w:val="4472C4" w:themeColor="accent1"/>
-          <w:sz w:val="18"/>
-          <w:szCs w:val="18"/>
-          <w:lang w:eastAsia="ko-KR"/>
-        </w:rPr>
-      </w:pPr>
-      <w:r>
-        <w:rPr>
-          <w:rFonts w:hint="eastAsia"/>
-          <w:color w:val="4472C4" w:themeColor="accent1"/>
-          <w:sz w:val="18"/>
-          <w:szCs w:val="18"/>
-          <w:lang w:eastAsia="ko-KR"/>
-        </w:rPr>
-        <w:t>*</w:t>
-      </w:r>
-      <w:r>
-        <w:rPr>
-          <w:color w:val="4472C4" w:themeColor="accent1"/>
-          <w:sz w:val="18"/>
-          <w:szCs w:val="18"/>
-          <w:lang w:eastAsia="ko-KR"/>
-        </w:rPr>
-        <w:t xml:space="preserve"> Domain-model</w:t>
-      </w:r>
-      <w:r>
-        <w:rPr>
-          <w:rFonts w:hint="eastAsia"/>
-          <w:color w:val="4472C4" w:themeColor="accent1"/>
-          <w:sz w:val="18"/>
-          <w:szCs w:val="18"/>
-          <w:lang w:eastAsia="ko-KR"/>
-        </w:rPr>
-        <w:t>의</w:t>
-      </w:r>
-      <w:r>
-        <w:rPr>
-          <w:rFonts w:hint="eastAsia"/>
-          <w:color w:val="4472C4" w:themeColor="accent1"/>
-          <w:sz w:val="18"/>
-          <w:szCs w:val="18"/>
-          <w:lang w:eastAsia="ko-KR"/>
-        </w:rPr>
-        <w:t xml:space="preserve"> c</w:t>
-      </w:r>
-      <w:r>
-        <w:rPr>
-          <w:color w:val="4472C4" w:themeColor="accent1"/>
-          <w:sz w:val="18"/>
-          <w:szCs w:val="18"/>
-          <w:lang w:eastAsia="ko-KR"/>
-        </w:rPr>
-        <w:t>oncept</w:t>
-      </w:r>
-      <w:r>
-        <w:rPr>
-          <w:rFonts w:hint="eastAsia"/>
-          <w:color w:val="4472C4" w:themeColor="accent1"/>
-          <w:sz w:val="18"/>
-          <w:szCs w:val="18"/>
-          <w:lang w:eastAsia="ko-KR"/>
-        </w:rPr>
-        <w:t>이었던</w:t>
-      </w:r>
-      <w:r>
-        <w:rPr>
-          <w:rFonts w:hint="eastAsia"/>
-          <w:color w:val="4472C4" w:themeColor="accent1"/>
-          <w:sz w:val="18"/>
-          <w:szCs w:val="18"/>
-          <w:lang w:eastAsia="ko-KR"/>
-        </w:rPr>
-        <w:t xml:space="preserve"> </w:t>
-      </w:r>
-      <w:r>
-        <w:rPr>
-          <w:rFonts w:hint="eastAsia"/>
-          <w:color w:val="4472C4" w:themeColor="accent1"/>
-          <w:sz w:val="18"/>
-          <w:szCs w:val="18"/>
-          <w:lang w:eastAsia="ko-KR"/>
-        </w:rPr>
-        <w:t>예외페이지생성</w:t>
-      </w:r>
-      <w:r>
-        <w:rPr>
-          <w:rFonts w:hint="eastAsia"/>
-          <w:color w:val="4472C4" w:themeColor="accent1"/>
-          <w:sz w:val="18"/>
-          <w:szCs w:val="18"/>
+          <w:sz w:val="16"/>
+          <w:szCs w:val="16"/>
+          <w:lang w:eastAsia="ko-KR"/>
+        </w:rPr>
+      </w:pPr>
+    </w:p>
+    <w:p>
+      <w:pPr>
+        <w:rPr>
+          <w:rFonts w:hint="eastAsia"/>
+          <w:color w:val="4472C4" w:themeColor="accent1"/>
+          <w:sz w:val="16"/>
+          <w:szCs w:val="16"/>
+          <w:lang w:eastAsia="ko-KR"/>
+        </w:rPr>
+      </w:pPr>
+      <w:r>
+        <w:rPr>
+          <w:rFonts w:hint="eastAsia"/>
+          <w:color w:val="4472C4" w:themeColor="accent1"/>
+          <w:sz w:val="16"/>
+          <w:szCs w:val="16"/>
+          <w:lang w:eastAsia="ko-KR"/>
+        </w:rPr>
+        <w:t>*d</w:t>
+      </w:r>
+      <w:r>
+        <w:rPr>
+          <w:color w:val="4472C4" w:themeColor="accent1"/>
+          <w:sz w:val="16"/>
+          <w:szCs w:val="16"/>
+          <w:lang w:eastAsia="ko-KR"/>
+        </w:rPr>
+        <w:t xml:space="preserve">omain model </w:t>
+      </w:r>
+      <w:r>
+        <w:rPr>
+          <w:rFonts w:hint="eastAsia"/>
+          <w:color w:val="4472C4" w:themeColor="accent1"/>
+          <w:sz w:val="16"/>
+          <w:szCs w:val="16"/>
+          <w:lang w:eastAsia="ko-KR"/>
+        </w:rPr>
+        <w:t>단계에서는</w:t>
+      </w:r>
+      <w:r>
+        <w:rPr>
+          <w:rFonts w:hint="eastAsia"/>
+          <w:color w:val="4472C4" w:themeColor="accent1"/>
+          <w:sz w:val="16"/>
+          <w:szCs w:val="16"/>
+          <w:lang w:eastAsia="ko-KR"/>
+        </w:rPr>
+        <w:t xml:space="preserve"> </w:t>
+      </w:r>
+      <w:r>
+        <w:rPr>
+          <w:rFonts w:hint="eastAsia"/>
+          <w:color w:val="4472C4" w:themeColor="accent1"/>
+          <w:sz w:val="16"/>
+          <w:szCs w:val="16"/>
+          <w:lang w:eastAsia="ko-KR"/>
+        </w:rPr>
+        <w:t>첫번째</w:t>
+      </w:r>
+      <w:r>
+        <w:rPr>
+          <w:rFonts w:hint="eastAsia"/>
+          <w:color w:val="4472C4" w:themeColor="accent1"/>
+          <w:sz w:val="16"/>
+          <w:szCs w:val="16"/>
+          <w:lang w:eastAsia="ko-KR"/>
+        </w:rPr>
+        <w:t xml:space="preserve"> </w:t>
+      </w:r>
+      <w:r>
+        <w:rPr>
+          <w:rFonts w:hint="eastAsia"/>
+          <w:color w:val="4472C4" w:themeColor="accent1"/>
+          <w:sz w:val="16"/>
+          <w:szCs w:val="16"/>
+          <w:lang w:eastAsia="ko-KR"/>
+        </w:rPr>
+        <w:t>버튼객체</w:t>
+      </w:r>
+      <w:r>
+        <w:rPr>
+          <w:rFonts w:hint="eastAsia"/>
+          <w:color w:val="4472C4" w:themeColor="accent1"/>
+          <w:sz w:val="16"/>
+          <w:szCs w:val="16"/>
+          <w:lang w:eastAsia="ko-KR"/>
+        </w:rPr>
+        <w:t xml:space="preserve"> </w:t>
+      </w:r>
+      <w:r>
+        <w:rPr>
+          <w:rFonts w:hint="eastAsia"/>
+          <w:color w:val="4472C4" w:themeColor="accent1"/>
+          <w:sz w:val="16"/>
+          <w:szCs w:val="16"/>
+          <w:lang w:eastAsia="ko-KR"/>
+        </w:rPr>
+        <w:t>내</w:t>
+      </w:r>
+      <w:r>
+        <w:rPr>
+          <w:rFonts w:hint="eastAsia"/>
+          <w:color w:val="4472C4" w:themeColor="accent1"/>
+          <w:sz w:val="16"/>
+          <w:szCs w:val="16"/>
+          <w:lang w:eastAsia="ko-KR"/>
+        </w:rPr>
+        <w:t xml:space="preserve"> </w:t>
+      </w:r>
+      <w:r>
+        <w:rPr>
+          <w:rFonts w:hint="eastAsia"/>
+          <w:color w:val="4472C4" w:themeColor="accent1"/>
+          <w:sz w:val="16"/>
+          <w:szCs w:val="16"/>
+          <w:lang w:eastAsia="ko-KR"/>
+        </w:rPr>
+        <w:t>버튼명이</w:t>
+      </w:r>
+      <w:r>
+        <w:rPr>
+          <w:rFonts w:hint="eastAsia"/>
+          <w:color w:val="4472C4" w:themeColor="accent1"/>
+          <w:sz w:val="16"/>
+          <w:szCs w:val="16"/>
+          <w:lang w:eastAsia="ko-KR"/>
+        </w:rPr>
+        <w:t xml:space="preserve"> </w:t>
+      </w:r>
+      <w:r>
+        <w:rPr>
+          <w:color w:val="4472C4" w:themeColor="accent1"/>
+          <w:sz w:val="16"/>
+          <w:szCs w:val="16"/>
+          <w:lang w:eastAsia="ko-KR"/>
+        </w:rPr>
+        <w:t>‘</w:t>
+      </w:r>
+      <w:proofErr w:type="spellStart"/>
+      <w:r>
+        <w:rPr>
+          <w:rFonts w:hint="eastAsia"/>
+          <w:color w:val="4472C4" w:themeColor="accent1"/>
+          <w:sz w:val="16"/>
+          <w:szCs w:val="16"/>
+          <w:lang w:eastAsia="ko-KR"/>
+        </w:rPr>
+        <w:t>주문하러가기</w:t>
+      </w:r>
+      <w:proofErr w:type="spellEnd"/>
+      <w:r>
+        <w:rPr>
+          <w:color w:val="4472C4" w:themeColor="accent1"/>
+          <w:sz w:val="16"/>
+          <w:szCs w:val="16"/>
+          <w:lang w:eastAsia="ko-KR"/>
+        </w:rPr>
+        <w:t>’</w:t>
+      </w:r>
+      <w:r>
+        <w:rPr>
+          <w:rFonts w:hint="eastAsia"/>
+          <w:color w:val="4472C4" w:themeColor="accent1"/>
+          <w:sz w:val="16"/>
+          <w:szCs w:val="16"/>
+          <w:lang w:eastAsia="ko-KR"/>
+        </w:rPr>
+        <w:t>였지만</w:t>
+      </w:r>
+      <w:r>
+        <w:rPr>
+          <w:rFonts w:hint="eastAsia"/>
+          <w:color w:val="4472C4" w:themeColor="accent1"/>
+          <w:sz w:val="16"/>
+          <w:szCs w:val="16"/>
           <w:lang w:eastAsia="ko-KR"/>
         </w:rPr>
         <w:t>,</w:t>
@@ -1245,28 +2066,28 @@
       <w:r>
         <w:rPr>
           <w:color w:val="4472C4" w:themeColor="accent1"/>
-          <w:sz w:val="18"/>
-          <w:szCs w:val="18"/>
-          <w:lang w:eastAsia="ko-KR"/>
-        </w:rPr>
-        <w:t xml:space="preserve"> </w:t>
-      </w:r>
-      <w:r>
-        <w:rPr>
-          <w:rFonts w:hint="eastAsia"/>
-          <w:color w:val="4472C4" w:themeColor="accent1"/>
-          <w:sz w:val="18"/>
-          <w:szCs w:val="18"/>
-          <w:lang w:eastAsia="ko-KR"/>
-        </w:rPr>
-        <w:t>예외페이지를</w:t>
-      </w:r>
-      <w:r>
-        <w:rPr>
-          <w:rFonts w:hint="eastAsia"/>
-          <w:color w:val="4472C4" w:themeColor="accent1"/>
-          <w:sz w:val="18"/>
-          <w:szCs w:val="18"/>
+          <w:sz w:val="16"/>
+          <w:szCs w:val="16"/>
+          <w:lang w:eastAsia="ko-KR"/>
+        </w:rPr>
+        <w:t xml:space="preserve"> UC2</w:t>
+      </w:r>
+      <w:r>
+        <w:rPr>
+          <w:rFonts w:hint="eastAsia"/>
+          <w:color w:val="4472C4" w:themeColor="accent1"/>
+          <w:sz w:val="16"/>
+          <w:szCs w:val="16"/>
+          <w:lang w:eastAsia="ko-KR"/>
+        </w:rPr>
+        <w:t>에도</w:t>
+      </w:r>
+      <w:r>
+        <w:rPr>
+          <w:rFonts w:hint="eastAsia"/>
+          <w:color w:val="4472C4" w:themeColor="accent1"/>
+          <w:sz w:val="16"/>
+          <w:szCs w:val="16"/>
           <w:lang w:eastAsia="ko-KR"/>
         </w:rPr>
         <w:t xml:space="preserve"> </w:t>
@@ -1274,79 +2095,271 @@
       <w:proofErr w:type="spellStart"/>
       <w:r>
         <w:rPr>
-          <w:color w:val="4472C4" w:themeColor="accent1"/>
-          <w:sz w:val="18"/>
-          <w:szCs w:val="18"/>
-          <w:lang w:eastAsia="ko-KR"/>
-        </w:rPr>
-        <w:t>ssd</w:t>
+          <w:rFonts w:hint="eastAsia"/>
+          <w:color w:val="4472C4" w:themeColor="accent1"/>
+          <w:sz w:val="16"/>
+          <w:szCs w:val="16"/>
+          <w:lang w:eastAsia="ko-KR"/>
+        </w:rPr>
+        <w:t>다른기능을</w:t>
       </w:r>
       <w:proofErr w:type="spellEnd"/>
       <w:r>
         <w:rPr>
           <w:rFonts w:hint="eastAsia"/>
           <w:color w:val="4472C4" w:themeColor="accent1"/>
-          <w:sz w:val="18"/>
-          <w:szCs w:val="18"/>
-          <w:lang w:eastAsia="ko-KR"/>
-        </w:rPr>
-        <w:t>의</w:t>
-      </w:r>
-      <w:r>
-        <w:rPr>
-          <w:rFonts w:hint="eastAsia"/>
-          <w:color w:val="4472C4" w:themeColor="accent1"/>
-          <w:sz w:val="18"/>
-          <w:szCs w:val="18"/>
-          <w:lang w:eastAsia="ko-KR"/>
-        </w:rPr>
-        <w:t xml:space="preserve"> </w:t>
-      </w:r>
-      <w:r>
-        <w:rPr>
-          <w:color w:val="4472C4" w:themeColor="accent1"/>
-          <w:sz w:val="18"/>
-          <w:szCs w:val="18"/>
-          <w:lang w:eastAsia="ko-KR"/>
-        </w:rPr>
-        <w:t xml:space="preserve">object </w:t>
-      </w:r>
-      <w:r>
-        <w:rPr>
-          <w:rFonts w:hint="eastAsia"/>
-          <w:color w:val="4472C4" w:themeColor="accent1"/>
-          <w:sz w:val="18"/>
-          <w:szCs w:val="18"/>
-          <w:lang w:eastAsia="ko-KR"/>
-        </w:rPr>
-        <w:t>와</w:t>
-      </w:r>
-      <w:r>
-        <w:rPr>
-          <w:rFonts w:hint="eastAsia"/>
-          <w:color w:val="4472C4" w:themeColor="accent1"/>
-          <w:sz w:val="18"/>
-          <w:szCs w:val="18"/>
-          <w:lang w:eastAsia="ko-KR"/>
-        </w:rPr>
-        <w:t xml:space="preserve"> </w:t>
-      </w:r>
-      <w:r>
-        <w:rPr>
-          <w:rFonts w:hint="eastAsia"/>
-          <w:color w:val="4472C4" w:themeColor="accent1"/>
-          <w:sz w:val="18"/>
-          <w:szCs w:val="18"/>
-          <w:lang w:eastAsia="ko-KR"/>
-        </w:rPr>
-        <w:t>대응시킬</w:t>
-      </w:r>
-      <w:r>
-        <w:rPr>
-          <w:rFonts w:hint="eastAsia"/>
-          <w:color w:val="4472C4" w:themeColor="accent1"/>
-          <w:sz w:val="18"/>
-          <w:szCs w:val="18"/>
+          <w:sz w:val="16"/>
+          <w:szCs w:val="16"/>
+          <w:lang w:eastAsia="ko-KR"/>
+        </w:rPr>
+        <w:t xml:space="preserve"> </w:t>
+      </w:r>
+      <w:r>
+        <w:rPr>
+          <w:rFonts w:hint="eastAsia"/>
+          <w:color w:val="4472C4" w:themeColor="accent1"/>
+          <w:sz w:val="16"/>
+          <w:szCs w:val="16"/>
+          <w:lang w:eastAsia="ko-KR"/>
+        </w:rPr>
+        <w:t>하는</w:t>
+      </w:r>
+      <w:r>
+        <w:rPr>
+          <w:rFonts w:hint="eastAsia"/>
+          <w:color w:val="4472C4" w:themeColor="accent1"/>
+          <w:sz w:val="16"/>
+          <w:szCs w:val="16"/>
+          <w:lang w:eastAsia="ko-KR"/>
+        </w:rPr>
+        <w:t xml:space="preserve"> </w:t>
+      </w:r>
+      <w:r>
+        <w:rPr>
+          <w:rFonts w:hint="eastAsia"/>
+          <w:color w:val="4472C4" w:themeColor="accent1"/>
+          <w:sz w:val="16"/>
+          <w:szCs w:val="16"/>
+          <w:lang w:eastAsia="ko-KR"/>
+        </w:rPr>
+        <w:t>동일한</w:t>
+      </w:r>
+      <w:r>
+        <w:rPr>
+          <w:rFonts w:hint="eastAsia"/>
+          <w:color w:val="4472C4" w:themeColor="accent1"/>
+          <w:sz w:val="16"/>
+          <w:szCs w:val="16"/>
+          <w:lang w:eastAsia="ko-KR"/>
+        </w:rPr>
+        <w:t xml:space="preserve"> </w:t>
+      </w:r>
+      <w:r>
+        <w:rPr>
+          <w:rFonts w:hint="eastAsia"/>
+          <w:color w:val="4472C4" w:themeColor="accent1"/>
+          <w:sz w:val="16"/>
+          <w:szCs w:val="16"/>
+          <w:lang w:eastAsia="ko-KR"/>
+        </w:rPr>
+        <w:t>버튼명이</w:t>
+      </w:r>
+      <w:r>
+        <w:rPr>
+          <w:rFonts w:hint="eastAsia"/>
+          <w:color w:val="4472C4" w:themeColor="accent1"/>
+          <w:sz w:val="16"/>
+          <w:szCs w:val="16"/>
+          <w:lang w:eastAsia="ko-KR"/>
+        </w:rPr>
+        <w:t xml:space="preserve"> </w:t>
+      </w:r>
+      <w:r>
+        <w:rPr>
+          <w:rFonts w:hint="eastAsia"/>
+          <w:color w:val="4472C4" w:themeColor="accent1"/>
+          <w:sz w:val="16"/>
+          <w:szCs w:val="16"/>
+          <w:lang w:eastAsia="ko-KR"/>
+        </w:rPr>
+        <w:t>있기</w:t>
+      </w:r>
+      <w:r>
+        <w:rPr>
+          <w:rFonts w:hint="eastAsia"/>
+          <w:color w:val="4472C4" w:themeColor="accent1"/>
+          <w:sz w:val="16"/>
+          <w:szCs w:val="16"/>
+          <w:lang w:eastAsia="ko-KR"/>
+        </w:rPr>
+        <w:t xml:space="preserve"> </w:t>
+      </w:r>
+      <w:r>
+        <w:rPr>
+          <w:rFonts w:hint="eastAsia"/>
+          <w:color w:val="4472C4" w:themeColor="accent1"/>
+          <w:sz w:val="16"/>
+          <w:szCs w:val="16"/>
+          <w:lang w:eastAsia="ko-KR"/>
+        </w:rPr>
+        <w:t>때문에</w:t>
+      </w:r>
+      <w:r>
+        <w:rPr>
+          <w:rFonts w:hint="eastAsia"/>
+          <w:color w:val="4472C4" w:themeColor="accent1"/>
+          <w:sz w:val="16"/>
+          <w:szCs w:val="16"/>
+          <w:lang w:eastAsia="ko-KR"/>
+        </w:rPr>
+        <w:t xml:space="preserve"> </w:t>
+      </w:r>
+      <w:r>
+        <w:rPr>
+          <w:rFonts w:hint="eastAsia"/>
+          <w:color w:val="4472C4" w:themeColor="accent1"/>
+          <w:sz w:val="16"/>
+          <w:szCs w:val="16"/>
+          <w:lang w:eastAsia="ko-KR"/>
+        </w:rPr>
+        <w:t>혼란을</w:t>
+      </w:r>
+      <w:r>
+        <w:rPr>
+          <w:rFonts w:hint="eastAsia"/>
+          <w:color w:val="4472C4" w:themeColor="accent1"/>
+          <w:sz w:val="16"/>
+          <w:szCs w:val="16"/>
+          <w:lang w:eastAsia="ko-KR"/>
+        </w:rPr>
+        <w:t xml:space="preserve"> </w:t>
+      </w:r>
+      <w:r>
+        <w:rPr>
+          <w:rFonts w:hint="eastAsia"/>
+          <w:color w:val="4472C4" w:themeColor="accent1"/>
+          <w:sz w:val="16"/>
+          <w:szCs w:val="16"/>
+          <w:lang w:eastAsia="ko-KR"/>
+        </w:rPr>
+        <w:t>방지하고자</w:t>
+      </w:r>
+      <w:r>
+        <w:rPr>
+          <w:rFonts w:hint="eastAsia"/>
+          <w:color w:val="4472C4" w:themeColor="accent1"/>
+          <w:sz w:val="16"/>
+          <w:szCs w:val="16"/>
+          <w:lang w:eastAsia="ko-KR"/>
+        </w:rPr>
+        <w:t xml:space="preserve"> </w:t>
+      </w:r>
+      <w:r>
+        <w:rPr>
+          <w:color w:val="4472C4" w:themeColor="accent1"/>
+          <w:sz w:val="16"/>
+          <w:szCs w:val="16"/>
+          <w:lang w:eastAsia="ko-KR"/>
+        </w:rPr>
+        <w:t>‘</w:t>
+      </w:r>
+      <w:r>
+        <w:rPr>
+          <w:rFonts w:hint="eastAsia"/>
+          <w:color w:val="4472C4" w:themeColor="accent1"/>
+          <w:sz w:val="16"/>
+          <w:szCs w:val="16"/>
+          <w:lang w:eastAsia="ko-KR"/>
+        </w:rPr>
+        <w:t>지금</w:t>
+      </w:r>
+      <w:r>
+        <w:rPr>
+          <w:rFonts w:hint="eastAsia"/>
+          <w:color w:val="4472C4" w:themeColor="accent1"/>
+          <w:sz w:val="16"/>
+          <w:szCs w:val="16"/>
+          <w:lang w:eastAsia="ko-KR"/>
+        </w:rPr>
+        <w:t xml:space="preserve"> </w:t>
+      </w:r>
+      <w:r>
+        <w:rPr>
+          <w:rFonts w:hint="eastAsia"/>
+          <w:color w:val="4472C4" w:themeColor="accent1"/>
+          <w:sz w:val="16"/>
+          <w:szCs w:val="16"/>
+          <w:lang w:eastAsia="ko-KR"/>
+        </w:rPr>
+        <w:t>가능한</w:t>
+      </w:r>
+      <w:r>
+        <w:rPr>
+          <w:rFonts w:hint="eastAsia"/>
+          <w:color w:val="4472C4" w:themeColor="accent1"/>
+          <w:sz w:val="16"/>
+          <w:szCs w:val="16"/>
+          <w:lang w:eastAsia="ko-KR"/>
+        </w:rPr>
+        <w:t xml:space="preserve"> </w:t>
+      </w:r>
+      <w:r>
+        <w:rPr>
+          <w:rFonts w:hint="eastAsia"/>
+          <w:color w:val="4472C4" w:themeColor="accent1"/>
+          <w:sz w:val="16"/>
+          <w:szCs w:val="16"/>
+          <w:lang w:eastAsia="ko-KR"/>
+        </w:rPr>
+        <w:t>주문</w:t>
+      </w:r>
+      <w:r>
+        <w:rPr>
+          <w:color w:val="4472C4" w:themeColor="accent1"/>
+          <w:sz w:val="16"/>
+          <w:szCs w:val="16"/>
+          <w:lang w:eastAsia="ko-KR"/>
+        </w:rPr>
+        <w:t>’</w:t>
+      </w:r>
+      <w:proofErr w:type="spellStart"/>
+      <w:r>
+        <w:rPr>
+          <w:rFonts w:hint="eastAsia"/>
+          <w:color w:val="4472C4" w:themeColor="accent1"/>
+          <w:sz w:val="16"/>
+          <w:szCs w:val="16"/>
+          <w:lang w:eastAsia="ko-KR"/>
+        </w:rPr>
+        <w:t>으로</w:t>
+      </w:r>
+      <w:proofErr w:type="spellEnd"/>
+      <w:r>
+        <w:rPr>
+          <w:rFonts w:hint="eastAsia"/>
+          <w:color w:val="4472C4" w:themeColor="accent1"/>
+          <w:sz w:val="16"/>
+          <w:szCs w:val="16"/>
+          <w:lang w:eastAsia="ko-KR"/>
+        </w:rPr>
+        <w:t xml:space="preserve"> </w:t>
+      </w:r>
+      <w:r>
+        <w:rPr>
+          <w:rFonts w:hint="eastAsia"/>
+          <w:color w:val="4472C4" w:themeColor="accent1"/>
+          <w:sz w:val="16"/>
+          <w:szCs w:val="16"/>
+          <w:lang w:eastAsia="ko-KR"/>
+        </w:rPr>
+        <w:t>명칭을</w:t>
+      </w:r>
+      <w:r>
+        <w:rPr>
+          <w:rFonts w:hint="eastAsia"/>
+          <w:color w:val="4472C4" w:themeColor="accent1"/>
+          <w:sz w:val="16"/>
+          <w:szCs w:val="16"/>
           <w:lang w:eastAsia="ko-KR"/>
         </w:rPr>
         <w:t xml:space="preserve"> </w:t>
@@ -1356,442 +2369,99 @@
         <w:rPr>
           <w:rFonts w:hint="eastAsia"/>
           <w:color w:val="4472C4" w:themeColor="accent1"/>
-          <w:sz w:val="18"/>
-          <w:szCs w:val="18"/>
-          <w:lang w:eastAsia="ko-KR"/>
-        </w:rPr>
-        <w:t>때</w:t>
-      </w:r>
-      <w:r>
-        <w:rPr>
-          <w:rFonts w:hint="eastAsia"/>
-          <w:color w:val="4472C4" w:themeColor="accent1"/>
-          <w:sz w:val="18"/>
-          <w:szCs w:val="18"/>
-          <w:lang w:eastAsia="ko-KR"/>
-        </w:rPr>
-        <w:t xml:space="preserve">  </w:t>
-      </w:r>
-      <w:r>
-        <w:rPr>
-          <w:rFonts w:hint="eastAsia"/>
-          <w:color w:val="4472C4" w:themeColor="accent1"/>
-          <w:sz w:val="18"/>
-          <w:szCs w:val="18"/>
-          <w:lang w:eastAsia="ko-KR"/>
-        </w:rPr>
-        <w:t>팝업생성</w:t>
+          <w:sz w:val="16"/>
+          <w:szCs w:val="16"/>
+          <w:lang w:eastAsia="ko-KR"/>
+        </w:rPr>
+        <w:t>변경하였습니다</w:t>
+      </w:r>
+      <w:r>
+        <w:rPr>
+          <w:rFonts w:hint="eastAsia"/>
+          <w:color w:val="4472C4" w:themeColor="accent1"/>
+          <w:sz w:val="16"/>
+          <w:szCs w:val="16"/>
+          <w:lang w:eastAsia="ko-KR"/>
+        </w:rPr>
+        <w:t xml:space="preserve"> </w:t>
+      </w:r>
+      <w:r>
+        <w:rPr>
+          <w:rFonts w:hint="eastAsia"/>
+          <w:color w:val="4472C4" w:themeColor="accent1"/>
+          <w:sz w:val="16"/>
+          <w:szCs w:val="16"/>
+          <w:lang w:eastAsia="ko-KR"/>
+        </w:rPr>
+        <w:t xml:space="preserve"> </w:t>
+      </w:r>
+      <w:r>
+        <w:rPr>
+          <w:color w:val="4472C4" w:themeColor="accent1"/>
+          <w:sz w:val="16"/>
+          <w:szCs w:val="16"/>
+          <w:lang w:eastAsia="ko-KR"/>
+        </w:rPr>
+        <w:t>-</w:t>
       </w:r>
       <w:proofErr w:type="gramEnd"/>
       <w:r>
         <w:rPr>
-          <w:rFonts w:hint="eastAsia"/>
-          <w:color w:val="4472C4" w:themeColor="accent1"/>
-          <w:sz w:val="18"/>
-          <w:szCs w:val="18"/>
-          <w:lang w:eastAsia="ko-KR"/>
-        </w:rPr>
-        <w:t>,</w:t>
-      </w:r>
-      <w:r>
-        <w:rPr>
-          <w:color w:val="4472C4" w:themeColor="accent1"/>
-          <w:sz w:val="18"/>
-          <w:szCs w:val="18"/>
-          <w:lang w:eastAsia="ko-KR"/>
-        </w:rPr>
-        <w:t xml:space="preserve"> </w:t>
-      </w:r>
-      <w:r>
-        <w:rPr>
-          <w:rFonts w:hint="eastAsia"/>
-          <w:color w:val="4472C4" w:themeColor="accent1"/>
-          <w:sz w:val="18"/>
-          <w:szCs w:val="18"/>
-          <w:lang w:eastAsia="ko-KR"/>
-        </w:rPr>
-        <w:t>팝업으로</w:t>
-      </w:r>
-      <w:r>
-        <w:rPr>
-          <w:rFonts w:hint="eastAsia"/>
-          <w:color w:val="4472C4" w:themeColor="accent1"/>
-          <w:sz w:val="18"/>
-          <w:szCs w:val="18"/>
-          <w:lang w:eastAsia="ko-KR"/>
-        </w:rPr>
-        <w:t xml:space="preserve"> </w:t>
-      </w:r>
-      <w:r>
-        <w:rPr>
-          <w:color w:val="4472C4" w:themeColor="accent1"/>
-          <w:sz w:val="18"/>
-          <w:szCs w:val="18"/>
-          <w:lang w:eastAsia="ko-KR"/>
-        </w:rPr>
-        <w:t>object</w:t>
-      </w:r>
-      <w:r>
-        <w:rPr>
-          <w:rFonts w:hint="eastAsia"/>
-          <w:color w:val="4472C4" w:themeColor="accent1"/>
-          <w:sz w:val="18"/>
-          <w:szCs w:val="18"/>
-          <w:lang w:eastAsia="ko-KR"/>
-        </w:rPr>
-        <w:t>명을</w:t>
-      </w:r>
-      <w:r>
-        <w:rPr>
-          <w:rFonts w:hint="eastAsia"/>
-          <w:color w:val="4472C4" w:themeColor="accent1"/>
-          <w:sz w:val="18"/>
-          <w:szCs w:val="18"/>
-          <w:lang w:eastAsia="ko-KR"/>
-        </w:rPr>
-        <w:t xml:space="preserve"> </w:t>
-      </w:r>
-      <w:r>
-        <w:rPr>
-          <w:rFonts w:hint="eastAsia"/>
-          <w:color w:val="4472C4" w:themeColor="accent1"/>
-          <w:sz w:val="18"/>
-          <w:szCs w:val="18"/>
-          <w:lang w:eastAsia="ko-KR"/>
-        </w:rPr>
-        <w:t>변경하였습니다</w:t>
-      </w:r>
-      <w:r>
-        <w:rPr>
-          <w:rFonts w:hint="eastAsia"/>
-          <w:color w:val="4472C4" w:themeColor="accent1"/>
-          <w:sz w:val="18"/>
-          <w:szCs w:val="18"/>
-          <w:lang w:eastAsia="ko-KR"/>
-        </w:rPr>
-        <w:t>.</w:t>
-      </w:r>
-      <w:r>
-        <w:rPr>
-          <w:color w:val="4472C4" w:themeColor="accent1"/>
-          <w:sz w:val="18"/>
-          <w:szCs w:val="18"/>
-          <w:lang w:eastAsia="ko-KR"/>
-        </w:rPr>
-        <w:t xml:space="preserve"> </w:t>
-      </w:r>
-      <w:r>
-        <w:rPr>
-          <w:rFonts w:hint="eastAsia"/>
-          <w:color w:val="4472C4" w:themeColor="accent1"/>
-          <w:sz w:val="18"/>
-          <w:szCs w:val="18"/>
-          <w:lang w:eastAsia="ko-KR"/>
-        </w:rPr>
-        <w:t>예외상황에</w:t>
-      </w:r>
-      <w:r>
-        <w:rPr>
-          <w:rFonts w:hint="eastAsia"/>
-          <w:color w:val="4472C4" w:themeColor="accent1"/>
-          <w:sz w:val="18"/>
-          <w:szCs w:val="18"/>
-          <w:lang w:eastAsia="ko-KR"/>
-        </w:rPr>
-        <w:t xml:space="preserve"> </w:t>
-      </w:r>
-      <w:r>
-        <w:rPr>
-          <w:rFonts w:hint="eastAsia"/>
-          <w:color w:val="4472C4" w:themeColor="accent1"/>
-          <w:sz w:val="18"/>
-          <w:szCs w:val="18"/>
-          <w:lang w:eastAsia="ko-KR"/>
-        </w:rPr>
-        <w:t>대하여</w:t>
-      </w:r>
-      <w:r>
-        <w:rPr>
-          <w:rFonts w:hint="eastAsia"/>
-          <w:color w:val="4472C4" w:themeColor="accent1"/>
-          <w:sz w:val="18"/>
-          <w:szCs w:val="18"/>
-          <w:lang w:eastAsia="ko-KR"/>
-        </w:rPr>
-        <w:t xml:space="preserve"> </w:t>
-      </w:r>
-      <w:r>
-        <w:rPr>
-          <w:rFonts w:hint="eastAsia"/>
-          <w:color w:val="4472C4" w:themeColor="accent1"/>
-          <w:sz w:val="18"/>
-          <w:szCs w:val="18"/>
-          <w:lang w:eastAsia="ko-KR"/>
-        </w:rPr>
-        <w:t>새로운</w:t>
-      </w:r>
-      <w:r>
-        <w:rPr>
-          <w:rFonts w:hint="eastAsia"/>
-          <w:color w:val="4472C4" w:themeColor="accent1"/>
-          <w:sz w:val="18"/>
-          <w:szCs w:val="18"/>
-          <w:lang w:eastAsia="ko-KR"/>
-        </w:rPr>
-        <w:t xml:space="preserve"> </w:t>
-      </w:r>
-      <w:r>
-        <w:rPr>
-          <w:color w:val="4472C4" w:themeColor="accent1"/>
-          <w:sz w:val="18"/>
-          <w:szCs w:val="18"/>
-          <w:lang w:eastAsia="ko-KR"/>
-        </w:rPr>
-        <w:t>html</w:t>
-      </w:r>
-      <w:r>
-        <w:rPr>
-          <w:rFonts w:hint="eastAsia"/>
-          <w:color w:val="4472C4" w:themeColor="accent1"/>
-          <w:sz w:val="18"/>
-          <w:szCs w:val="18"/>
-          <w:lang w:eastAsia="ko-KR"/>
-        </w:rPr>
-        <w:t>을</w:t>
-      </w:r>
-      <w:r>
-        <w:rPr>
-          <w:rFonts w:hint="eastAsia"/>
-          <w:color w:val="4472C4" w:themeColor="accent1"/>
-          <w:sz w:val="18"/>
-          <w:szCs w:val="18"/>
-          <w:lang w:eastAsia="ko-KR"/>
-        </w:rPr>
-        <w:t xml:space="preserve"> </w:t>
-      </w:r>
-      <w:proofErr w:type="spellStart"/>
-      <w:r>
-        <w:rPr>
-          <w:rFonts w:hint="eastAsia"/>
-          <w:color w:val="4472C4" w:themeColor="accent1"/>
-          <w:sz w:val="18"/>
-          <w:szCs w:val="18"/>
-          <w:lang w:eastAsia="ko-KR"/>
-        </w:rPr>
-        <w:t>렌더링하는것보다</w:t>
-      </w:r>
-      <w:proofErr w:type="spellEnd"/>
-      <w:r>
-        <w:rPr>
-          <w:rFonts w:hint="eastAsia"/>
-          <w:color w:val="4472C4" w:themeColor="accent1"/>
-          <w:sz w:val="18"/>
-          <w:szCs w:val="18"/>
-          <w:lang w:eastAsia="ko-KR"/>
-        </w:rPr>
-        <w:t xml:space="preserve"> </w:t>
-      </w:r>
-      <w:r>
-        <w:rPr>
-          <w:rFonts w:hint="eastAsia"/>
-          <w:color w:val="4472C4" w:themeColor="accent1"/>
-          <w:sz w:val="18"/>
-          <w:szCs w:val="18"/>
-          <w:lang w:eastAsia="ko-KR"/>
-        </w:rPr>
-        <w:t>단순</w:t>
-      </w:r>
-      <w:r>
-        <w:rPr>
-          <w:rFonts w:hint="eastAsia"/>
-          <w:color w:val="4472C4" w:themeColor="accent1"/>
-          <w:sz w:val="18"/>
-          <w:szCs w:val="18"/>
-          <w:lang w:eastAsia="ko-KR"/>
-        </w:rPr>
-        <w:t xml:space="preserve"> </w:t>
-      </w:r>
-      <w:r>
-        <w:rPr>
-          <w:rFonts w:hint="eastAsia"/>
-          <w:color w:val="4472C4" w:themeColor="accent1"/>
-          <w:sz w:val="18"/>
-          <w:szCs w:val="18"/>
-          <w:lang w:eastAsia="ko-KR"/>
-        </w:rPr>
-        <w:t>팝업생성으로</w:t>
-      </w:r>
-      <w:r>
-        <w:rPr>
-          <w:rFonts w:hint="eastAsia"/>
-          <w:color w:val="4472C4" w:themeColor="accent1"/>
-          <w:sz w:val="18"/>
-          <w:szCs w:val="18"/>
-          <w:lang w:eastAsia="ko-KR"/>
-        </w:rPr>
-        <w:t xml:space="preserve"> </w:t>
-      </w:r>
-      <w:r>
-        <w:rPr>
-          <w:rFonts w:hint="eastAsia"/>
-          <w:color w:val="4472C4" w:themeColor="accent1"/>
-          <w:sz w:val="18"/>
-          <w:szCs w:val="18"/>
-          <w:lang w:eastAsia="ko-KR"/>
-        </w:rPr>
-        <w:t>사용자에게</w:t>
-      </w:r>
-      <w:r>
-        <w:rPr>
-          <w:rFonts w:hint="eastAsia"/>
-          <w:color w:val="4472C4" w:themeColor="accent1"/>
-          <w:sz w:val="18"/>
-          <w:szCs w:val="18"/>
-          <w:lang w:eastAsia="ko-KR"/>
-        </w:rPr>
-        <w:t xml:space="preserve"> </w:t>
-      </w:r>
-      <w:r>
-        <w:rPr>
-          <w:rFonts w:hint="eastAsia"/>
-          <w:color w:val="4472C4" w:themeColor="accent1"/>
-          <w:sz w:val="18"/>
-          <w:szCs w:val="18"/>
-          <w:lang w:eastAsia="ko-KR"/>
-        </w:rPr>
-        <w:t>비춰주는</w:t>
-      </w:r>
-      <w:r>
-        <w:rPr>
-          <w:rFonts w:hint="eastAsia"/>
-          <w:color w:val="4472C4" w:themeColor="accent1"/>
-          <w:sz w:val="18"/>
-          <w:szCs w:val="18"/>
-          <w:lang w:eastAsia="ko-KR"/>
-        </w:rPr>
-        <w:t xml:space="preserve"> </w:t>
-      </w:r>
-      <w:r>
-        <w:rPr>
-          <w:rFonts w:hint="eastAsia"/>
-          <w:color w:val="4472C4" w:themeColor="accent1"/>
-          <w:sz w:val="18"/>
-          <w:szCs w:val="18"/>
-          <w:lang w:eastAsia="ko-KR"/>
-        </w:rPr>
-        <w:t>것이</w:t>
-      </w:r>
-      <w:r>
-        <w:rPr>
-          <w:rFonts w:hint="eastAsia"/>
-          <w:color w:val="4472C4" w:themeColor="accent1"/>
-          <w:sz w:val="18"/>
-          <w:szCs w:val="18"/>
-          <w:lang w:eastAsia="ko-KR"/>
-        </w:rPr>
-        <w:t xml:space="preserve"> </w:t>
-      </w:r>
-      <w:r>
-        <w:rPr>
-          <w:rFonts w:hint="eastAsia"/>
-          <w:color w:val="4472C4" w:themeColor="accent1"/>
-          <w:sz w:val="18"/>
-          <w:szCs w:val="18"/>
-          <w:lang w:eastAsia="ko-KR"/>
-        </w:rPr>
-        <w:t>더</w:t>
-      </w:r>
-      <w:r>
-        <w:rPr>
-          <w:rFonts w:hint="eastAsia"/>
-          <w:color w:val="4472C4" w:themeColor="accent1"/>
-          <w:sz w:val="18"/>
-          <w:szCs w:val="18"/>
-          <w:lang w:eastAsia="ko-KR"/>
-        </w:rPr>
-        <w:t xml:space="preserve"> </w:t>
-      </w:r>
-      <w:r>
-        <w:rPr>
-          <w:rFonts w:hint="eastAsia"/>
-          <w:color w:val="4472C4" w:themeColor="accent1"/>
-          <w:sz w:val="18"/>
-          <w:szCs w:val="18"/>
-          <w:lang w:eastAsia="ko-KR"/>
-        </w:rPr>
-        <w:t>유용할</w:t>
-      </w:r>
-      <w:r>
-        <w:rPr>
-          <w:rFonts w:hint="eastAsia"/>
-          <w:color w:val="4472C4" w:themeColor="accent1"/>
-          <w:sz w:val="18"/>
-          <w:szCs w:val="18"/>
-          <w:lang w:eastAsia="ko-KR"/>
-        </w:rPr>
-        <w:t xml:space="preserve"> </w:t>
-      </w:r>
-      <w:r>
-        <w:rPr>
-          <w:rFonts w:hint="eastAsia"/>
-          <w:color w:val="4472C4" w:themeColor="accent1"/>
-          <w:sz w:val="18"/>
-          <w:szCs w:val="18"/>
-          <w:lang w:eastAsia="ko-KR"/>
-        </w:rPr>
-        <w:t>것</w:t>
-      </w:r>
-      <w:r>
-        <w:rPr>
-          <w:rFonts w:hint="eastAsia"/>
-          <w:color w:val="4472C4" w:themeColor="accent1"/>
-          <w:sz w:val="18"/>
-          <w:szCs w:val="18"/>
-          <w:lang w:eastAsia="ko-KR"/>
-        </w:rPr>
-        <w:t xml:space="preserve"> </w:t>
-      </w:r>
-      <w:r>
-        <w:rPr>
-          <w:rFonts w:hint="eastAsia"/>
-          <w:color w:val="4472C4" w:themeColor="accent1"/>
-          <w:sz w:val="18"/>
-          <w:szCs w:val="18"/>
-          <w:lang w:eastAsia="ko-KR"/>
-        </w:rPr>
-        <w:t>같다고</w:t>
-      </w:r>
-      <w:r>
-        <w:rPr>
-          <w:rFonts w:hint="eastAsia"/>
-          <w:color w:val="4472C4" w:themeColor="accent1"/>
-          <w:sz w:val="18"/>
-          <w:szCs w:val="18"/>
-          <w:lang w:eastAsia="ko-KR"/>
-        </w:rPr>
-        <w:t xml:space="preserve"> </w:t>
-      </w:r>
-      <w:proofErr w:type="spellStart"/>
-      <w:r>
-        <w:rPr>
-          <w:rFonts w:hint="eastAsia"/>
-          <w:color w:val="4472C4" w:themeColor="accent1"/>
-          <w:sz w:val="18"/>
-          <w:szCs w:val="18"/>
-          <w:lang w:eastAsia="ko-KR"/>
-        </w:rPr>
-        <w:t>판단하였기때문입니다</w:t>
-      </w:r>
-      <w:proofErr w:type="spellEnd"/>
-      <w:r>
-        <w:rPr>
-          <w:rFonts w:hint="eastAsia"/>
-          <w:color w:val="4472C4" w:themeColor="accent1"/>
-          <w:sz w:val="18"/>
-          <w:szCs w:val="18"/>
-          <w:lang w:eastAsia="ko-KR"/>
-        </w:rPr>
-        <w:t>.</w:t>
+          <w:color w:val="4472C4" w:themeColor="accent1"/>
+          <w:sz w:val="16"/>
+          <w:szCs w:val="16"/>
+          <w:lang w:eastAsia="ko-KR"/>
+        </w:rPr>
+        <w:t xml:space="preserve">&gt; </w:t>
+      </w:r>
+      <w:r>
+        <w:rPr>
+          <w:rFonts w:hint="eastAsia"/>
+          <w:color w:val="4472C4" w:themeColor="accent1"/>
+          <w:sz w:val="16"/>
+          <w:szCs w:val="16"/>
+          <w:lang w:eastAsia="ko-KR"/>
+        </w:rPr>
+        <w:t>U</w:t>
+      </w:r>
+      <w:r>
+        <w:rPr>
+          <w:color w:val="4472C4" w:themeColor="accent1"/>
+          <w:sz w:val="16"/>
+          <w:szCs w:val="16"/>
+          <w:lang w:eastAsia="ko-KR"/>
+        </w:rPr>
+        <w:t>I</w:t>
+      </w:r>
+      <w:r>
+        <w:rPr>
+          <w:rFonts w:hint="eastAsia"/>
+          <w:color w:val="4472C4" w:themeColor="accent1"/>
+          <w:sz w:val="16"/>
+          <w:szCs w:val="16"/>
+          <w:lang w:eastAsia="ko-KR"/>
+        </w:rPr>
+        <w:t>도</w:t>
+      </w:r>
+      <w:r>
+        <w:rPr>
+          <w:rFonts w:hint="eastAsia"/>
+          <w:color w:val="4472C4" w:themeColor="accent1"/>
+          <w:sz w:val="16"/>
+          <w:szCs w:val="16"/>
+          <w:lang w:eastAsia="ko-KR"/>
+        </w:rPr>
+        <w:t xml:space="preserve"> </w:t>
+      </w:r>
+      <w:r>
+        <w:rPr>
+          <w:rFonts w:hint="eastAsia"/>
+          <w:color w:val="4472C4" w:themeColor="accent1"/>
+          <w:sz w:val="16"/>
+          <w:szCs w:val="16"/>
+          <w:lang w:eastAsia="ko-KR"/>
+        </w:rPr>
+        <w:t>수정하였음</w:t>
       </w:r>
     </w:p>
     <w:p>
@@ -1909,15 +2579,19 @@
       <w:tblPr>
         <w:tblStyle w:val="a4"/>
         <w:tblW w:w="0" w:type="auto"/>
+        <w:jc w:val="center"/>
         <w:tblLook w:val="04A0" w:firstRow="1" w:lastRow="0" w:firstColumn="1" w:lastColumn="0" w:noHBand="0" w:noVBand="1"/>
       </w:tblPr>
       <w:tblGrid>
-        <w:gridCol w:w="9016"/>
+        <w:gridCol w:w="5949"/>
       </w:tblGrid>
       <w:tr>
+        <w:trPr>
+          <w:jc w:val="center"/>
+        </w:trPr>
         <w:tc>
           <w:tcPr>
-            <w:tcW w:w="9016" w:type="dxa"/>
+            <w:tcW w:w="5949" w:type="dxa"/>
           </w:tcPr>
           <w:p>
             <w:pPr>
@@ -1927,6 +2601,7 @@
                 <w:bCs/>
                 <w:sz w:val="20"/>
                 <w:szCs w:val="20"/>
+                <w:lang w:eastAsia="ko-KR"/>
               </w:rPr>
             </w:pPr>
             <w:r>
@@ -1934,10 +2609,10 @@
                 <w:noProof/>
               </w:rPr>
               <w:drawing>
-                <wp:inline distT="0" distB="0" distL="0" distR="0" wp14:anchorId="71708329" wp14:editId="0464B761">
-                  <wp:extent cx="6160135" cy="279360"/>
-                  <wp:effectExtent l="0" t="0" r="0" b="6985"/>
-                  <wp:docPr id="9" name="그림 9"/>
+                <wp:inline distT="0" distB="0" distL="0" distR="0" wp14:anchorId="4BA4CCC9" wp14:editId="0C51098C">
+                  <wp:extent cx="3505200" cy="228600"/>
+                  <wp:effectExtent l="0" t="0" r="0" b="0"/>
+                  <wp:docPr id="12" name="그림 12"/>
                   <wp:cNvGraphicFramePr>
                     <a:graphicFrameLocks xmlns:a="http://schemas.openxmlformats.org/drawingml/2006/main" noChangeAspect="1"/>
                   </wp:cNvGraphicFramePr>
@@ -1949,14 +2624,14 @@
                           <pic:cNvPicPr/>
                         </pic:nvPicPr>
                         <pic:blipFill rotWithShape="1">
-                          <a:blip r:embed="rId8"/>
-                          <a:srcRect l="16864" t="3908" r="5864" b="90484"/>
+                          <a:blip r:embed="rId7"/>
+                          <a:srcRect l="31376" t="5957" r="7468" b="87661"/>
                           <a:stretch/>
                         </pic:blipFill>
                         <pic:spPr bwMode="auto">
                           <a:xfrm>
                             <a:off x="0" y="0"/>
-                            <a:ext cx="6169520" cy="279786"/>
+                            <a:ext cx="3505200" cy="228600"/>
                           </a:xfrm>
                           <a:prstGeom prst="rect">
                             <a:avLst/>
@@ -1986,10 +2661,10 @@
                 <w:noProof/>
               </w:rPr>
               <w:drawing>
-                <wp:inline distT="0" distB="0" distL="0" distR="0" wp14:anchorId="26DBC4E7" wp14:editId="581DA264">
-                  <wp:extent cx="5178001" cy="736546"/>
-                  <wp:effectExtent l="0" t="0" r="3810" b="6985"/>
-                  <wp:docPr id="10" name="그림 10"/>
+                <wp:inline distT="0" distB="0" distL="0" distR="0" wp14:anchorId="45115117" wp14:editId="4460AAF6">
+                  <wp:extent cx="3307080" cy="571500"/>
+                  <wp:effectExtent l="0" t="0" r="7620" b="0"/>
+                  <wp:docPr id="13" name="그림 13"/>
                   <wp:cNvGraphicFramePr>
                     <a:graphicFrameLocks xmlns:a="http://schemas.openxmlformats.org/drawingml/2006/main" noChangeAspect="1"/>
                   </wp:cNvGraphicFramePr>
@@ -2001,14 +2676,14 @@
                           <pic:cNvPicPr/>
                         </pic:nvPicPr>
                         <pic:blipFill rotWithShape="1">
-                          <a:blip r:embed="rId8"/>
-                          <a:srcRect l="19492" t="55073" r="11958" b="29325"/>
+                          <a:blip r:embed="rId7"/>
+                          <a:srcRect l="31642" t="57437" r="10658" b="26608"/>
                           <a:stretch/>
                         </pic:blipFill>
                         <pic:spPr bwMode="auto">
                           <a:xfrm>
                             <a:off x="0" y="0"/>
-                            <a:ext cx="5197968" cy="739386"/>
+                            <a:ext cx="3307080" cy="571500"/>
                           </a:xfrm>
                           <a:prstGeom prst="rect">
                             <a:avLst/>
@@ -2029,16 +2704,16 @@
               </w:drawing>
             </w:r>
           </w:p>
-          <w:p>
-            <w:pPr>
-              <w:jc w:val="center"/>
-            </w:pPr>
-          </w:p>
         </w:tc>
       </w:tr>
     </w:tbl>
     <w:p>
       <w:pPr>
+        <w:jc w:val="center"/>
+      </w:pPr>
+    </w:p>
+    <w:p>
+      <w:pPr>
         <w:rPr>
           <w:b/>
           <w:bCs/>
@@ -3012,30 +3687,6 @@
         </w:rPr>
         <w:t xml:space="preserve"> </w:t>
       </w:r>
-    </w:p>
-    <w:p>
-      <w:pPr>
-        <w:jc w:val="center"/>
-        <w:rPr>
-          <w:b/>
-          <w:bCs/>
-          <w:sz w:val="20"/>
-          <w:szCs w:val="20"/>
-          <w:lang w:eastAsia="ko-KR"/>
-        </w:rPr>
-      </w:pPr>
-    </w:p>
-    <w:p>
-      <w:pPr>
-        <w:jc w:val="center"/>
-        <w:rPr>
-          <w:b/>
-          <w:bCs/>
-          <w:sz w:val="20"/>
-          <w:szCs w:val="20"/>
-          <w:lang w:eastAsia="ko-KR"/>
-        </w:rPr>
-      </w:pPr>
     </w:p>
     <w:p>
       <w:pPr>
@@ -3097,9 +3748,9 @@
           <w:noProof/>
         </w:rPr>
         <w:drawing>
-          <wp:inline distT="0" distB="0" distL="0" distR="0" wp14:anchorId="1238D163" wp14:editId="18123155">
-            <wp:extent cx="3318164" cy="1794164"/>
-            <wp:effectExtent l="0" t="0" r="0" b="0"/>
+          <wp:inline distT="0" distB="0" distL="0" distR="0" wp14:anchorId="1238D163" wp14:editId="34ADD36A">
+            <wp:extent cx="3657600" cy="1972423"/>
+            <wp:effectExtent l="0" t="0" r="0" b="8890"/>
             <wp:docPr id="2" name="그림 2"/>
             <wp:cNvGraphicFramePr>
               <a:graphicFrameLocks xmlns:a="http://schemas.openxmlformats.org/drawingml/2006/main" noChangeAspect="1"/>
@@ -3112,14 +3763,14 @@
                     <pic:cNvPicPr/>
                   </pic:nvPicPr>
                   <pic:blipFill rotWithShape="1">
-                    <a:blip r:embed="rId9"/>
-                    <a:srcRect r="42107" b="49912"/>
+                    <a:blip r:embed="rId8"/>
+                    <a:srcRect l="-1" r="49206" b="56171"/>
                     <a:stretch/>
                   </pic:blipFill>
                   <pic:spPr bwMode="auto">
                     <a:xfrm>
                       <a:off x="0" y="0"/>
-                      <a:ext cx="3318164" cy="1794164"/>
+                      <a:ext cx="3673044" cy="1980751"/>
                     </a:xfrm>
                     <a:prstGeom prst="rect">
                       <a:avLst/>
@@ -3786,6 +4437,16 @@
     <w:p>
       <w:pPr>
         <w:rPr>
+          <w:color w:val="FF0000"/>
+          <w:sz w:val="40"/>
+          <w:szCs w:val="40"/>
+          <w:lang w:eastAsia="ko-KR"/>
+        </w:rPr>
+      </w:pPr>
+    </w:p>
+    <w:p>
+      <w:pPr>
+        <w:rPr>
           <w:lang w:eastAsia="ko-KR"/>
         </w:rPr>
       </w:pPr>
@@ -3888,8 +4549,1088 @@
         <w:t xml:space="preserve"> </w:t>
       </w:r>
     </w:p>
+    <w:tbl>
+      <w:tblPr>
+        <w:tblStyle w:val="a4"/>
+        <w:tblW w:w="0" w:type="auto"/>
+        <w:jc w:val="center"/>
+        <w:tblLook w:val="04A0" w:firstRow="1" w:lastRow="0" w:firstColumn="1" w:lastColumn="0" w:noHBand="0" w:noVBand="1"/>
+      </w:tblPr>
+      <w:tblGrid>
+        <w:gridCol w:w="5293"/>
+      </w:tblGrid>
+      <w:tr>
+        <w:trPr>
+          <w:trHeight w:val="2444"/>
+          <w:jc w:val="center"/>
+        </w:trPr>
+        <w:tc>
+          <w:tcPr>
+            <w:tcW w:w="5293" w:type="dxa"/>
+          </w:tcPr>
+          <w:p>
+            <w:pPr>
+              <w:jc w:val="center"/>
+            </w:pPr>
+            <w:r>
+              <w:rPr>
+                <w:noProof/>
+              </w:rPr>
+              <w:drawing>
+                <wp:inline distT="0" distB="0" distL="0" distR="0" wp14:anchorId="4BC8A3E8" wp14:editId="7476B2FE">
+                  <wp:extent cx="2918460" cy="1524747"/>
+                  <wp:effectExtent l="0" t="0" r="0" b="0"/>
+                  <wp:docPr id="3" name="그림 3"/>
+                  <wp:cNvGraphicFramePr>
+                    <a:graphicFrameLocks xmlns:a="http://schemas.openxmlformats.org/drawingml/2006/main" noChangeAspect="1"/>
+                  </wp:cNvGraphicFramePr>
+                  <a:graphic xmlns:a="http://schemas.openxmlformats.org/drawingml/2006/main">
+                    <a:graphicData uri="http://schemas.openxmlformats.org/drawingml/2006/picture">
+                      <pic:pic xmlns:pic="http://schemas.openxmlformats.org/drawingml/2006/picture">
+                        <pic:nvPicPr>
+                          <pic:cNvPr id="1" name=""/>
+                          <pic:cNvPicPr/>
+                        </pic:nvPicPr>
+                        <pic:blipFill rotWithShape="1">
+                          <a:blip r:embed="rId7"/>
+                          <a:srcRect l="28729" t="7378" r="27823" b="56301"/>
+                          <a:stretch/>
+                        </pic:blipFill>
+                        <pic:spPr bwMode="auto">
+                          <a:xfrm>
+                            <a:off x="0" y="0"/>
+                            <a:ext cx="2952280" cy="1542416"/>
+                          </a:xfrm>
+                          <a:prstGeom prst="rect">
+                            <a:avLst/>
+                          </a:prstGeom>
+                          <a:ln>
+                            <a:noFill/>
+                          </a:ln>
+                          <a:extLst>
+                            <a:ext uri="{53640926-AAD7-44D8-BBD7-CCE9431645EC}">
+                              <a14:shadowObscured xmlns:a14="http://schemas.microsoft.com/office/drawing/2010/main"/>
+                            </a:ext>
+                          </a:extLst>
+                        </pic:spPr>
+                      </pic:pic>
+                    </a:graphicData>
+                  </a:graphic>
+                </wp:inline>
+              </w:drawing>
+            </w:r>
+          </w:p>
+        </w:tc>
+      </w:tr>
+    </w:tbl>
     <w:p>
       <w:pPr>
+        <w:rPr>
+          <w:b/>
+          <w:bCs/>
+          <w:sz w:val="18"/>
+          <w:szCs w:val="18"/>
+          <w:lang w:eastAsia="ko-KR"/>
+        </w:rPr>
+      </w:pPr>
+    </w:p>
+    <w:p>
+      <w:pPr>
+        <w:rPr>
+          <w:sz w:val="18"/>
+          <w:szCs w:val="18"/>
+          <w:lang w:eastAsia="ko-KR"/>
+        </w:rPr>
+      </w:pPr>
+      <w:proofErr w:type="gramStart"/>
+      <w:r>
+        <w:rPr>
+          <w:rFonts w:hint="eastAsia"/>
+          <w:b/>
+          <w:bCs/>
+          <w:sz w:val="18"/>
+          <w:szCs w:val="18"/>
+          <w:lang w:eastAsia="ko-KR"/>
+        </w:rPr>
+        <w:t>고민</w:t>
+      </w:r>
+      <w:r>
+        <w:rPr>
+          <w:rFonts w:hint="eastAsia"/>
+          <w:sz w:val="18"/>
+          <w:szCs w:val="18"/>
+          <w:lang w:eastAsia="ko-KR"/>
+        </w:rPr>
+        <w:t xml:space="preserve"> </w:t>
+      </w:r>
+      <w:r>
+        <w:rPr>
+          <w:sz w:val="18"/>
+          <w:szCs w:val="18"/>
+          <w:lang w:eastAsia="ko-KR"/>
+        </w:rPr>
+        <w:t>)</w:t>
+      </w:r>
+      <w:proofErr w:type="gramEnd"/>
+      <w:r>
+        <w:rPr>
+          <w:sz w:val="18"/>
+          <w:szCs w:val="18"/>
+          <w:lang w:eastAsia="ko-KR"/>
+        </w:rPr>
+        <w:t xml:space="preserve"> </w:t>
+      </w:r>
+      <w:r>
+        <w:rPr>
+          <w:rFonts w:hint="eastAsia"/>
+          <w:sz w:val="18"/>
+          <w:szCs w:val="18"/>
+          <w:lang w:eastAsia="ko-KR"/>
+        </w:rPr>
+        <w:t>초기</w:t>
+      </w:r>
+      <w:r>
+        <w:rPr>
+          <w:rFonts w:hint="eastAsia"/>
+          <w:sz w:val="18"/>
+          <w:szCs w:val="18"/>
+          <w:lang w:eastAsia="ko-KR"/>
+        </w:rPr>
+        <w:t xml:space="preserve"> </w:t>
+      </w:r>
+      <w:r>
+        <w:rPr>
+          <w:sz w:val="18"/>
+          <w:szCs w:val="18"/>
+          <w:lang w:eastAsia="ko-KR"/>
+        </w:rPr>
+        <w:t xml:space="preserve">sequence diagram </w:t>
+      </w:r>
+      <w:r>
+        <w:rPr>
+          <w:rFonts w:hint="eastAsia"/>
+          <w:sz w:val="18"/>
+          <w:szCs w:val="18"/>
+          <w:lang w:eastAsia="ko-KR"/>
+        </w:rPr>
+        <w:t>작성</w:t>
+      </w:r>
+      <w:r>
+        <w:rPr>
+          <w:rFonts w:hint="eastAsia"/>
+          <w:sz w:val="18"/>
+          <w:szCs w:val="18"/>
+          <w:lang w:eastAsia="ko-KR"/>
+        </w:rPr>
+        <w:t xml:space="preserve"> </w:t>
+      </w:r>
+      <w:r>
+        <w:rPr>
+          <w:rFonts w:hint="eastAsia"/>
+          <w:sz w:val="18"/>
+          <w:szCs w:val="18"/>
+          <w:lang w:eastAsia="ko-KR"/>
+        </w:rPr>
+        <w:t>당시</w:t>
+      </w:r>
+      <w:r>
+        <w:rPr>
+          <w:rFonts w:hint="eastAsia"/>
+          <w:sz w:val="18"/>
+          <w:szCs w:val="18"/>
+          <w:lang w:eastAsia="ko-KR"/>
+        </w:rPr>
+        <w:t xml:space="preserve"> </w:t>
+      </w:r>
+      <w:r>
+        <w:rPr>
+          <w:rFonts w:hint="eastAsia"/>
+          <w:sz w:val="18"/>
+          <w:szCs w:val="18"/>
+          <w:lang w:eastAsia="ko-KR"/>
+        </w:rPr>
+        <w:t>컨트롤러가</w:t>
+      </w:r>
+      <w:r>
+        <w:rPr>
+          <w:rFonts w:hint="eastAsia"/>
+          <w:sz w:val="18"/>
+          <w:szCs w:val="18"/>
+          <w:lang w:eastAsia="ko-KR"/>
+        </w:rPr>
+        <w:t xml:space="preserve"> </w:t>
+      </w:r>
+      <w:r>
+        <w:rPr>
+          <w:rFonts w:hint="eastAsia"/>
+          <w:sz w:val="18"/>
+          <w:szCs w:val="18"/>
+          <w:lang w:eastAsia="ko-KR"/>
+        </w:rPr>
+        <w:t>메뉴</w:t>
+      </w:r>
+      <w:r>
+        <w:rPr>
+          <w:rFonts w:hint="eastAsia"/>
+          <w:sz w:val="18"/>
+          <w:szCs w:val="18"/>
+          <w:lang w:eastAsia="ko-KR"/>
+        </w:rPr>
+        <w:t>D</w:t>
+      </w:r>
+      <w:r>
+        <w:rPr>
+          <w:sz w:val="18"/>
+          <w:szCs w:val="18"/>
+          <w:lang w:eastAsia="ko-KR"/>
+        </w:rPr>
+        <w:t>B</w:t>
+      </w:r>
+      <w:r>
+        <w:rPr>
+          <w:rFonts w:hint="eastAsia"/>
+          <w:sz w:val="18"/>
+          <w:szCs w:val="18"/>
+          <w:lang w:eastAsia="ko-KR"/>
+        </w:rPr>
+        <w:t>연결해주는</w:t>
+      </w:r>
+      <w:r>
+        <w:rPr>
+          <w:rFonts w:hint="eastAsia"/>
+          <w:sz w:val="18"/>
+          <w:szCs w:val="18"/>
+          <w:lang w:eastAsia="ko-KR"/>
+        </w:rPr>
+        <w:t xml:space="preserve"> </w:t>
+      </w:r>
+      <w:r>
+        <w:rPr>
+          <w:rFonts w:hint="eastAsia"/>
+          <w:sz w:val="18"/>
+          <w:szCs w:val="18"/>
+          <w:lang w:eastAsia="ko-KR"/>
+        </w:rPr>
+        <w:t>객체에게</w:t>
+      </w:r>
+      <w:r>
+        <w:rPr>
+          <w:rFonts w:hint="eastAsia"/>
+          <w:sz w:val="18"/>
+          <w:szCs w:val="18"/>
+          <w:lang w:eastAsia="ko-KR"/>
+        </w:rPr>
+        <w:t xml:space="preserve"> </w:t>
+      </w:r>
+      <w:r>
+        <w:rPr>
+          <w:sz w:val="18"/>
+          <w:szCs w:val="18"/>
+          <w:lang w:eastAsia="ko-KR"/>
+        </w:rPr>
+        <w:t>‘</w:t>
+      </w:r>
+      <w:r>
+        <w:rPr>
+          <w:rFonts w:hint="eastAsia"/>
+          <w:sz w:val="18"/>
+          <w:szCs w:val="18"/>
+          <w:lang w:eastAsia="ko-KR"/>
+        </w:rPr>
+        <w:t>현재주문가능한</w:t>
+      </w:r>
+      <w:r>
+        <w:rPr>
+          <w:rFonts w:hint="eastAsia"/>
+          <w:sz w:val="18"/>
+          <w:szCs w:val="18"/>
+          <w:lang w:eastAsia="ko-KR"/>
+        </w:rPr>
+        <w:t xml:space="preserve"> </w:t>
+      </w:r>
+      <w:r>
+        <w:rPr>
+          <w:rFonts w:hint="eastAsia"/>
+          <w:sz w:val="18"/>
+          <w:szCs w:val="18"/>
+          <w:lang w:eastAsia="ko-KR"/>
+        </w:rPr>
+        <w:t>메뉴리스트</w:t>
+      </w:r>
+      <w:r>
+        <w:rPr>
+          <w:rFonts w:hint="eastAsia"/>
+          <w:sz w:val="18"/>
+          <w:szCs w:val="18"/>
+          <w:lang w:eastAsia="ko-KR"/>
+        </w:rPr>
+        <w:t xml:space="preserve"> </w:t>
+      </w:r>
+      <w:r>
+        <w:rPr>
+          <w:rFonts w:hint="eastAsia"/>
+          <w:sz w:val="18"/>
+          <w:szCs w:val="18"/>
+          <w:lang w:eastAsia="ko-KR"/>
+        </w:rPr>
+        <w:t>추출</w:t>
+      </w:r>
+      <w:r>
+        <w:rPr>
+          <w:rFonts w:hint="eastAsia"/>
+          <w:sz w:val="18"/>
+          <w:szCs w:val="18"/>
+          <w:lang w:eastAsia="ko-KR"/>
+        </w:rPr>
+        <w:t>(</w:t>
+      </w:r>
+      <w:r>
+        <w:rPr>
+          <w:sz w:val="18"/>
+          <w:szCs w:val="18"/>
+          <w:lang w:eastAsia="ko-KR"/>
+        </w:rPr>
+        <w:t>)’</w:t>
+      </w:r>
+      <w:r>
+        <w:rPr>
+          <w:rFonts w:hint="eastAsia"/>
+          <w:sz w:val="18"/>
+          <w:szCs w:val="18"/>
+          <w:lang w:eastAsia="ko-KR"/>
+        </w:rPr>
+        <w:t>이라는</w:t>
+      </w:r>
+      <w:r>
+        <w:rPr>
+          <w:rFonts w:hint="eastAsia"/>
+          <w:sz w:val="18"/>
+          <w:szCs w:val="18"/>
+          <w:lang w:eastAsia="ko-KR"/>
+        </w:rPr>
+        <w:t xml:space="preserve"> </w:t>
+      </w:r>
+      <w:r>
+        <w:rPr>
+          <w:rFonts w:hint="eastAsia"/>
+          <w:sz w:val="18"/>
+          <w:szCs w:val="18"/>
+          <w:lang w:eastAsia="ko-KR"/>
+        </w:rPr>
+        <w:t>메시지를</w:t>
+      </w:r>
+      <w:r>
+        <w:rPr>
+          <w:rFonts w:hint="eastAsia"/>
+          <w:sz w:val="18"/>
+          <w:szCs w:val="18"/>
+          <w:lang w:eastAsia="ko-KR"/>
+        </w:rPr>
+        <w:t xml:space="preserve"> </w:t>
+      </w:r>
+      <w:r>
+        <w:rPr>
+          <w:rFonts w:hint="eastAsia"/>
+          <w:sz w:val="18"/>
+          <w:szCs w:val="18"/>
+          <w:lang w:eastAsia="ko-KR"/>
+        </w:rPr>
+        <w:t>보</w:t>
+      </w:r>
+      <w:r>
+        <w:rPr>
+          <w:rFonts w:hint="eastAsia"/>
+          <w:sz w:val="18"/>
+          <w:szCs w:val="18"/>
+          <w:lang w:eastAsia="ko-KR"/>
+        </w:rPr>
+        <w:t>내도록</w:t>
+      </w:r>
+      <w:r>
+        <w:rPr>
+          <w:rFonts w:hint="eastAsia"/>
+          <w:sz w:val="18"/>
+          <w:szCs w:val="18"/>
+          <w:lang w:eastAsia="ko-KR"/>
+        </w:rPr>
+        <w:t xml:space="preserve"> </w:t>
+      </w:r>
+      <w:r>
+        <w:rPr>
+          <w:rFonts w:hint="eastAsia"/>
+          <w:sz w:val="18"/>
+          <w:szCs w:val="18"/>
+          <w:lang w:eastAsia="ko-KR"/>
+        </w:rPr>
+        <w:t>구성하였다</w:t>
+      </w:r>
+      <w:r>
+        <w:rPr>
+          <w:rFonts w:hint="eastAsia"/>
+          <w:sz w:val="18"/>
+          <w:szCs w:val="18"/>
+          <w:lang w:eastAsia="ko-KR"/>
+        </w:rPr>
+        <w:t>.</w:t>
+      </w:r>
+      <w:r>
+        <w:rPr>
+          <w:sz w:val="18"/>
+          <w:szCs w:val="18"/>
+          <w:lang w:eastAsia="ko-KR"/>
+        </w:rPr>
+        <w:t xml:space="preserve"> </w:t>
+      </w:r>
+      <w:r>
+        <w:rPr>
+          <w:rFonts w:hint="eastAsia"/>
+          <w:sz w:val="18"/>
+          <w:szCs w:val="18"/>
+          <w:lang w:eastAsia="ko-KR"/>
+        </w:rPr>
+        <w:t>이는</w:t>
+      </w:r>
+      <w:r>
+        <w:rPr>
+          <w:rFonts w:hint="eastAsia"/>
+          <w:sz w:val="18"/>
+          <w:szCs w:val="18"/>
+          <w:lang w:eastAsia="ko-KR"/>
+        </w:rPr>
+        <w:t xml:space="preserve"> </w:t>
+      </w:r>
+      <w:r>
+        <w:rPr>
+          <w:rFonts w:hint="eastAsia"/>
+          <w:sz w:val="18"/>
+          <w:szCs w:val="18"/>
+          <w:lang w:eastAsia="ko-KR"/>
+        </w:rPr>
+        <w:t>정보적인</w:t>
+      </w:r>
+      <w:r>
+        <w:rPr>
+          <w:rFonts w:hint="eastAsia"/>
+          <w:sz w:val="18"/>
+          <w:szCs w:val="18"/>
+          <w:lang w:eastAsia="ko-KR"/>
+        </w:rPr>
+        <w:t xml:space="preserve"> </w:t>
+      </w:r>
+      <w:r>
+        <w:rPr>
+          <w:rFonts w:hint="eastAsia"/>
+          <w:sz w:val="18"/>
+          <w:szCs w:val="18"/>
+          <w:lang w:eastAsia="ko-KR"/>
+        </w:rPr>
+        <w:t>측면에서</w:t>
+      </w:r>
+      <w:r>
+        <w:rPr>
+          <w:rFonts w:hint="eastAsia"/>
+          <w:sz w:val="18"/>
+          <w:szCs w:val="18"/>
+          <w:lang w:eastAsia="ko-KR"/>
+        </w:rPr>
+        <w:t xml:space="preserve"> </w:t>
+      </w:r>
+      <w:r>
+        <w:rPr>
+          <w:rFonts w:hint="eastAsia"/>
+          <w:sz w:val="18"/>
+          <w:szCs w:val="18"/>
+          <w:lang w:eastAsia="ko-KR"/>
+        </w:rPr>
+        <w:t>유용한</w:t>
+      </w:r>
+      <w:r>
+        <w:rPr>
+          <w:rFonts w:hint="eastAsia"/>
+          <w:sz w:val="18"/>
+          <w:szCs w:val="18"/>
+          <w:lang w:eastAsia="ko-KR"/>
+        </w:rPr>
+        <w:t xml:space="preserve"> </w:t>
+      </w:r>
+      <w:proofErr w:type="spellStart"/>
+      <w:r>
+        <w:rPr>
+          <w:rFonts w:hint="eastAsia"/>
+          <w:sz w:val="18"/>
+          <w:szCs w:val="18"/>
+          <w:lang w:eastAsia="ko-KR"/>
+        </w:rPr>
+        <w:t>메시지명일</w:t>
+      </w:r>
+      <w:proofErr w:type="spellEnd"/>
+      <w:r>
+        <w:rPr>
+          <w:rFonts w:hint="eastAsia"/>
+          <w:sz w:val="18"/>
+          <w:szCs w:val="18"/>
+          <w:lang w:eastAsia="ko-KR"/>
+        </w:rPr>
+        <w:t xml:space="preserve"> </w:t>
+      </w:r>
+      <w:r>
+        <w:rPr>
+          <w:rFonts w:hint="eastAsia"/>
+          <w:sz w:val="18"/>
+          <w:szCs w:val="18"/>
+          <w:lang w:eastAsia="ko-KR"/>
+        </w:rPr>
+        <w:t>수는</w:t>
+      </w:r>
+      <w:r>
+        <w:rPr>
+          <w:rFonts w:hint="eastAsia"/>
+          <w:sz w:val="18"/>
+          <w:szCs w:val="18"/>
+          <w:lang w:eastAsia="ko-KR"/>
+        </w:rPr>
+        <w:t xml:space="preserve"> </w:t>
+      </w:r>
+      <w:r>
+        <w:rPr>
+          <w:rFonts w:hint="eastAsia"/>
+          <w:sz w:val="18"/>
+          <w:szCs w:val="18"/>
+          <w:lang w:eastAsia="ko-KR"/>
+        </w:rPr>
+        <w:t>있지만</w:t>
+      </w:r>
+      <w:r>
+        <w:rPr>
+          <w:rFonts w:hint="eastAsia"/>
+          <w:sz w:val="18"/>
+          <w:szCs w:val="18"/>
+          <w:lang w:eastAsia="ko-KR"/>
+        </w:rPr>
+        <w:t xml:space="preserve"> </w:t>
+      </w:r>
+      <w:r>
+        <w:rPr>
+          <w:rFonts w:hint="eastAsia"/>
+          <w:sz w:val="18"/>
+          <w:szCs w:val="18"/>
+          <w:lang w:eastAsia="ko-KR"/>
+        </w:rPr>
+        <w:t>이러한</w:t>
+      </w:r>
+      <w:r>
+        <w:rPr>
+          <w:rFonts w:hint="eastAsia"/>
+          <w:sz w:val="18"/>
+          <w:szCs w:val="18"/>
+          <w:lang w:eastAsia="ko-KR"/>
+        </w:rPr>
+        <w:t xml:space="preserve"> </w:t>
+      </w:r>
+      <w:r>
+        <w:rPr>
+          <w:rFonts w:hint="eastAsia"/>
+          <w:sz w:val="18"/>
+          <w:szCs w:val="18"/>
+          <w:lang w:eastAsia="ko-KR"/>
+        </w:rPr>
+        <w:t>구체적</w:t>
+      </w:r>
+      <w:r>
+        <w:rPr>
+          <w:rFonts w:hint="eastAsia"/>
+          <w:sz w:val="18"/>
+          <w:szCs w:val="18"/>
+          <w:lang w:eastAsia="ko-KR"/>
+        </w:rPr>
+        <w:t xml:space="preserve"> </w:t>
+      </w:r>
+      <w:r>
+        <w:rPr>
+          <w:rFonts w:hint="eastAsia"/>
+          <w:sz w:val="18"/>
+          <w:szCs w:val="18"/>
+          <w:lang w:eastAsia="ko-KR"/>
+        </w:rPr>
+        <w:t>명시는</w:t>
+      </w:r>
+      <w:r>
+        <w:rPr>
+          <w:rFonts w:hint="eastAsia"/>
+          <w:sz w:val="18"/>
+          <w:szCs w:val="18"/>
+          <w:lang w:eastAsia="ko-KR"/>
+        </w:rPr>
+        <w:t xml:space="preserve"> </w:t>
+      </w:r>
+      <w:r>
+        <w:rPr>
+          <w:rFonts w:hint="eastAsia"/>
+          <w:sz w:val="18"/>
+          <w:szCs w:val="18"/>
+          <w:lang w:eastAsia="ko-KR"/>
+        </w:rPr>
+        <w:t>오히려</w:t>
+      </w:r>
+      <w:r>
+        <w:rPr>
+          <w:rFonts w:hint="eastAsia"/>
+          <w:sz w:val="18"/>
+          <w:szCs w:val="18"/>
+          <w:lang w:eastAsia="ko-KR"/>
+        </w:rPr>
+        <w:t xml:space="preserve"> </w:t>
+      </w:r>
+      <w:r>
+        <w:rPr>
+          <w:rFonts w:hint="eastAsia"/>
+          <w:sz w:val="18"/>
+          <w:szCs w:val="18"/>
+          <w:lang w:eastAsia="ko-KR"/>
+        </w:rPr>
+        <w:t>메시지</w:t>
+      </w:r>
+      <w:r>
+        <w:rPr>
+          <w:rFonts w:hint="eastAsia"/>
+          <w:sz w:val="18"/>
+          <w:szCs w:val="18"/>
+          <w:lang w:eastAsia="ko-KR"/>
+        </w:rPr>
+        <w:t xml:space="preserve"> </w:t>
+      </w:r>
+      <w:r>
+        <w:rPr>
+          <w:rFonts w:hint="eastAsia"/>
+          <w:sz w:val="18"/>
+          <w:szCs w:val="18"/>
+          <w:lang w:eastAsia="ko-KR"/>
+        </w:rPr>
+        <w:t>호출에</w:t>
+      </w:r>
+      <w:r>
+        <w:rPr>
+          <w:rFonts w:hint="eastAsia"/>
+          <w:sz w:val="18"/>
+          <w:szCs w:val="18"/>
+          <w:lang w:eastAsia="ko-KR"/>
+        </w:rPr>
+        <w:t xml:space="preserve"> </w:t>
+      </w:r>
+      <w:r>
+        <w:rPr>
+          <w:rFonts w:hint="eastAsia"/>
+          <w:sz w:val="18"/>
+          <w:szCs w:val="18"/>
+          <w:lang w:eastAsia="ko-KR"/>
+        </w:rPr>
+        <w:t>대한</w:t>
+      </w:r>
+      <w:r>
+        <w:rPr>
+          <w:rFonts w:hint="eastAsia"/>
+          <w:sz w:val="18"/>
+          <w:szCs w:val="18"/>
+          <w:lang w:eastAsia="ko-KR"/>
+        </w:rPr>
+        <w:t xml:space="preserve"> </w:t>
+      </w:r>
+      <w:r>
+        <w:rPr>
+          <w:rFonts w:hint="eastAsia"/>
+          <w:sz w:val="18"/>
+          <w:szCs w:val="18"/>
+          <w:lang w:eastAsia="ko-KR"/>
+        </w:rPr>
+        <w:t>재사용성이</w:t>
+      </w:r>
+      <w:r>
+        <w:rPr>
+          <w:rFonts w:hint="eastAsia"/>
+          <w:sz w:val="18"/>
+          <w:szCs w:val="18"/>
+          <w:lang w:eastAsia="ko-KR"/>
+        </w:rPr>
+        <w:t xml:space="preserve"> </w:t>
+      </w:r>
+      <w:r>
+        <w:rPr>
+          <w:rFonts w:hint="eastAsia"/>
+          <w:sz w:val="18"/>
+          <w:szCs w:val="18"/>
+          <w:lang w:eastAsia="ko-KR"/>
+        </w:rPr>
+        <w:t>떨어진다고</w:t>
+      </w:r>
+      <w:r>
+        <w:rPr>
+          <w:rFonts w:hint="eastAsia"/>
+          <w:sz w:val="18"/>
+          <w:szCs w:val="18"/>
+          <w:lang w:eastAsia="ko-KR"/>
+        </w:rPr>
+        <w:t xml:space="preserve"> </w:t>
+      </w:r>
+      <w:r>
+        <w:rPr>
+          <w:rFonts w:hint="eastAsia"/>
+          <w:sz w:val="18"/>
+          <w:szCs w:val="18"/>
+          <w:lang w:eastAsia="ko-KR"/>
+        </w:rPr>
+        <w:t>판단하였</w:t>
+      </w:r>
+      <w:r>
+        <w:rPr>
+          <w:rFonts w:hint="eastAsia"/>
+          <w:sz w:val="18"/>
+          <w:szCs w:val="18"/>
+          <w:lang w:eastAsia="ko-KR"/>
+        </w:rPr>
+        <w:t>다</w:t>
+      </w:r>
+      <w:r>
+        <w:rPr>
+          <w:rFonts w:hint="eastAsia"/>
+          <w:sz w:val="18"/>
+          <w:szCs w:val="18"/>
+          <w:lang w:eastAsia="ko-KR"/>
+        </w:rPr>
+        <w:t>.</w:t>
+      </w:r>
+      <w:r>
+        <w:rPr>
+          <w:sz w:val="18"/>
+          <w:szCs w:val="18"/>
+          <w:lang w:eastAsia="ko-KR"/>
+        </w:rPr>
+        <w:t xml:space="preserve"> </w:t>
+      </w:r>
+      <w:r>
+        <w:rPr>
+          <w:rFonts w:hint="eastAsia"/>
+          <w:sz w:val="18"/>
+          <w:szCs w:val="18"/>
+          <w:lang w:eastAsia="ko-KR"/>
+        </w:rPr>
+        <w:t>또한</w:t>
+      </w:r>
+      <w:r>
+        <w:rPr>
+          <w:sz w:val="18"/>
+          <w:szCs w:val="18"/>
+          <w:lang w:eastAsia="ko-KR"/>
+        </w:rPr>
+        <w:t xml:space="preserve"> </w:t>
+      </w:r>
+      <w:r>
+        <w:rPr>
+          <w:rFonts w:hint="eastAsia"/>
+          <w:sz w:val="18"/>
+          <w:szCs w:val="18"/>
+          <w:lang w:eastAsia="ko-KR"/>
+        </w:rPr>
+        <w:t>메뉴</w:t>
+      </w:r>
+      <w:proofErr w:type="spellStart"/>
+      <w:r>
+        <w:rPr>
+          <w:rFonts w:hint="eastAsia"/>
+          <w:sz w:val="18"/>
+          <w:szCs w:val="18"/>
+          <w:lang w:eastAsia="ko-KR"/>
+        </w:rPr>
+        <w:t>d</w:t>
+      </w:r>
+      <w:r>
+        <w:rPr>
+          <w:sz w:val="18"/>
+          <w:szCs w:val="18"/>
+          <w:lang w:eastAsia="ko-KR"/>
+        </w:rPr>
+        <w:t>b</w:t>
+      </w:r>
+      <w:proofErr w:type="spellEnd"/>
+      <w:r>
+        <w:rPr>
+          <w:rFonts w:hint="eastAsia"/>
+          <w:sz w:val="18"/>
+          <w:szCs w:val="18"/>
+          <w:lang w:eastAsia="ko-KR"/>
+        </w:rPr>
+        <w:t>에게</w:t>
+      </w:r>
+      <w:r>
+        <w:rPr>
+          <w:rFonts w:hint="eastAsia"/>
+          <w:sz w:val="18"/>
+          <w:szCs w:val="18"/>
+          <w:lang w:eastAsia="ko-KR"/>
+        </w:rPr>
+        <w:t xml:space="preserve"> </w:t>
+      </w:r>
+      <w:r>
+        <w:rPr>
+          <w:rFonts w:hint="eastAsia"/>
+          <w:sz w:val="18"/>
+          <w:szCs w:val="18"/>
+          <w:lang w:eastAsia="ko-KR"/>
+        </w:rPr>
+        <w:t>실시간</w:t>
+      </w:r>
+      <w:r>
+        <w:rPr>
+          <w:rFonts w:hint="eastAsia"/>
+          <w:sz w:val="18"/>
+          <w:szCs w:val="18"/>
+          <w:lang w:eastAsia="ko-KR"/>
+        </w:rPr>
+        <w:t xml:space="preserve"> </w:t>
+      </w:r>
+      <w:r>
+        <w:rPr>
+          <w:rFonts w:hint="eastAsia"/>
+          <w:sz w:val="18"/>
+          <w:szCs w:val="18"/>
+          <w:lang w:eastAsia="ko-KR"/>
+        </w:rPr>
+        <w:t>비교를</w:t>
+      </w:r>
+      <w:r>
+        <w:rPr>
+          <w:rFonts w:hint="eastAsia"/>
+          <w:sz w:val="18"/>
+          <w:szCs w:val="18"/>
+          <w:lang w:eastAsia="ko-KR"/>
+        </w:rPr>
+        <w:t xml:space="preserve"> </w:t>
+      </w:r>
+      <w:r>
+        <w:rPr>
+          <w:rFonts w:hint="eastAsia"/>
+          <w:sz w:val="18"/>
+          <w:szCs w:val="18"/>
+          <w:lang w:eastAsia="ko-KR"/>
+        </w:rPr>
+        <w:t>통해</w:t>
+      </w:r>
+      <w:r>
+        <w:rPr>
+          <w:rFonts w:hint="eastAsia"/>
+          <w:sz w:val="18"/>
+          <w:szCs w:val="18"/>
+          <w:lang w:eastAsia="ko-KR"/>
+        </w:rPr>
+        <w:t xml:space="preserve"> </w:t>
+      </w:r>
+      <w:r>
+        <w:rPr>
+          <w:rFonts w:hint="eastAsia"/>
+          <w:sz w:val="18"/>
+          <w:szCs w:val="18"/>
+          <w:lang w:eastAsia="ko-KR"/>
+        </w:rPr>
+        <w:t>현재</w:t>
+      </w:r>
+      <w:r>
+        <w:rPr>
+          <w:rFonts w:hint="eastAsia"/>
+          <w:sz w:val="18"/>
+          <w:szCs w:val="18"/>
+          <w:lang w:eastAsia="ko-KR"/>
+        </w:rPr>
+        <w:t xml:space="preserve"> </w:t>
+      </w:r>
+      <w:r>
+        <w:rPr>
+          <w:rFonts w:hint="eastAsia"/>
+          <w:sz w:val="18"/>
+          <w:szCs w:val="18"/>
+          <w:lang w:eastAsia="ko-KR"/>
+        </w:rPr>
+        <w:t>주문</w:t>
+      </w:r>
+      <w:r>
+        <w:rPr>
+          <w:rFonts w:hint="eastAsia"/>
+          <w:sz w:val="18"/>
+          <w:szCs w:val="18"/>
+          <w:lang w:eastAsia="ko-KR"/>
+        </w:rPr>
+        <w:t xml:space="preserve"> </w:t>
+      </w:r>
+      <w:r>
+        <w:rPr>
+          <w:rFonts w:hint="eastAsia"/>
+          <w:sz w:val="18"/>
+          <w:szCs w:val="18"/>
+          <w:lang w:eastAsia="ko-KR"/>
+        </w:rPr>
+        <w:t>가능한</w:t>
+      </w:r>
+      <w:r>
+        <w:rPr>
+          <w:rFonts w:hint="eastAsia"/>
+          <w:sz w:val="18"/>
+          <w:szCs w:val="18"/>
+          <w:lang w:eastAsia="ko-KR"/>
+        </w:rPr>
+        <w:t xml:space="preserve"> </w:t>
+      </w:r>
+      <w:r>
+        <w:rPr>
+          <w:rFonts w:hint="eastAsia"/>
+          <w:sz w:val="18"/>
+          <w:szCs w:val="18"/>
+          <w:lang w:eastAsia="ko-KR"/>
+        </w:rPr>
+        <w:t>메뉴인지</w:t>
+      </w:r>
+      <w:r>
+        <w:rPr>
+          <w:rFonts w:hint="eastAsia"/>
+          <w:sz w:val="18"/>
+          <w:szCs w:val="18"/>
+          <w:lang w:eastAsia="ko-KR"/>
+        </w:rPr>
+        <w:t>까지</w:t>
+      </w:r>
+      <w:r>
+        <w:rPr>
+          <w:rFonts w:hint="eastAsia"/>
+          <w:sz w:val="18"/>
+          <w:szCs w:val="18"/>
+          <w:lang w:eastAsia="ko-KR"/>
+        </w:rPr>
+        <w:t xml:space="preserve"> </w:t>
+      </w:r>
+      <w:r>
+        <w:rPr>
+          <w:rFonts w:hint="eastAsia"/>
+          <w:sz w:val="18"/>
+          <w:szCs w:val="18"/>
+          <w:lang w:eastAsia="ko-KR"/>
+        </w:rPr>
+        <w:t>판단하는</w:t>
+      </w:r>
+      <w:r>
+        <w:rPr>
+          <w:rFonts w:hint="eastAsia"/>
+          <w:sz w:val="18"/>
+          <w:szCs w:val="18"/>
+          <w:lang w:eastAsia="ko-KR"/>
+        </w:rPr>
+        <w:t xml:space="preserve"> </w:t>
+      </w:r>
+      <w:r>
+        <w:rPr>
+          <w:rFonts w:hint="eastAsia"/>
+          <w:sz w:val="18"/>
+          <w:szCs w:val="18"/>
+          <w:lang w:eastAsia="ko-KR"/>
+        </w:rPr>
+        <w:t>것은</w:t>
+      </w:r>
+      <w:r>
+        <w:rPr>
+          <w:rFonts w:hint="eastAsia"/>
+          <w:sz w:val="18"/>
+          <w:szCs w:val="18"/>
+          <w:lang w:eastAsia="ko-KR"/>
+        </w:rPr>
+        <w:t xml:space="preserve"> </w:t>
+      </w:r>
+      <w:r>
+        <w:rPr>
+          <w:sz w:val="18"/>
+          <w:szCs w:val="18"/>
+          <w:lang w:eastAsia="ko-KR"/>
+        </w:rPr>
+        <w:t>cohesion</w:t>
+      </w:r>
+      <w:r>
+        <w:rPr>
+          <w:rFonts w:hint="eastAsia"/>
+          <w:sz w:val="18"/>
+          <w:szCs w:val="18"/>
+          <w:lang w:eastAsia="ko-KR"/>
+        </w:rPr>
+        <w:t>을</w:t>
+      </w:r>
+      <w:r>
+        <w:rPr>
+          <w:rFonts w:hint="eastAsia"/>
+          <w:sz w:val="18"/>
+          <w:szCs w:val="18"/>
+          <w:lang w:eastAsia="ko-KR"/>
+        </w:rPr>
+        <w:t xml:space="preserve"> </w:t>
+      </w:r>
+      <w:r>
+        <w:rPr>
+          <w:rFonts w:hint="eastAsia"/>
+          <w:sz w:val="18"/>
+          <w:szCs w:val="18"/>
+          <w:lang w:eastAsia="ko-KR"/>
+        </w:rPr>
+        <w:t>낮추는</w:t>
+      </w:r>
+      <w:r>
+        <w:rPr>
+          <w:rFonts w:hint="eastAsia"/>
+          <w:sz w:val="18"/>
+          <w:szCs w:val="18"/>
+          <w:lang w:eastAsia="ko-KR"/>
+        </w:rPr>
+        <w:t xml:space="preserve"> </w:t>
+      </w:r>
+      <w:r>
+        <w:rPr>
+          <w:rFonts w:hint="eastAsia"/>
+          <w:sz w:val="18"/>
+          <w:szCs w:val="18"/>
+          <w:lang w:eastAsia="ko-KR"/>
+        </w:rPr>
+        <w:t>행위라고</w:t>
+      </w:r>
+      <w:r>
+        <w:rPr>
+          <w:rFonts w:hint="eastAsia"/>
+          <w:sz w:val="18"/>
+          <w:szCs w:val="18"/>
+          <w:lang w:eastAsia="ko-KR"/>
+        </w:rPr>
+        <w:t xml:space="preserve"> </w:t>
+      </w:r>
+      <w:r>
+        <w:rPr>
+          <w:rFonts w:hint="eastAsia"/>
+          <w:sz w:val="18"/>
+          <w:szCs w:val="18"/>
+          <w:lang w:eastAsia="ko-KR"/>
+        </w:rPr>
+        <w:t>생각하였다</w:t>
+      </w:r>
+      <w:r>
+        <w:rPr>
+          <w:rFonts w:hint="eastAsia"/>
+          <w:sz w:val="18"/>
+          <w:szCs w:val="18"/>
+          <w:lang w:eastAsia="ko-KR"/>
+        </w:rPr>
+        <w:t>.</w:t>
+      </w:r>
+      <w:r>
+        <w:rPr>
+          <w:sz w:val="18"/>
+          <w:szCs w:val="18"/>
+          <w:lang w:eastAsia="ko-KR"/>
+        </w:rPr>
+        <w:t xml:space="preserve"> </w:t>
+      </w:r>
+    </w:p>
+    <w:p>
+      <w:pPr>
         <w:jc w:val="center"/>
       </w:pPr>
       <w:r>
@@ -3897,10 +5638,10 @@
           <w:noProof/>
         </w:rPr>
         <w:drawing>
-          <wp:inline distT="0" distB="0" distL="0" distR="0" wp14:anchorId="78A35132" wp14:editId="3C30E8AB">
-            <wp:extent cx="2590800" cy="1436909"/>
-            <wp:effectExtent l="19050" t="19050" r="19050" b="11430"/>
-            <wp:docPr id="5" name="그림 5"/>
+          <wp:inline distT="0" distB="0" distL="0" distR="0" wp14:anchorId="2BFFCDA7" wp14:editId="2E217B3E">
+            <wp:extent cx="5219700" cy="2220657"/>
+            <wp:effectExtent l="0" t="0" r="0" b="8255"/>
+            <wp:docPr id="4" name="그림 4"/>
             <wp:cNvGraphicFramePr>
               <a:graphicFrameLocks xmlns:a="http://schemas.openxmlformats.org/drawingml/2006/main" noChangeAspect="1"/>
             </wp:cNvGraphicFramePr>
@@ -3912,1064 +5653,14 @@
                     <pic:cNvPicPr/>
                   </pic:nvPicPr>
                   <pic:blipFill rotWithShape="1">
-                    <a:blip r:embed="rId8"/>
-                    <a:srcRect l="16446" t="4642" r="28193" b="46227"/>
+                    <a:blip r:embed="rId9"/>
+                    <a:srcRect b="31927"/>
                     <a:stretch/>
                   </pic:blipFill>
                   <pic:spPr bwMode="auto">
                     <a:xfrm>
                       <a:off x="0" y="0"/>
-                      <a:ext cx="2603738" cy="1444085"/>
-                    </a:xfrm>
-                    <a:prstGeom prst="rect">
-                      <a:avLst/>
-                    </a:prstGeom>
-                    <a:ln w="3175">
-                      <a:solidFill>
-                        <a:schemeClr val="tx1"/>
-                      </a:solidFill>
-                    </a:ln>
-                    <a:extLst>
-                      <a:ext uri="{53640926-AAD7-44D8-BBD7-CCE9431645EC}">
-                        <a14:shadowObscured xmlns:a14="http://schemas.microsoft.com/office/drawing/2010/main"/>
-                      </a:ext>
-                    </a:extLst>
-                  </pic:spPr>
-                </pic:pic>
-              </a:graphicData>
-            </a:graphic>
-          </wp:inline>
-        </w:drawing>
-      </w:r>
-    </w:p>
-    <w:p>
-      <w:pPr>
-        <w:rPr>
-          <w:b/>
-          <w:bCs/>
-          <w:sz w:val="18"/>
-          <w:szCs w:val="18"/>
-          <w:lang w:eastAsia="ko-KR"/>
-        </w:rPr>
-      </w:pPr>
-    </w:p>
-    <w:p>
-      <w:pPr>
-        <w:rPr>
-          <w:sz w:val="18"/>
-          <w:szCs w:val="18"/>
-          <w:lang w:eastAsia="ko-KR"/>
-        </w:rPr>
-      </w:pPr>
-      <w:r>
-        <w:rPr>
-          <w:rFonts w:hint="eastAsia"/>
-          <w:b/>
-          <w:bCs/>
-          <w:sz w:val="18"/>
-          <w:szCs w:val="18"/>
-          <w:lang w:eastAsia="ko-KR"/>
-        </w:rPr>
-        <w:t>고민</w:t>
-      </w:r>
-      <w:r>
-        <w:rPr>
-          <w:rFonts w:hint="eastAsia"/>
-          <w:sz w:val="18"/>
-          <w:szCs w:val="18"/>
-          <w:lang w:eastAsia="ko-KR"/>
-        </w:rPr>
-        <w:t xml:space="preserve"> </w:t>
-      </w:r>
-      <w:r>
-        <w:rPr>
-          <w:sz w:val="18"/>
-          <w:szCs w:val="18"/>
-          <w:lang w:eastAsia="ko-KR"/>
-        </w:rPr>
-        <w:t xml:space="preserve">) </w:t>
-      </w:r>
-      <w:r>
-        <w:rPr>
-          <w:rFonts w:hint="eastAsia"/>
-          <w:sz w:val="18"/>
-          <w:szCs w:val="18"/>
-          <w:lang w:eastAsia="ko-KR"/>
-        </w:rPr>
-        <w:t>초기</w:t>
-      </w:r>
-      <w:r>
-        <w:rPr>
-          <w:rFonts w:hint="eastAsia"/>
-          <w:sz w:val="18"/>
-          <w:szCs w:val="18"/>
-          <w:lang w:eastAsia="ko-KR"/>
-        </w:rPr>
-        <w:t xml:space="preserve"> </w:t>
-      </w:r>
-      <w:r>
-        <w:rPr>
-          <w:sz w:val="18"/>
-          <w:szCs w:val="18"/>
-          <w:lang w:eastAsia="ko-KR"/>
-        </w:rPr>
-        <w:t xml:space="preserve">sequence diagram </w:t>
-      </w:r>
-      <w:r>
-        <w:rPr>
-          <w:rFonts w:hint="eastAsia"/>
-          <w:sz w:val="18"/>
-          <w:szCs w:val="18"/>
-          <w:lang w:eastAsia="ko-KR"/>
-        </w:rPr>
-        <w:t>작성</w:t>
-      </w:r>
-      <w:r>
-        <w:rPr>
-          <w:rFonts w:hint="eastAsia"/>
-          <w:sz w:val="18"/>
-          <w:szCs w:val="18"/>
-          <w:lang w:eastAsia="ko-KR"/>
-        </w:rPr>
-        <w:t xml:space="preserve"> </w:t>
-      </w:r>
-      <w:r>
-        <w:rPr>
-          <w:rFonts w:hint="eastAsia"/>
-          <w:sz w:val="18"/>
-          <w:szCs w:val="18"/>
-          <w:lang w:eastAsia="ko-KR"/>
-        </w:rPr>
-        <w:t>당시</w:t>
-      </w:r>
-      <w:r>
-        <w:rPr>
-          <w:rFonts w:hint="eastAsia"/>
-          <w:sz w:val="18"/>
-          <w:szCs w:val="18"/>
-          <w:lang w:eastAsia="ko-KR"/>
-        </w:rPr>
-        <w:t xml:space="preserve"> </w:t>
-      </w:r>
-      <w:r>
-        <w:rPr>
-          <w:rFonts w:hint="eastAsia"/>
-          <w:sz w:val="18"/>
-          <w:szCs w:val="18"/>
-          <w:lang w:eastAsia="ko-KR"/>
-        </w:rPr>
-        <w:t>컨트롤러가</w:t>
-      </w:r>
-      <w:r>
-        <w:rPr>
-          <w:rFonts w:hint="eastAsia"/>
-          <w:sz w:val="18"/>
-          <w:szCs w:val="18"/>
-          <w:lang w:eastAsia="ko-KR"/>
-        </w:rPr>
-        <w:t xml:space="preserve"> </w:t>
-      </w:r>
-      <w:r>
-        <w:rPr>
-          <w:rFonts w:hint="eastAsia"/>
-          <w:sz w:val="18"/>
-          <w:szCs w:val="18"/>
-          <w:lang w:eastAsia="ko-KR"/>
-        </w:rPr>
-        <w:t>메뉴</w:t>
-      </w:r>
-      <w:r>
-        <w:rPr>
-          <w:rFonts w:hint="eastAsia"/>
-          <w:sz w:val="18"/>
-          <w:szCs w:val="18"/>
-          <w:lang w:eastAsia="ko-KR"/>
-        </w:rPr>
-        <w:t>D</w:t>
-      </w:r>
-      <w:r>
-        <w:rPr>
-          <w:sz w:val="18"/>
-          <w:szCs w:val="18"/>
-          <w:lang w:eastAsia="ko-KR"/>
-        </w:rPr>
-        <w:t>B</w:t>
-      </w:r>
-      <w:r>
-        <w:rPr>
-          <w:rFonts w:hint="eastAsia"/>
-          <w:sz w:val="18"/>
-          <w:szCs w:val="18"/>
-          <w:lang w:eastAsia="ko-KR"/>
-        </w:rPr>
-        <w:t>연결해주는</w:t>
-      </w:r>
-      <w:r>
-        <w:rPr>
-          <w:rFonts w:hint="eastAsia"/>
-          <w:sz w:val="18"/>
-          <w:szCs w:val="18"/>
-          <w:lang w:eastAsia="ko-KR"/>
-        </w:rPr>
-        <w:t xml:space="preserve"> </w:t>
-      </w:r>
-      <w:r>
-        <w:rPr>
-          <w:rFonts w:hint="eastAsia"/>
-          <w:sz w:val="18"/>
-          <w:szCs w:val="18"/>
-          <w:lang w:eastAsia="ko-KR"/>
-        </w:rPr>
-        <w:t>객체에게</w:t>
-      </w:r>
-      <w:r>
-        <w:rPr>
-          <w:rFonts w:hint="eastAsia"/>
-          <w:sz w:val="18"/>
-          <w:szCs w:val="18"/>
-          <w:lang w:eastAsia="ko-KR"/>
-        </w:rPr>
-        <w:t xml:space="preserve"> </w:t>
-      </w:r>
-      <w:r>
-        <w:rPr>
-          <w:sz w:val="18"/>
-          <w:szCs w:val="18"/>
-          <w:lang w:eastAsia="ko-KR"/>
-        </w:rPr>
-        <w:t>‘</w:t>
-      </w:r>
-      <w:r>
-        <w:rPr>
-          <w:rFonts w:hint="eastAsia"/>
-          <w:sz w:val="18"/>
-          <w:szCs w:val="18"/>
-          <w:lang w:eastAsia="ko-KR"/>
-        </w:rPr>
-        <w:t>현재주문가능한</w:t>
-      </w:r>
-      <w:r>
-        <w:rPr>
-          <w:rFonts w:hint="eastAsia"/>
-          <w:sz w:val="18"/>
-          <w:szCs w:val="18"/>
-          <w:lang w:eastAsia="ko-KR"/>
-        </w:rPr>
-        <w:t xml:space="preserve"> </w:t>
-      </w:r>
-      <w:r>
-        <w:rPr>
-          <w:rFonts w:hint="eastAsia"/>
-          <w:sz w:val="18"/>
-          <w:szCs w:val="18"/>
-          <w:lang w:eastAsia="ko-KR"/>
-        </w:rPr>
-        <w:t>메뉴리스트</w:t>
-      </w:r>
-      <w:r>
-        <w:rPr>
-          <w:rFonts w:hint="eastAsia"/>
-          <w:sz w:val="18"/>
-          <w:szCs w:val="18"/>
-          <w:lang w:eastAsia="ko-KR"/>
-        </w:rPr>
-        <w:t xml:space="preserve"> </w:t>
-      </w:r>
-      <w:r>
-        <w:rPr>
-          <w:rFonts w:hint="eastAsia"/>
-          <w:sz w:val="18"/>
-          <w:szCs w:val="18"/>
-          <w:lang w:eastAsia="ko-KR"/>
-        </w:rPr>
-        <w:t>추출</w:t>
-      </w:r>
-      <w:r>
-        <w:rPr>
-          <w:rFonts w:hint="eastAsia"/>
-          <w:sz w:val="18"/>
-          <w:szCs w:val="18"/>
-          <w:lang w:eastAsia="ko-KR"/>
-        </w:rPr>
-        <w:t>(</w:t>
-      </w:r>
-      <w:r>
-        <w:rPr>
-          <w:sz w:val="18"/>
-          <w:szCs w:val="18"/>
-          <w:lang w:eastAsia="ko-KR"/>
-        </w:rPr>
-        <w:t>)’</w:t>
-      </w:r>
-      <w:r>
-        <w:rPr>
-          <w:rFonts w:hint="eastAsia"/>
-          <w:sz w:val="18"/>
-          <w:szCs w:val="18"/>
-          <w:lang w:eastAsia="ko-KR"/>
-        </w:rPr>
-        <w:t>이라는</w:t>
-      </w:r>
-      <w:r>
-        <w:rPr>
-          <w:rFonts w:hint="eastAsia"/>
-          <w:sz w:val="18"/>
-          <w:szCs w:val="18"/>
-          <w:lang w:eastAsia="ko-KR"/>
-        </w:rPr>
-        <w:t xml:space="preserve"> </w:t>
-      </w:r>
-      <w:r>
-        <w:rPr>
-          <w:rFonts w:hint="eastAsia"/>
-          <w:sz w:val="18"/>
-          <w:szCs w:val="18"/>
-          <w:lang w:eastAsia="ko-KR"/>
-        </w:rPr>
-        <w:t>메시지를</w:t>
-      </w:r>
-      <w:r>
-        <w:rPr>
-          <w:rFonts w:hint="eastAsia"/>
-          <w:sz w:val="18"/>
-          <w:szCs w:val="18"/>
-          <w:lang w:eastAsia="ko-KR"/>
-        </w:rPr>
-        <w:t xml:space="preserve"> </w:t>
-      </w:r>
-      <w:r>
-        <w:rPr>
-          <w:rFonts w:hint="eastAsia"/>
-          <w:sz w:val="18"/>
-          <w:szCs w:val="18"/>
-          <w:lang w:eastAsia="ko-KR"/>
-        </w:rPr>
-        <w:t>보</w:t>
-      </w:r>
-      <w:r>
-        <w:rPr>
-          <w:rFonts w:hint="eastAsia"/>
-          <w:sz w:val="18"/>
-          <w:szCs w:val="18"/>
-          <w:lang w:eastAsia="ko-KR"/>
-        </w:rPr>
-        <w:t>내도록</w:t>
-      </w:r>
-      <w:r>
-        <w:rPr>
-          <w:rFonts w:hint="eastAsia"/>
-          <w:sz w:val="18"/>
-          <w:szCs w:val="18"/>
-          <w:lang w:eastAsia="ko-KR"/>
-        </w:rPr>
-        <w:t xml:space="preserve"> </w:t>
-      </w:r>
-      <w:r>
-        <w:rPr>
-          <w:rFonts w:hint="eastAsia"/>
-          <w:sz w:val="18"/>
-          <w:szCs w:val="18"/>
-          <w:lang w:eastAsia="ko-KR"/>
-        </w:rPr>
-        <w:t>구성하였다</w:t>
-      </w:r>
-      <w:r>
-        <w:rPr>
-          <w:rFonts w:hint="eastAsia"/>
-          <w:sz w:val="18"/>
-          <w:szCs w:val="18"/>
-          <w:lang w:eastAsia="ko-KR"/>
-        </w:rPr>
-        <w:t>.</w:t>
-      </w:r>
-      <w:r>
-        <w:rPr>
-          <w:sz w:val="18"/>
-          <w:szCs w:val="18"/>
-          <w:lang w:eastAsia="ko-KR"/>
-        </w:rPr>
-        <w:t xml:space="preserve"> </w:t>
-      </w:r>
-      <w:r>
-        <w:rPr>
-          <w:rFonts w:hint="eastAsia"/>
-          <w:sz w:val="18"/>
-          <w:szCs w:val="18"/>
-          <w:lang w:eastAsia="ko-KR"/>
-        </w:rPr>
-        <w:t>이는</w:t>
-      </w:r>
-      <w:r>
-        <w:rPr>
-          <w:rFonts w:hint="eastAsia"/>
-          <w:sz w:val="18"/>
-          <w:szCs w:val="18"/>
-          <w:lang w:eastAsia="ko-KR"/>
-        </w:rPr>
-        <w:t xml:space="preserve"> </w:t>
-      </w:r>
-      <w:r>
-        <w:rPr>
-          <w:rFonts w:hint="eastAsia"/>
-          <w:sz w:val="18"/>
-          <w:szCs w:val="18"/>
-          <w:lang w:eastAsia="ko-KR"/>
-        </w:rPr>
-        <w:t>정보적인</w:t>
-      </w:r>
-      <w:r>
-        <w:rPr>
-          <w:rFonts w:hint="eastAsia"/>
-          <w:sz w:val="18"/>
-          <w:szCs w:val="18"/>
-          <w:lang w:eastAsia="ko-KR"/>
-        </w:rPr>
-        <w:t xml:space="preserve"> </w:t>
-      </w:r>
-      <w:r>
-        <w:rPr>
-          <w:rFonts w:hint="eastAsia"/>
-          <w:sz w:val="18"/>
-          <w:szCs w:val="18"/>
-          <w:lang w:eastAsia="ko-KR"/>
-        </w:rPr>
-        <w:t>측면에서</w:t>
-      </w:r>
-      <w:r>
-        <w:rPr>
-          <w:rFonts w:hint="eastAsia"/>
-          <w:sz w:val="18"/>
-          <w:szCs w:val="18"/>
-          <w:lang w:eastAsia="ko-KR"/>
-        </w:rPr>
-        <w:t xml:space="preserve"> </w:t>
-      </w:r>
-      <w:r>
-        <w:rPr>
-          <w:rFonts w:hint="eastAsia"/>
-          <w:sz w:val="18"/>
-          <w:szCs w:val="18"/>
-          <w:lang w:eastAsia="ko-KR"/>
-        </w:rPr>
-        <w:t>유용한</w:t>
-      </w:r>
-      <w:r>
-        <w:rPr>
-          <w:rFonts w:hint="eastAsia"/>
-          <w:sz w:val="18"/>
-          <w:szCs w:val="18"/>
-          <w:lang w:eastAsia="ko-KR"/>
-        </w:rPr>
-        <w:t xml:space="preserve"> </w:t>
-      </w:r>
-      <w:proofErr w:type="spellStart"/>
-      <w:r>
-        <w:rPr>
-          <w:rFonts w:hint="eastAsia"/>
-          <w:sz w:val="18"/>
-          <w:szCs w:val="18"/>
-          <w:lang w:eastAsia="ko-KR"/>
-        </w:rPr>
-        <w:t>메시지명일</w:t>
-      </w:r>
-      <w:proofErr w:type="spellEnd"/>
-      <w:r>
-        <w:rPr>
-          <w:rFonts w:hint="eastAsia"/>
-          <w:sz w:val="18"/>
-          <w:szCs w:val="18"/>
-          <w:lang w:eastAsia="ko-KR"/>
-        </w:rPr>
-        <w:t xml:space="preserve"> </w:t>
-      </w:r>
-      <w:r>
-        <w:rPr>
-          <w:rFonts w:hint="eastAsia"/>
-          <w:sz w:val="18"/>
-          <w:szCs w:val="18"/>
-          <w:lang w:eastAsia="ko-KR"/>
-        </w:rPr>
-        <w:t>수는</w:t>
-      </w:r>
-      <w:r>
-        <w:rPr>
-          <w:rFonts w:hint="eastAsia"/>
-          <w:sz w:val="18"/>
-          <w:szCs w:val="18"/>
-          <w:lang w:eastAsia="ko-KR"/>
-        </w:rPr>
-        <w:t xml:space="preserve"> </w:t>
-      </w:r>
-      <w:r>
-        <w:rPr>
-          <w:rFonts w:hint="eastAsia"/>
-          <w:sz w:val="18"/>
-          <w:szCs w:val="18"/>
-          <w:lang w:eastAsia="ko-KR"/>
-        </w:rPr>
-        <w:t>있지만</w:t>
-      </w:r>
-      <w:r>
-        <w:rPr>
-          <w:rFonts w:hint="eastAsia"/>
-          <w:sz w:val="18"/>
-          <w:szCs w:val="18"/>
-          <w:lang w:eastAsia="ko-KR"/>
-        </w:rPr>
-        <w:t xml:space="preserve"> </w:t>
-      </w:r>
-      <w:r>
-        <w:rPr>
-          <w:rFonts w:hint="eastAsia"/>
-          <w:sz w:val="18"/>
-          <w:szCs w:val="18"/>
-          <w:lang w:eastAsia="ko-KR"/>
-        </w:rPr>
-        <w:t>이러한</w:t>
-      </w:r>
-      <w:r>
-        <w:rPr>
-          <w:rFonts w:hint="eastAsia"/>
-          <w:sz w:val="18"/>
-          <w:szCs w:val="18"/>
-          <w:lang w:eastAsia="ko-KR"/>
-        </w:rPr>
-        <w:t xml:space="preserve"> </w:t>
-      </w:r>
-      <w:r>
-        <w:rPr>
-          <w:rFonts w:hint="eastAsia"/>
-          <w:sz w:val="18"/>
-          <w:szCs w:val="18"/>
-          <w:lang w:eastAsia="ko-KR"/>
-        </w:rPr>
-        <w:t>구체적</w:t>
-      </w:r>
-      <w:r>
-        <w:rPr>
-          <w:rFonts w:hint="eastAsia"/>
-          <w:sz w:val="18"/>
-          <w:szCs w:val="18"/>
-          <w:lang w:eastAsia="ko-KR"/>
-        </w:rPr>
-        <w:t xml:space="preserve"> </w:t>
-      </w:r>
-      <w:r>
-        <w:rPr>
-          <w:rFonts w:hint="eastAsia"/>
-          <w:sz w:val="18"/>
-          <w:szCs w:val="18"/>
-          <w:lang w:eastAsia="ko-KR"/>
-        </w:rPr>
-        <w:t>명시는</w:t>
-      </w:r>
-      <w:r>
-        <w:rPr>
-          <w:rFonts w:hint="eastAsia"/>
-          <w:sz w:val="18"/>
-          <w:szCs w:val="18"/>
-          <w:lang w:eastAsia="ko-KR"/>
-        </w:rPr>
-        <w:t xml:space="preserve"> </w:t>
-      </w:r>
-      <w:r>
-        <w:rPr>
-          <w:rFonts w:hint="eastAsia"/>
-          <w:sz w:val="18"/>
-          <w:szCs w:val="18"/>
-          <w:lang w:eastAsia="ko-KR"/>
-        </w:rPr>
-        <w:t>오히려</w:t>
-      </w:r>
-      <w:r>
-        <w:rPr>
-          <w:rFonts w:hint="eastAsia"/>
-          <w:sz w:val="18"/>
-          <w:szCs w:val="18"/>
-          <w:lang w:eastAsia="ko-KR"/>
-        </w:rPr>
-        <w:t xml:space="preserve"> </w:t>
-      </w:r>
-      <w:r>
-        <w:rPr>
-          <w:rFonts w:hint="eastAsia"/>
-          <w:sz w:val="18"/>
-          <w:szCs w:val="18"/>
-          <w:lang w:eastAsia="ko-KR"/>
-        </w:rPr>
-        <w:t>메시지</w:t>
-      </w:r>
-      <w:r>
-        <w:rPr>
-          <w:rFonts w:hint="eastAsia"/>
-          <w:sz w:val="18"/>
-          <w:szCs w:val="18"/>
-          <w:lang w:eastAsia="ko-KR"/>
-        </w:rPr>
-        <w:t xml:space="preserve"> </w:t>
-      </w:r>
-      <w:r>
-        <w:rPr>
-          <w:rFonts w:hint="eastAsia"/>
-          <w:sz w:val="18"/>
-          <w:szCs w:val="18"/>
-          <w:lang w:eastAsia="ko-KR"/>
-        </w:rPr>
-        <w:t>호출에</w:t>
-      </w:r>
-      <w:r>
-        <w:rPr>
-          <w:rFonts w:hint="eastAsia"/>
-          <w:sz w:val="18"/>
-          <w:szCs w:val="18"/>
-          <w:lang w:eastAsia="ko-KR"/>
-        </w:rPr>
-        <w:t xml:space="preserve"> </w:t>
-      </w:r>
-      <w:r>
-        <w:rPr>
-          <w:rFonts w:hint="eastAsia"/>
-          <w:sz w:val="18"/>
-          <w:szCs w:val="18"/>
-          <w:lang w:eastAsia="ko-KR"/>
-        </w:rPr>
-        <w:t>대한</w:t>
-      </w:r>
-      <w:r>
-        <w:rPr>
-          <w:rFonts w:hint="eastAsia"/>
-          <w:sz w:val="18"/>
-          <w:szCs w:val="18"/>
-          <w:lang w:eastAsia="ko-KR"/>
-        </w:rPr>
-        <w:t xml:space="preserve"> </w:t>
-      </w:r>
-      <w:r>
-        <w:rPr>
-          <w:rFonts w:hint="eastAsia"/>
-          <w:sz w:val="18"/>
-          <w:szCs w:val="18"/>
-          <w:lang w:eastAsia="ko-KR"/>
-        </w:rPr>
-        <w:t>재사용성이</w:t>
-      </w:r>
-      <w:r>
-        <w:rPr>
-          <w:rFonts w:hint="eastAsia"/>
-          <w:sz w:val="18"/>
-          <w:szCs w:val="18"/>
-          <w:lang w:eastAsia="ko-KR"/>
-        </w:rPr>
-        <w:t xml:space="preserve"> </w:t>
-      </w:r>
-      <w:r>
-        <w:rPr>
-          <w:rFonts w:hint="eastAsia"/>
-          <w:sz w:val="18"/>
-          <w:szCs w:val="18"/>
-          <w:lang w:eastAsia="ko-KR"/>
-        </w:rPr>
-        <w:t>떨어진다고</w:t>
-      </w:r>
-      <w:r>
-        <w:rPr>
-          <w:rFonts w:hint="eastAsia"/>
-          <w:sz w:val="18"/>
-          <w:szCs w:val="18"/>
-          <w:lang w:eastAsia="ko-KR"/>
-        </w:rPr>
-        <w:t xml:space="preserve"> </w:t>
-      </w:r>
-      <w:r>
-        <w:rPr>
-          <w:rFonts w:hint="eastAsia"/>
-          <w:sz w:val="18"/>
-          <w:szCs w:val="18"/>
-          <w:lang w:eastAsia="ko-KR"/>
-        </w:rPr>
-        <w:t>판단하였</w:t>
-      </w:r>
-      <w:r>
-        <w:rPr>
-          <w:rFonts w:hint="eastAsia"/>
-          <w:sz w:val="18"/>
-          <w:szCs w:val="18"/>
-          <w:lang w:eastAsia="ko-KR"/>
-        </w:rPr>
-        <w:t>다</w:t>
-      </w:r>
-      <w:r>
-        <w:rPr>
-          <w:rFonts w:hint="eastAsia"/>
-          <w:sz w:val="18"/>
-          <w:szCs w:val="18"/>
-          <w:lang w:eastAsia="ko-KR"/>
-        </w:rPr>
-        <w:t>.</w:t>
-      </w:r>
-      <w:r>
-        <w:rPr>
-          <w:sz w:val="18"/>
-          <w:szCs w:val="18"/>
-          <w:lang w:eastAsia="ko-KR"/>
-        </w:rPr>
-        <w:t xml:space="preserve"> </w:t>
-      </w:r>
-      <w:r>
-        <w:rPr>
-          <w:rFonts w:hint="eastAsia"/>
-          <w:sz w:val="18"/>
-          <w:szCs w:val="18"/>
-          <w:lang w:eastAsia="ko-KR"/>
-        </w:rPr>
-        <w:t>또한</w:t>
-      </w:r>
-      <w:r>
-        <w:rPr>
-          <w:sz w:val="18"/>
-          <w:szCs w:val="18"/>
-          <w:lang w:eastAsia="ko-KR"/>
-        </w:rPr>
-        <w:t xml:space="preserve"> </w:t>
-      </w:r>
-      <w:r>
-        <w:rPr>
-          <w:rFonts w:hint="eastAsia"/>
-          <w:sz w:val="18"/>
-          <w:szCs w:val="18"/>
-          <w:lang w:eastAsia="ko-KR"/>
-        </w:rPr>
-        <w:t>메뉴</w:t>
-      </w:r>
-      <w:proofErr w:type="spellStart"/>
-      <w:r>
-        <w:rPr>
-          <w:rFonts w:hint="eastAsia"/>
-          <w:sz w:val="18"/>
-          <w:szCs w:val="18"/>
-          <w:lang w:eastAsia="ko-KR"/>
-        </w:rPr>
-        <w:t>d</w:t>
-      </w:r>
-      <w:r>
-        <w:rPr>
-          <w:sz w:val="18"/>
-          <w:szCs w:val="18"/>
-          <w:lang w:eastAsia="ko-KR"/>
-        </w:rPr>
-        <w:t>b</w:t>
-      </w:r>
-      <w:proofErr w:type="spellEnd"/>
-      <w:r>
-        <w:rPr>
-          <w:rFonts w:hint="eastAsia"/>
-          <w:sz w:val="18"/>
-          <w:szCs w:val="18"/>
-          <w:lang w:eastAsia="ko-KR"/>
-        </w:rPr>
-        <w:t>에게</w:t>
-      </w:r>
-      <w:r>
-        <w:rPr>
-          <w:rFonts w:hint="eastAsia"/>
-          <w:sz w:val="18"/>
-          <w:szCs w:val="18"/>
-          <w:lang w:eastAsia="ko-KR"/>
-        </w:rPr>
-        <w:t xml:space="preserve"> </w:t>
-      </w:r>
-      <w:r>
-        <w:rPr>
-          <w:rFonts w:hint="eastAsia"/>
-          <w:sz w:val="18"/>
-          <w:szCs w:val="18"/>
-          <w:lang w:eastAsia="ko-KR"/>
-        </w:rPr>
-        <w:t>실시간</w:t>
-      </w:r>
-      <w:r>
-        <w:rPr>
-          <w:rFonts w:hint="eastAsia"/>
-          <w:sz w:val="18"/>
-          <w:szCs w:val="18"/>
-          <w:lang w:eastAsia="ko-KR"/>
-        </w:rPr>
-        <w:t xml:space="preserve"> </w:t>
-      </w:r>
-      <w:r>
-        <w:rPr>
-          <w:rFonts w:hint="eastAsia"/>
-          <w:sz w:val="18"/>
-          <w:szCs w:val="18"/>
-          <w:lang w:eastAsia="ko-KR"/>
-        </w:rPr>
-        <w:t>비교를</w:t>
-      </w:r>
-      <w:r>
-        <w:rPr>
-          <w:rFonts w:hint="eastAsia"/>
-          <w:sz w:val="18"/>
-          <w:szCs w:val="18"/>
-          <w:lang w:eastAsia="ko-KR"/>
-        </w:rPr>
-        <w:t xml:space="preserve"> </w:t>
-      </w:r>
-      <w:r>
-        <w:rPr>
-          <w:rFonts w:hint="eastAsia"/>
-          <w:sz w:val="18"/>
-          <w:szCs w:val="18"/>
-          <w:lang w:eastAsia="ko-KR"/>
-        </w:rPr>
-        <w:t>통해</w:t>
-      </w:r>
-      <w:r>
-        <w:rPr>
-          <w:rFonts w:hint="eastAsia"/>
-          <w:sz w:val="18"/>
-          <w:szCs w:val="18"/>
-          <w:lang w:eastAsia="ko-KR"/>
-        </w:rPr>
-        <w:t xml:space="preserve"> </w:t>
-      </w:r>
-      <w:r>
-        <w:rPr>
-          <w:rFonts w:hint="eastAsia"/>
-          <w:sz w:val="18"/>
-          <w:szCs w:val="18"/>
-          <w:lang w:eastAsia="ko-KR"/>
-        </w:rPr>
-        <w:t>현재</w:t>
-      </w:r>
-      <w:r>
-        <w:rPr>
-          <w:rFonts w:hint="eastAsia"/>
-          <w:sz w:val="18"/>
-          <w:szCs w:val="18"/>
-          <w:lang w:eastAsia="ko-KR"/>
-        </w:rPr>
-        <w:t xml:space="preserve"> </w:t>
-      </w:r>
-      <w:r>
-        <w:rPr>
-          <w:rFonts w:hint="eastAsia"/>
-          <w:sz w:val="18"/>
-          <w:szCs w:val="18"/>
-          <w:lang w:eastAsia="ko-KR"/>
-        </w:rPr>
-        <w:t>주문</w:t>
-      </w:r>
-      <w:r>
-        <w:rPr>
-          <w:rFonts w:hint="eastAsia"/>
-          <w:sz w:val="18"/>
-          <w:szCs w:val="18"/>
-          <w:lang w:eastAsia="ko-KR"/>
-        </w:rPr>
-        <w:t xml:space="preserve"> </w:t>
-      </w:r>
-      <w:r>
-        <w:rPr>
-          <w:rFonts w:hint="eastAsia"/>
-          <w:sz w:val="18"/>
-          <w:szCs w:val="18"/>
-          <w:lang w:eastAsia="ko-KR"/>
-        </w:rPr>
-        <w:t>가능한</w:t>
-      </w:r>
-      <w:r>
-        <w:rPr>
-          <w:rFonts w:hint="eastAsia"/>
-          <w:sz w:val="18"/>
-          <w:szCs w:val="18"/>
-          <w:lang w:eastAsia="ko-KR"/>
-        </w:rPr>
-        <w:t xml:space="preserve"> </w:t>
-      </w:r>
-      <w:r>
-        <w:rPr>
-          <w:rFonts w:hint="eastAsia"/>
-          <w:sz w:val="18"/>
-          <w:szCs w:val="18"/>
-          <w:lang w:eastAsia="ko-KR"/>
-        </w:rPr>
-        <w:t>메뉴인지</w:t>
-      </w:r>
-      <w:r>
-        <w:rPr>
-          <w:rFonts w:hint="eastAsia"/>
-          <w:sz w:val="18"/>
-          <w:szCs w:val="18"/>
-          <w:lang w:eastAsia="ko-KR"/>
-        </w:rPr>
-        <w:t>까지</w:t>
-      </w:r>
-      <w:r>
-        <w:rPr>
-          <w:rFonts w:hint="eastAsia"/>
-          <w:sz w:val="18"/>
-          <w:szCs w:val="18"/>
-          <w:lang w:eastAsia="ko-KR"/>
-        </w:rPr>
-        <w:t xml:space="preserve"> </w:t>
-      </w:r>
-      <w:r>
-        <w:rPr>
-          <w:rFonts w:hint="eastAsia"/>
-          <w:sz w:val="18"/>
-          <w:szCs w:val="18"/>
-          <w:lang w:eastAsia="ko-KR"/>
-        </w:rPr>
-        <w:t>판단하는</w:t>
-      </w:r>
-      <w:r>
-        <w:rPr>
-          <w:rFonts w:hint="eastAsia"/>
-          <w:sz w:val="18"/>
-          <w:szCs w:val="18"/>
-          <w:lang w:eastAsia="ko-KR"/>
-        </w:rPr>
-        <w:t xml:space="preserve"> </w:t>
-      </w:r>
-      <w:r>
-        <w:rPr>
-          <w:rFonts w:hint="eastAsia"/>
-          <w:sz w:val="18"/>
-          <w:szCs w:val="18"/>
-          <w:lang w:eastAsia="ko-KR"/>
-        </w:rPr>
-        <w:t>것은</w:t>
-      </w:r>
-      <w:r>
-        <w:rPr>
-          <w:rFonts w:hint="eastAsia"/>
-          <w:sz w:val="18"/>
-          <w:szCs w:val="18"/>
-          <w:lang w:eastAsia="ko-KR"/>
-        </w:rPr>
-        <w:t xml:space="preserve"> </w:t>
-      </w:r>
-      <w:r>
-        <w:rPr>
-          <w:sz w:val="18"/>
-          <w:szCs w:val="18"/>
-          <w:lang w:eastAsia="ko-KR"/>
-        </w:rPr>
-        <w:t>cohesion</w:t>
-      </w:r>
-      <w:r>
-        <w:rPr>
-          <w:rFonts w:hint="eastAsia"/>
-          <w:sz w:val="18"/>
-          <w:szCs w:val="18"/>
-          <w:lang w:eastAsia="ko-KR"/>
-        </w:rPr>
-        <w:t>을</w:t>
-      </w:r>
-      <w:r>
-        <w:rPr>
-          <w:rFonts w:hint="eastAsia"/>
-          <w:sz w:val="18"/>
-          <w:szCs w:val="18"/>
-          <w:lang w:eastAsia="ko-KR"/>
-        </w:rPr>
-        <w:t xml:space="preserve"> </w:t>
-      </w:r>
-      <w:r>
-        <w:rPr>
-          <w:rFonts w:hint="eastAsia"/>
-          <w:sz w:val="18"/>
-          <w:szCs w:val="18"/>
-          <w:lang w:eastAsia="ko-KR"/>
-        </w:rPr>
-        <w:t>낮추는</w:t>
-      </w:r>
-      <w:r>
-        <w:rPr>
-          <w:rFonts w:hint="eastAsia"/>
-          <w:sz w:val="18"/>
-          <w:szCs w:val="18"/>
-          <w:lang w:eastAsia="ko-KR"/>
-        </w:rPr>
-        <w:t xml:space="preserve"> </w:t>
-      </w:r>
-      <w:r>
-        <w:rPr>
-          <w:rFonts w:hint="eastAsia"/>
-          <w:sz w:val="18"/>
-          <w:szCs w:val="18"/>
-          <w:lang w:eastAsia="ko-KR"/>
-        </w:rPr>
-        <w:t>행위라고</w:t>
-      </w:r>
-      <w:r>
-        <w:rPr>
-          <w:rFonts w:hint="eastAsia"/>
-          <w:sz w:val="18"/>
-          <w:szCs w:val="18"/>
-          <w:lang w:eastAsia="ko-KR"/>
-        </w:rPr>
-        <w:t xml:space="preserve"> </w:t>
-      </w:r>
-      <w:r>
-        <w:rPr>
-          <w:rFonts w:hint="eastAsia"/>
-          <w:sz w:val="18"/>
-          <w:szCs w:val="18"/>
-          <w:lang w:eastAsia="ko-KR"/>
-        </w:rPr>
-        <w:t>생각하였다</w:t>
-      </w:r>
-      <w:r>
-        <w:rPr>
-          <w:rFonts w:hint="eastAsia"/>
-          <w:sz w:val="18"/>
-          <w:szCs w:val="18"/>
-          <w:lang w:eastAsia="ko-KR"/>
-        </w:rPr>
-        <w:t>.</w:t>
-      </w:r>
-      <w:r>
-        <w:rPr>
-          <w:sz w:val="18"/>
-          <w:szCs w:val="18"/>
-          <w:lang w:eastAsia="ko-KR"/>
-        </w:rPr>
-        <w:t xml:space="preserve"> </w:t>
-      </w:r>
-    </w:p>
-    <w:p>
-      <w:pPr>
-        <w:jc w:val="center"/>
-      </w:pPr>
-      <w:r>
-        <w:rPr>
-          <w:noProof/>
-        </w:rPr>
-        <w:drawing>
-          <wp:inline distT="0" distB="0" distL="0" distR="0" wp14:anchorId="6BACE900" wp14:editId="6BAA876B">
-            <wp:extent cx="5514975" cy="2337113"/>
-            <wp:effectExtent l="0" t="0" r="0" b="6350"/>
-            <wp:docPr id="6" name="그림 6"/>
-            <wp:cNvGraphicFramePr>
-              <a:graphicFrameLocks xmlns:a="http://schemas.openxmlformats.org/drawingml/2006/main" noChangeAspect="1"/>
-            </wp:cNvGraphicFramePr>
-            <a:graphic xmlns:a="http://schemas.openxmlformats.org/drawingml/2006/main">
-              <a:graphicData uri="http://schemas.openxmlformats.org/drawingml/2006/picture">
-                <pic:pic xmlns:pic="http://schemas.openxmlformats.org/drawingml/2006/picture">
-                  <pic:nvPicPr>
-                    <pic:cNvPr id="1" name=""/>
-                    <pic:cNvPicPr/>
-                  </pic:nvPicPr>
-                  <pic:blipFill rotWithShape="1">
-                    <a:blip r:embed="rId10"/>
-                    <a:srcRect b="32193"/>
-                    <a:stretch/>
-                  </pic:blipFill>
-                  <pic:spPr bwMode="auto">
-                    <a:xfrm>
-                      <a:off x="0" y="0"/>
-                      <a:ext cx="5521914" cy="2340053"/>
+                      <a:ext cx="5227579" cy="2224009"/>
                     </a:xfrm>
                     <a:prstGeom prst="rect">
                       <a:avLst/>
@@ -6521,6 +7212,7 @@
         </w:rPr>
         <w:t xml:space="preserve"> </w:t>
       </w:r>
+      <w:proofErr w:type="gramStart"/>
       <w:r>
         <w:rPr>
           <w:rFonts w:hint="eastAsia"/>
@@ -6548,6 +7240,7 @@
         </w:rPr>
         <w:t>뿐만</w:t>
       </w:r>
+      <w:proofErr w:type="gramEnd"/>
       <w:r>
         <w:rPr>
           <w:rFonts w:hint="eastAsia"/>
@@ -7043,21 +7736,12 @@
       <w:pPr>
         <w:jc w:val="center"/>
         <w:rPr>
-          <w:sz w:val="18"/>
-          <w:szCs w:val="18"/>
-          <w:lang w:eastAsia="ko-KR"/>
-        </w:rPr>
-      </w:pPr>
-    </w:p>
-    <w:p>
-      <w:pPr>
-        <w:jc w:val="center"/>
-        <w:rPr>
-          <w:sz w:val="20"/>
-          <w:szCs w:val="20"/>
-          <w:lang w:eastAsia="ko-KR"/>
-        </w:rPr>
-      </w:pPr>
+          <w:sz w:val="20"/>
+          <w:szCs w:val="20"/>
+          <w:lang w:eastAsia="ko-KR"/>
+        </w:rPr>
+      </w:pPr>
+      <w:proofErr w:type="gramStart"/>
       <w:r>
         <w:rPr>
           <w:rFonts w:hint="eastAsia"/>
@@ -7084,6 +7768,7 @@
         </w:rPr>
         <w:t>해당</w:t>
       </w:r>
+      <w:proofErr w:type="gramEnd"/>
       <w:r>
         <w:rPr>
           <w:rFonts w:hint="eastAsia"/>
@@ -7191,6 +7876,7 @@
           </mc:AlternateContent>
           <w:lang w:eastAsia="ko-KR"/>
         </w:rPr>
+        <w:lastRenderedPageBreak/>
         <mc:AlternateContent>
           <mc:Choice Requires="w16se">
             <w16se:symEx w16se:font="Segoe UI Emoji" w16se:char="1F4D8"/>
@@ -7257,10 +7943,10 @@
           <w:noProof/>
         </w:rPr>
         <w:drawing>
-          <wp:inline distT="0" distB="0" distL="0" distR="0" wp14:anchorId="19D44C94" wp14:editId="029618C4">
+          <wp:inline distT="0" distB="0" distL="0" distR="0" wp14:anchorId="024361CC" wp14:editId="6DC6124D">
             <wp:extent cx="5731510" cy="3582035"/>
             <wp:effectExtent l="0" t="0" r="2540" b="0"/>
-            <wp:docPr id="7" name="그림 7"/>
+            <wp:docPr id="14" name="그림 14"/>
             <wp:cNvGraphicFramePr>
               <a:graphicFrameLocks xmlns:a="http://schemas.openxmlformats.org/drawingml/2006/main" noChangeAspect="1"/>
             </wp:cNvGraphicFramePr>
@@ -7272,7 +7958,7 @@
                     <pic:cNvPicPr/>
                   </pic:nvPicPr>
                   <pic:blipFill>
-                    <a:blip r:embed="rId11"/>
+                    <a:blip r:embed="rId10"/>
                     <a:stretch>
                       <a:fillRect/>
                     </a:stretch>
@@ -8673,7 +9359,7 @@
   <w:style w:type="paragraph" w:default="1" w:styleId="a">
     <w:name w:val="Normal"/>
     <w:qFormat/>
-    <w:rsid w:val="00760371"/>
+    <w:rsid w:val="00E707C3"/>
     <w:pPr>
       <w:spacing w:after="0" w:line="240" w:lineRule="auto"/>
       <w:jc w:val="left"/>

</xml_diff>